<commit_message>
Aggiunta casi d'uso e parte descrizioni dettagliate
</commit_message>
<xml_diff>
--- a/Cinema multisala/Tesi.docx
+++ b/Cinema multisala/Tesi.docx
@@ -4,6 +4,7 @@
   <w:body>
     <w:p>
       <w:pPr>
+        <w:spacing w:after="120"/>
         <w:rPr>
           <w:rFonts w:asciiTheme="minorHAnsi" w:hAnsiTheme="minorHAnsi" w:cstheme="minorHAnsi"/>
           <w:sz w:val="28"/>
@@ -78,6 +79,7 @@
     </w:p>
     <w:p>
       <w:pPr>
+        <w:spacing w:after="120"/>
         <w:rPr>
           <w:rFonts w:asciiTheme="minorHAnsi" w:hAnsiTheme="minorHAnsi" w:cstheme="minorHAnsi"/>
           <w:b/>
@@ -97,6 +99,7 @@
     </w:p>
     <w:p>
       <w:pPr>
+        <w:spacing w:after="120"/>
         <w:rPr>
           <w:rFonts w:asciiTheme="minorHAnsi" w:hAnsiTheme="minorHAnsi" w:cstheme="minorHAnsi"/>
           <w:b/>
@@ -116,6 +119,7 @@
     </w:p>
     <w:p>
       <w:pPr>
+        <w:spacing w:after="120"/>
         <w:rPr>
           <w:rFonts w:asciiTheme="minorHAnsi" w:hAnsiTheme="minorHAnsi" w:cstheme="minorHAnsi"/>
           <w:b/>
@@ -141,6 +145,7 @@
     </w:p>
     <w:p>
       <w:pPr>
+        <w:spacing w:after="120"/>
         <w:rPr>
           <w:rFonts w:asciiTheme="minorHAnsi" w:hAnsiTheme="minorHAnsi"/>
           <w:sz w:val="28"/>
@@ -150,6 +155,7 @@
     </w:p>
     <w:p>
       <w:pPr>
+        <w:spacing w:after="120"/>
         <w:rPr>
           <w:rFonts w:asciiTheme="minorHAnsi" w:hAnsiTheme="minorHAnsi"/>
           <w:sz w:val="28"/>
@@ -159,7 +165,7 @@
     </w:p>
     <w:p>
       <w:pPr>
-        <w:spacing w:line="240" w:lineRule="auto"/>
+        <w:spacing w:after="120" w:line="240" w:lineRule="auto"/>
         <w:jc w:val="center"/>
         <w:rPr>
           <w:rFonts w:asciiTheme="minorHAnsi" w:hAnsiTheme="minorHAnsi"/>
@@ -184,7 +190,7 @@
     </w:p>
     <w:p>
       <w:pPr>
-        <w:spacing w:line="240" w:lineRule="auto"/>
+        <w:spacing w:after="120" w:line="240" w:lineRule="auto"/>
         <w:jc w:val="center"/>
         <w:rPr>
           <w:rFonts w:asciiTheme="minorHAnsi" w:hAnsiTheme="minorHAnsi"/>
@@ -209,6 +215,7 @@
     </w:p>
     <w:p>
       <w:pPr>
+        <w:spacing w:after="120"/>
         <w:rPr>
           <w:rFonts w:asciiTheme="minorHAnsi" w:hAnsiTheme="minorHAnsi"/>
           <w:sz w:val="28"/>
@@ -218,6 +225,7 @@
     </w:p>
     <w:p>
       <w:pPr>
+        <w:spacing w:after="120"/>
         <w:rPr>
           <w:rFonts w:asciiTheme="minorHAnsi" w:hAnsiTheme="minorHAnsi"/>
           <w:sz w:val="28"/>
@@ -227,6 +235,7 @@
     </w:p>
     <w:p>
       <w:pPr>
+        <w:spacing w:after="120"/>
         <w:rPr>
           <w:rFonts w:asciiTheme="minorHAnsi" w:hAnsiTheme="minorHAnsi"/>
           <w:sz w:val="28"/>
@@ -236,41 +245,8 @@
     </w:p>
     <w:p>
       <w:pPr>
-        <w:rPr>
-          <w:rFonts w:asciiTheme="minorHAnsi" w:hAnsiTheme="minorHAnsi"/>
-          <w:sz w:val="28"/>
-          <w:szCs w:val="28"/>
-        </w:rPr>
-      </w:pPr>
-    </w:p>
-    <w:p>
-      <w:pPr>
-        <w:rPr>
-          <w:rFonts w:asciiTheme="minorHAnsi" w:hAnsiTheme="minorHAnsi"/>
-          <w:sz w:val="28"/>
-          <w:szCs w:val="28"/>
-        </w:rPr>
-      </w:pPr>
-    </w:p>
-    <w:p>
-      <w:pPr>
-        <w:rPr>
-          <w:rFonts w:asciiTheme="minorHAnsi" w:hAnsiTheme="minorHAnsi"/>
-          <w:sz w:val="28"/>
-          <w:szCs w:val="28"/>
-        </w:rPr>
-      </w:pPr>
-    </w:p>
-    <w:p>
-      <w:pPr>
-        <w:rPr>
-          <w:rFonts w:asciiTheme="minorHAnsi" w:hAnsiTheme="minorHAnsi"/>
-          <w:sz w:val="28"/>
-          <w:szCs w:val="28"/>
-        </w:rPr>
-      </w:pPr>
-    </w:p>
-    <w:p>
+        <w:spacing w:after="120"/>
+      </w:pPr>
       <w:r>
         <w:rPr>
           <w:rFonts w:asciiTheme="minorHAnsi" w:hAnsiTheme="minorHAnsi"/>
@@ -317,6 +293,9 @@
       </w:r>
     </w:p>
     <w:p>
+      <w:pPr>
+        <w:spacing w:after="120"/>
+      </w:pPr>
       <w:r>
         <w:rPr>
           <w:rFonts w:asciiTheme="minorHAnsi" w:hAnsiTheme="minorHAnsi"/>
@@ -379,18 +358,31 @@
           <w:szCs w:val="32"/>
         </w:rPr>
       </w:pPr>
-      <w:r>
+    </w:p>
+    <w:p>
+      <w:pPr>
+        <w:spacing w:after="120" w:line="240" w:lineRule="auto"/>
+        <w:jc w:val="right"/>
         <w:rPr>
           <w:rFonts w:asciiTheme="minorHAnsi" w:hAnsiTheme="minorHAnsi"/>
           <w:b/>
           <w:sz w:val="32"/>
           <w:szCs w:val="32"/>
         </w:rPr>
+      </w:pPr>
+      <w:r>
+        <w:rPr>
+          <w:rFonts w:asciiTheme="minorHAnsi" w:hAnsiTheme="minorHAnsi"/>
+          <w:b/>
+          <w:sz w:val="32"/>
+          <w:szCs w:val="32"/>
+        </w:rPr>
         <w:t>Relazione della prova finale di:</w:t>
       </w:r>
     </w:p>
     <w:p>
       <w:pPr>
+        <w:spacing w:after="120"/>
         <w:ind w:left="5664"/>
         <w:jc w:val="right"/>
         <w:rPr>
@@ -412,6 +404,7 @@
     </w:p>
     <w:p>
       <w:pPr>
+        <w:spacing w:after="120"/>
         <w:ind w:left="5664"/>
         <w:jc w:val="right"/>
         <w:rPr>
@@ -433,7 +426,7 @@
     </w:p>
     <w:p>
       <w:pPr>
-        <w:jc w:val="center"/>
+        <w:spacing w:after="120"/>
         <w:rPr>
           <w:rFonts w:asciiTheme="minorHAnsi" w:hAnsiTheme="minorHAnsi"/>
           <w:sz w:val="32"/>
@@ -443,29 +436,22 @@
     </w:p>
     <w:p>
       <w:pPr>
+        <w:spacing w:after="120"/>
+        <w:jc w:val="center"/>
+      </w:pPr>
+      <w:r>
         <w:rPr>
           <w:rFonts w:asciiTheme="minorHAnsi" w:hAnsiTheme="minorHAnsi"/>
+          <w:b/>
           <w:sz w:val="32"/>
           <w:szCs w:val="32"/>
         </w:rPr>
-      </w:pPr>
-    </w:p>
-    <w:p>
-      <w:pPr>
-        <w:jc w:val="center"/>
-      </w:pPr>
-      <w:r>
-        <w:rPr>
-          <w:rFonts w:asciiTheme="minorHAnsi" w:hAnsiTheme="minorHAnsi"/>
-          <w:b/>
-          <w:sz w:val="32"/>
-          <w:szCs w:val="32"/>
-        </w:rPr>
         <w:t>Anno Accademico 2020-2021</w:t>
       </w:r>
     </w:p>
     <w:p>
       <w:pPr>
+        <w:spacing w:after="120"/>
         <w:jc w:val="center"/>
         <w:rPr>
           <w:b/>
@@ -491,11 +477,13 @@
     </w:p>
     <w:p>
       <w:pPr>
-        <w:jc w:val="left"/>
-      </w:pPr>
-    </w:p>
-    <w:p>
-      <w:pPr>
+        <w:spacing w:after="120"/>
+        <w:jc w:val="left"/>
+      </w:pPr>
+    </w:p>
+    <w:p>
+      <w:pPr>
+        <w:spacing w:after="120"/>
         <w:jc w:val="left"/>
       </w:pPr>
       <w:r>
@@ -504,11 +492,7 @@
     </w:p>
     <w:p>
       <w:pPr>
-        <w:jc w:val="left"/>
-      </w:pPr>
-    </w:p>
-    <w:p>
-      <w:pPr>
+        <w:spacing w:after="120"/>
         <w:jc w:val="left"/>
       </w:pPr>
     </w:p>
@@ -519,7 +503,7 @@
           <w:ilvl w:val="0"/>
           <w:numId w:val="2"/>
         </w:numPr>
-        <w:spacing w:line="480" w:lineRule="auto"/>
+        <w:spacing w:after="120" w:line="480" w:lineRule="auto"/>
         <w:jc w:val="left"/>
       </w:pPr>
       <w:r>
@@ -539,7 +523,7 @@
           <w:ilvl w:val="0"/>
           <w:numId w:val="2"/>
         </w:numPr>
-        <w:spacing w:line="480" w:lineRule="auto"/>
+        <w:spacing w:after="120" w:line="480" w:lineRule="auto"/>
         <w:jc w:val="left"/>
       </w:pPr>
       <w:r>
@@ -559,7 +543,7 @@
           <w:ilvl w:val="1"/>
           <w:numId w:val="2"/>
         </w:numPr>
-        <w:spacing w:line="480" w:lineRule="auto"/>
+        <w:spacing w:after="120" w:line="480" w:lineRule="auto"/>
         <w:jc w:val="left"/>
       </w:pPr>
       <w:r>
@@ -573,11 +557,17 @@
           <w:ilvl w:val="1"/>
           <w:numId w:val="2"/>
         </w:numPr>
-        <w:spacing w:line="480" w:lineRule="auto"/>
-        <w:jc w:val="left"/>
-      </w:pPr>
-      <w:r>
-        <w:t>Diagramma casi d’uso</w:t>
+        <w:spacing w:after="120" w:line="480" w:lineRule="auto"/>
+        <w:jc w:val="left"/>
+      </w:pPr>
+      <w:r>
+        <w:t>Diagramma</w:t>
+      </w:r>
+      <w:r>
+        <w:t xml:space="preserve"> dei</w:t>
+      </w:r>
+      <w:r>
+        <w:t xml:space="preserve"> casi d’uso</w:t>
       </w:r>
     </w:p>
     <w:p>
@@ -587,11 +577,17 @@
           <w:ilvl w:val="1"/>
           <w:numId w:val="2"/>
         </w:numPr>
-        <w:spacing w:line="480" w:lineRule="auto"/>
-        <w:jc w:val="left"/>
-      </w:pPr>
-      <w:r>
-        <w:t>Descrizione dettagliata casi d’uso</w:t>
+        <w:spacing w:after="120" w:line="480" w:lineRule="auto"/>
+        <w:jc w:val="left"/>
+      </w:pPr>
+      <w:r>
+        <w:t xml:space="preserve">Descrizione dettagliata </w:t>
+      </w:r>
+      <w:r>
+        <w:t xml:space="preserve">dei </w:t>
+      </w:r>
+      <w:r>
+        <w:t>casi d’uso</w:t>
       </w:r>
     </w:p>
     <w:p>
@@ -601,7 +597,7 @@
           <w:ilvl w:val="1"/>
           <w:numId w:val="2"/>
         </w:numPr>
-        <w:spacing w:line="480" w:lineRule="auto"/>
+        <w:spacing w:after="120" w:line="480" w:lineRule="auto"/>
         <w:jc w:val="left"/>
       </w:pPr>
       <w:r>
@@ -615,7 +611,7 @@
           <w:ilvl w:val="0"/>
           <w:numId w:val="2"/>
         </w:numPr>
-        <w:spacing w:line="480" w:lineRule="auto"/>
+        <w:spacing w:after="120" w:line="480" w:lineRule="auto"/>
         <w:jc w:val="left"/>
       </w:pPr>
       <w:r>
@@ -629,7 +625,7 @@
           <w:ilvl w:val="1"/>
           <w:numId w:val="2"/>
         </w:numPr>
-        <w:spacing w:line="480" w:lineRule="auto"/>
+        <w:spacing w:after="120" w:line="480" w:lineRule="auto"/>
         <w:jc w:val="left"/>
       </w:pPr>
       <w:r>
@@ -643,7 +639,7 @@
           <w:ilvl w:val="2"/>
           <w:numId w:val="2"/>
         </w:numPr>
-        <w:spacing w:line="480" w:lineRule="auto"/>
+        <w:spacing w:after="120" w:line="480" w:lineRule="auto"/>
         <w:jc w:val="left"/>
       </w:pPr>
       <w:r>
@@ -657,7 +653,7 @@
           <w:ilvl w:val="2"/>
           <w:numId w:val="2"/>
         </w:numPr>
-        <w:spacing w:line="480" w:lineRule="auto"/>
+        <w:spacing w:after="120" w:line="480" w:lineRule="auto"/>
         <w:jc w:val="left"/>
       </w:pPr>
       <w:r>
@@ -671,7 +667,7 @@
           <w:ilvl w:val="1"/>
           <w:numId w:val="2"/>
         </w:numPr>
-        <w:spacing w:line="480" w:lineRule="auto"/>
+        <w:spacing w:after="120" w:line="480" w:lineRule="auto"/>
         <w:jc w:val="left"/>
       </w:pPr>
       <w:r>
@@ -685,7 +681,7 @@
           <w:ilvl w:val="1"/>
           <w:numId w:val="2"/>
         </w:numPr>
-        <w:spacing w:line="480" w:lineRule="auto"/>
+        <w:spacing w:after="120" w:line="480" w:lineRule="auto"/>
         <w:jc w:val="left"/>
       </w:pPr>
       <w:r>
@@ -699,7 +695,7 @@
           <w:ilvl w:val="1"/>
           <w:numId w:val="2"/>
         </w:numPr>
-        <w:spacing w:line="480" w:lineRule="auto"/>
+        <w:spacing w:after="120" w:line="480" w:lineRule="auto"/>
         <w:jc w:val="left"/>
       </w:pPr>
       <w:r>
@@ -713,7 +709,7 @@
           <w:ilvl w:val="0"/>
           <w:numId w:val="2"/>
         </w:numPr>
-        <w:spacing w:line="480" w:lineRule="auto"/>
+        <w:spacing w:after="120" w:line="480" w:lineRule="auto"/>
         <w:jc w:val="left"/>
       </w:pPr>
       <w:r>
@@ -727,7 +723,7 @@
           <w:ilvl w:val="1"/>
           <w:numId w:val="2"/>
         </w:numPr>
-        <w:spacing w:line="480" w:lineRule="auto"/>
+        <w:spacing w:after="120" w:line="480" w:lineRule="auto"/>
         <w:jc w:val="left"/>
       </w:pPr>
       <w:r>
@@ -741,7 +737,7 @@
           <w:ilvl w:val="1"/>
           <w:numId w:val="2"/>
         </w:numPr>
-        <w:spacing w:line="480" w:lineRule="auto"/>
+        <w:spacing w:after="120" w:line="480" w:lineRule="auto"/>
         <w:jc w:val="left"/>
       </w:pPr>
       <w:r>
@@ -755,7 +751,7 @@
           <w:ilvl w:val="0"/>
           <w:numId w:val="2"/>
         </w:numPr>
-        <w:spacing w:line="480" w:lineRule="auto"/>
+        <w:spacing w:after="120" w:line="480" w:lineRule="auto"/>
         <w:jc w:val="left"/>
       </w:pPr>
       <w:r>
@@ -769,7 +765,7 @@
           <w:ilvl w:val="0"/>
           <w:numId w:val="2"/>
         </w:numPr>
-        <w:spacing w:line="480" w:lineRule="auto"/>
+        <w:spacing w:after="120" w:line="480" w:lineRule="auto"/>
         <w:jc w:val="left"/>
       </w:pPr>
       <w:r>
@@ -783,7 +779,7 @@
           <w:ilvl w:val="0"/>
           <w:numId w:val="2"/>
         </w:numPr>
-        <w:spacing w:line="480" w:lineRule="auto"/>
+        <w:spacing w:after="120" w:line="480" w:lineRule="auto"/>
         <w:jc w:val="left"/>
       </w:pPr>
       <w:r>
@@ -792,26 +788,25 @@
     </w:p>
     <w:p>
       <w:pPr>
-        <w:jc w:val="left"/>
-      </w:pPr>
-    </w:p>
-    <w:p>
-      <w:pPr>
-        <w:jc w:val="left"/>
-      </w:pPr>
-    </w:p>
-    <w:p>
-      <w:pPr>
-        <w:jc w:val="left"/>
-      </w:pPr>
-    </w:p>
-    <w:p>
-      <w:pPr>
-        <w:jc w:val="left"/>
-      </w:pPr>
-    </w:p>
-    <w:p>
-      <w:pPr>
+        <w:spacing w:after="120"/>
+        <w:jc w:val="left"/>
+      </w:pPr>
+    </w:p>
+    <w:p>
+      <w:pPr>
+        <w:spacing w:after="120"/>
+        <w:jc w:val="left"/>
+      </w:pPr>
+    </w:p>
+    <w:p>
+      <w:pPr>
+        <w:spacing w:after="120"/>
+        <w:jc w:val="left"/>
+      </w:pPr>
+    </w:p>
+    <w:p>
+      <w:pPr>
+        <w:spacing w:after="120"/>
         <w:jc w:val="center"/>
         <w:rPr>
           <w:b/>
@@ -837,6 +832,7 @@
     </w:p>
     <w:p>
       <w:pPr>
+        <w:spacing w:after="120"/>
         <w:jc w:val="left"/>
         <w:rPr>
           <w:sz w:val="32"/>
@@ -846,6 +842,7 @@
     </w:p>
     <w:p>
       <w:pPr>
+        <w:spacing w:after="120"/>
         <w:jc w:val="left"/>
         <w:rPr>
           <w:sz w:val="32"/>
@@ -855,6 +852,7 @@
     </w:p>
     <w:p>
       <w:pPr>
+        <w:spacing w:after="120"/>
         <w:jc w:val="left"/>
         <w:rPr>
           <w:sz w:val="32"/>
@@ -864,6 +862,7 @@
     </w:p>
     <w:p>
       <w:pPr>
+        <w:spacing w:after="120"/>
         <w:jc w:val="left"/>
         <w:rPr>
           <w:sz w:val="32"/>
@@ -873,6 +872,7 @@
     </w:p>
     <w:p>
       <w:pPr>
+        <w:spacing w:after="120"/>
         <w:jc w:val="left"/>
         <w:rPr>
           <w:sz w:val="32"/>
@@ -882,6 +882,7 @@
     </w:p>
     <w:p>
       <w:pPr>
+        <w:spacing w:after="120"/>
         <w:jc w:val="left"/>
         <w:rPr>
           <w:sz w:val="32"/>
@@ -891,6 +892,7 @@
     </w:p>
     <w:p>
       <w:pPr>
+        <w:spacing w:after="120"/>
         <w:jc w:val="left"/>
         <w:rPr>
           <w:sz w:val="32"/>
@@ -900,6 +902,7 @@
     </w:p>
     <w:p>
       <w:pPr>
+        <w:spacing w:after="120"/>
         <w:jc w:val="left"/>
         <w:rPr>
           <w:sz w:val="32"/>
@@ -909,6 +912,7 @@
     </w:p>
     <w:p>
       <w:pPr>
+        <w:spacing w:after="120"/>
         <w:jc w:val="left"/>
         <w:rPr>
           <w:sz w:val="32"/>
@@ -918,6 +922,7 @@
     </w:p>
     <w:p>
       <w:pPr>
+        <w:spacing w:after="120"/>
         <w:jc w:val="left"/>
         <w:rPr>
           <w:sz w:val="32"/>
@@ -927,6 +932,7 @@
     </w:p>
     <w:p>
       <w:pPr>
+        <w:spacing w:after="120"/>
         <w:jc w:val="left"/>
         <w:rPr>
           <w:sz w:val="32"/>
@@ -936,6 +942,7 @@
     </w:p>
     <w:p>
       <w:pPr>
+        <w:spacing w:after="120"/>
         <w:jc w:val="left"/>
         <w:rPr>
           <w:sz w:val="32"/>
@@ -945,6 +952,7 @@
     </w:p>
     <w:p>
       <w:pPr>
+        <w:spacing w:after="120"/>
         <w:jc w:val="left"/>
         <w:rPr>
           <w:sz w:val="32"/>
@@ -954,6 +962,7 @@
     </w:p>
     <w:p>
       <w:pPr>
+        <w:spacing w:after="120"/>
         <w:jc w:val="left"/>
         <w:rPr>
           <w:sz w:val="32"/>
@@ -963,6 +972,7 @@
     </w:p>
     <w:p>
       <w:pPr>
+        <w:spacing w:after="120"/>
         <w:jc w:val="left"/>
         <w:rPr>
           <w:sz w:val="32"/>
@@ -972,6 +982,7 @@
     </w:p>
     <w:p>
       <w:pPr>
+        <w:spacing w:after="120"/>
         <w:jc w:val="left"/>
         <w:rPr>
           <w:sz w:val="32"/>
@@ -981,6 +992,7 @@
     </w:p>
     <w:p>
       <w:pPr>
+        <w:spacing w:after="120"/>
         <w:jc w:val="left"/>
         <w:rPr>
           <w:sz w:val="32"/>
@@ -990,6 +1002,7 @@
     </w:p>
     <w:p>
       <w:pPr>
+        <w:spacing w:after="120"/>
         <w:jc w:val="left"/>
         <w:rPr>
           <w:sz w:val="32"/>
@@ -999,6 +1012,7 @@
     </w:p>
     <w:p>
       <w:pPr>
+        <w:spacing w:after="120"/>
         <w:jc w:val="left"/>
         <w:rPr>
           <w:sz w:val="32"/>
@@ -1008,6 +1022,7 @@
     </w:p>
     <w:p>
       <w:pPr>
+        <w:spacing w:after="120"/>
         <w:jc w:val="left"/>
         <w:rPr>
           <w:sz w:val="32"/>
@@ -1017,6 +1032,7 @@
     </w:p>
     <w:p>
       <w:pPr>
+        <w:spacing w:after="120"/>
         <w:jc w:val="left"/>
         <w:rPr>
           <w:sz w:val="32"/>
@@ -1026,42 +1042,7 @@
     </w:p>
     <w:p>
       <w:pPr>
-        <w:jc w:val="left"/>
-        <w:rPr>
-          <w:sz w:val="32"/>
-          <w:szCs w:val="32"/>
-        </w:rPr>
-      </w:pPr>
-    </w:p>
-    <w:p>
-      <w:pPr>
-        <w:jc w:val="left"/>
-        <w:rPr>
-          <w:sz w:val="32"/>
-          <w:szCs w:val="32"/>
-        </w:rPr>
-      </w:pPr>
-    </w:p>
-    <w:p>
-      <w:pPr>
-        <w:jc w:val="left"/>
-        <w:rPr>
-          <w:sz w:val="32"/>
-          <w:szCs w:val="32"/>
-        </w:rPr>
-      </w:pPr>
-    </w:p>
-    <w:p>
-      <w:pPr>
-        <w:jc w:val="left"/>
-        <w:rPr>
-          <w:sz w:val="32"/>
-          <w:szCs w:val="32"/>
-        </w:rPr>
-      </w:pPr>
-    </w:p>
-    <w:p>
-      <w:pPr>
+        <w:spacing w:after="120"/>
         <w:jc w:val="center"/>
         <w:rPr>
           <w:b/>
@@ -1098,20 +1079,28 @@
     </w:p>
     <w:p>
       <w:pPr>
-        <w:jc w:val="left"/>
-      </w:pPr>
-    </w:p>
-    <w:p>
-      <w:pPr>
-        <w:jc w:val="left"/>
-      </w:pPr>
-    </w:p>
-    <w:p>
+        <w:spacing w:after="120"/>
+        <w:jc w:val="left"/>
+      </w:pPr>
+    </w:p>
+    <w:p>
+      <w:pPr>
+        <w:spacing w:after="120"/>
+        <w:jc w:val="left"/>
+      </w:pPr>
+    </w:p>
+    <w:p>
+      <w:pPr>
+        <w:spacing w:after="120"/>
+      </w:pPr>
       <w:r>
         <w:t>Sync Lab è un’azienda nata come Software house e, nel corso degli anni dopo aver acquisito più competenze tecnologiche, si è tramutata in System Integrator e attualmente possiede cinque sedi in tutta Italia.</w:t>
       </w:r>
     </w:p>
     <w:p>
+      <w:pPr>
+        <w:spacing w:after="120"/>
+      </w:pPr>
       <w:r>
         <w:t xml:space="preserve">Grazie agli ottimi prodotti realizzati nel loro </w:t>
       </w:r>
@@ -1121,131 +1110,115 @@
     </w:p>
     <w:p>
       <w:pPr>
-        <w:jc w:val="left"/>
-      </w:pPr>
-    </w:p>
-    <w:p>
-      <w:pPr>
-        <w:jc w:val="left"/>
-      </w:pPr>
-    </w:p>
-    <w:p>
-      <w:pPr>
-        <w:jc w:val="left"/>
-      </w:pPr>
-    </w:p>
-    <w:p>
-      <w:pPr>
-        <w:jc w:val="left"/>
-      </w:pPr>
-    </w:p>
-    <w:p>
-      <w:pPr>
-        <w:jc w:val="left"/>
-      </w:pPr>
-    </w:p>
-    <w:p>
-      <w:pPr>
-        <w:jc w:val="left"/>
-      </w:pPr>
-    </w:p>
-    <w:p>
-      <w:pPr>
-        <w:jc w:val="left"/>
-      </w:pPr>
-    </w:p>
-    <w:p>
-      <w:pPr>
-        <w:jc w:val="left"/>
-      </w:pPr>
-    </w:p>
-    <w:p>
-      <w:pPr>
-        <w:jc w:val="left"/>
-      </w:pPr>
-    </w:p>
-    <w:p>
-      <w:pPr>
-        <w:jc w:val="left"/>
-      </w:pPr>
-    </w:p>
-    <w:p>
-      <w:pPr>
-        <w:jc w:val="left"/>
-      </w:pPr>
-    </w:p>
-    <w:p>
-      <w:pPr>
-        <w:jc w:val="left"/>
-      </w:pPr>
-    </w:p>
-    <w:p>
-      <w:pPr>
-        <w:jc w:val="left"/>
-      </w:pPr>
-    </w:p>
-    <w:p>
-      <w:pPr>
-        <w:jc w:val="left"/>
-      </w:pPr>
-    </w:p>
-    <w:p>
-      <w:pPr>
-        <w:jc w:val="left"/>
-      </w:pPr>
-    </w:p>
-    <w:p>
-      <w:pPr>
-        <w:jc w:val="left"/>
-      </w:pPr>
-    </w:p>
-    <w:p>
-      <w:pPr>
-        <w:jc w:val="left"/>
-      </w:pPr>
-    </w:p>
-    <w:p>
-      <w:pPr>
-        <w:jc w:val="left"/>
-      </w:pPr>
-    </w:p>
-    <w:p>
-      <w:pPr>
-        <w:jc w:val="left"/>
-      </w:pPr>
-    </w:p>
-    <w:p>
-      <w:pPr>
-        <w:jc w:val="left"/>
-      </w:pPr>
-    </w:p>
-    <w:p>
-      <w:pPr>
-        <w:jc w:val="left"/>
-      </w:pPr>
-    </w:p>
-    <w:p>
-      <w:pPr>
-        <w:jc w:val="left"/>
-      </w:pPr>
-    </w:p>
-    <w:p>
-      <w:pPr>
-        <w:jc w:val="left"/>
-      </w:pPr>
-    </w:p>
-    <w:p>
-      <w:pPr>
-        <w:jc w:val="left"/>
-      </w:pPr>
-    </w:p>
-    <w:p>
-      <w:pPr>
-        <w:jc w:val="left"/>
-      </w:pPr>
-    </w:p>
-    <w:p>
-      <w:pPr>
+        <w:spacing w:after="120"/>
+        <w:jc w:val="left"/>
+      </w:pPr>
+    </w:p>
+    <w:p>
+      <w:pPr>
+        <w:spacing w:after="120"/>
+        <w:jc w:val="left"/>
+      </w:pPr>
+    </w:p>
+    <w:p>
+      <w:pPr>
+        <w:spacing w:after="120"/>
+        <w:jc w:val="left"/>
+      </w:pPr>
+    </w:p>
+    <w:p>
+      <w:pPr>
+        <w:spacing w:after="120"/>
+        <w:jc w:val="left"/>
+      </w:pPr>
+    </w:p>
+    <w:p>
+      <w:pPr>
+        <w:spacing w:after="120"/>
+        <w:jc w:val="left"/>
+      </w:pPr>
+    </w:p>
+    <w:p>
+      <w:pPr>
+        <w:spacing w:after="120"/>
+        <w:jc w:val="left"/>
+      </w:pPr>
+    </w:p>
+    <w:p>
+      <w:pPr>
+        <w:spacing w:after="120"/>
+        <w:jc w:val="left"/>
+      </w:pPr>
+    </w:p>
+    <w:p>
+      <w:pPr>
+        <w:spacing w:after="120"/>
+        <w:jc w:val="left"/>
+      </w:pPr>
+    </w:p>
+    <w:p>
+      <w:pPr>
+        <w:spacing w:after="120"/>
+        <w:jc w:val="left"/>
+      </w:pPr>
+    </w:p>
+    <w:p>
+      <w:pPr>
+        <w:spacing w:after="120"/>
+        <w:jc w:val="left"/>
+      </w:pPr>
+    </w:p>
+    <w:p>
+      <w:pPr>
+        <w:spacing w:after="120"/>
+        <w:jc w:val="left"/>
+      </w:pPr>
+    </w:p>
+    <w:p>
+      <w:pPr>
+        <w:spacing w:after="120"/>
+        <w:jc w:val="left"/>
+      </w:pPr>
+    </w:p>
+    <w:p>
+      <w:pPr>
+        <w:spacing w:after="120"/>
+        <w:jc w:val="left"/>
+      </w:pPr>
+    </w:p>
+    <w:p>
+      <w:pPr>
+        <w:spacing w:after="120"/>
+        <w:jc w:val="left"/>
+      </w:pPr>
+    </w:p>
+    <w:p>
+      <w:pPr>
+        <w:spacing w:after="120"/>
+        <w:jc w:val="left"/>
+      </w:pPr>
+    </w:p>
+    <w:p>
+      <w:pPr>
+        <w:spacing w:after="120"/>
+        <w:jc w:val="left"/>
+      </w:pPr>
+    </w:p>
+    <w:p>
+      <w:pPr>
+        <w:spacing w:after="120"/>
+        <w:jc w:val="left"/>
+      </w:pPr>
+    </w:p>
+    <w:p>
+      <w:pPr>
+        <w:spacing w:after="120"/>
+        <w:jc w:val="left"/>
+      </w:pPr>
+    </w:p>
+    <w:p>
+      <w:pPr>
+        <w:spacing w:after="120"/>
         <w:jc w:val="center"/>
         <w:rPr>
           <w:b/>
@@ -1282,16 +1255,19 @@
     </w:p>
     <w:p>
       <w:pPr>
-        <w:jc w:val="left"/>
-      </w:pPr>
-    </w:p>
-    <w:p>
-      <w:pPr>
-        <w:jc w:val="left"/>
-      </w:pPr>
-    </w:p>
-    <w:p>
-      <w:pPr>
+        <w:spacing w:after="120"/>
+        <w:jc w:val="left"/>
+      </w:pPr>
+    </w:p>
+    <w:p>
+      <w:pPr>
+        <w:spacing w:after="120"/>
+        <w:jc w:val="left"/>
+      </w:pPr>
+    </w:p>
+    <w:p>
+      <w:pPr>
+        <w:spacing w:after="120"/>
         <w:jc w:val="left"/>
       </w:pPr>
       <w:r>
@@ -1303,10 +1279,26 @@
     </w:p>
     <w:p>
       <w:pPr>
-        <w:jc w:val="left"/>
-      </w:pPr>
-      <w:r>
-        <w:t>Innanzitutto, vengono specificati tre ruoli differenti:</w:t>
+        <w:spacing w:after="120"/>
+        <w:jc w:val="left"/>
+      </w:pPr>
+      <w:r>
+        <w:t>Le persone che interagiscono con il sistema</w:t>
+      </w:r>
+      <w:r>
+        <w:t xml:space="preserve"> </w:t>
+      </w:r>
+      <w:r>
+        <w:t>possono avere i seguenti</w:t>
+      </w:r>
+      <w:r>
+        <w:t xml:space="preserve"> ruol</w:t>
+      </w:r>
+      <w:r>
+        <w:t>i</w:t>
+      </w:r>
+      <w:r>
+        <w:t>:</w:t>
       </w:r>
     </w:p>
     <w:p>
@@ -1316,6 +1308,7 @@
           <w:ilvl w:val="0"/>
           <w:numId w:val="3"/>
         </w:numPr>
+        <w:spacing w:after="120"/>
         <w:jc w:val="left"/>
       </w:pPr>
       <w:r>
@@ -1329,6 +1322,7 @@
           <w:ilvl w:val="0"/>
           <w:numId w:val="3"/>
         </w:numPr>
+        <w:spacing w:after="120"/>
         <w:jc w:val="left"/>
       </w:pPr>
       <w:r>
@@ -1342,6 +1336,7 @@
           <w:ilvl w:val="0"/>
           <w:numId w:val="3"/>
         </w:numPr>
+        <w:spacing w:after="120"/>
         <w:jc w:val="left"/>
       </w:pPr>
       <w:r>
@@ -1350,96 +1345,1965 @@
     </w:p>
     <w:p>
       <w:pPr>
-        <w:jc w:val="left"/>
-      </w:pPr>
-    </w:p>
-    <w:p>
-      <w:pPr>
-        <w:jc w:val="left"/>
-      </w:pPr>
-    </w:p>
-    <w:p>
-      <w:pPr>
-        <w:jc w:val="left"/>
-      </w:pPr>
-    </w:p>
-    <w:p>
-      <w:pPr>
-        <w:jc w:val="left"/>
-      </w:pPr>
-    </w:p>
-    <w:p>
-      <w:pPr>
-        <w:jc w:val="left"/>
-      </w:pPr>
-    </w:p>
-    <w:p>
-      <w:pPr>
-        <w:jc w:val="left"/>
-      </w:pPr>
-    </w:p>
-    <w:p>
-      <w:pPr>
-        <w:jc w:val="left"/>
-      </w:pPr>
-    </w:p>
-    <w:p>
-      <w:pPr>
-        <w:jc w:val="left"/>
-      </w:pPr>
-    </w:p>
-    <w:p>
-      <w:pPr>
-        <w:jc w:val="left"/>
-      </w:pPr>
-    </w:p>
-    <w:p>
-      <w:pPr>
-        <w:jc w:val="left"/>
-      </w:pPr>
-    </w:p>
-    <w:p>
-      <w:pPr>
-        <w:jc w:val="left"/>
-      </w:pPr>
-    </w:p>
-    <w:p>
-      <w:pPr>
-        <w:jc w:val="left"/>
-      </w:pPr>
-    </w:p>
-    <w:p>
-      <w:pPr>
-        <w:jc w:val="left"/>
-      </w:pPr>
-    </w:p>
-    <w:p>
-      <w:pPr>
-        <w:jc w:val="left"/>
-      </w:pPr>
-    </w:p>
-    <w:p>
-      <w:pPr>
-        <w:jc w:val="left"/>
-      </w:pPr>
-    </w:p>
-    <w:p>
-      <w:pPr>
-        <w:jc w:val="left"/>
-      </w:pPr>
-    </w:p>
-    <w:p>
-      <w:pPr>
-        <w:jc w:val="left"/>
-      </w:pPr>
-    </w:p>
-    <w:p>
-      <w:pPr>
-        <w:jc w:val="left"/>
-      </w:pPr>
-    </w:p>
-    <w:p>
-      <w:pPr>
+        <w:spacing w:after="120"/>
+        <w:jc w:val="left"/>
+      </w:pPr>
+      <w:r>
+        <w:t>L’utente è il cliente interessato al cinema in questione. Può visitare il sito liberamente e vedere i vari film in programmazione disponibili e se desidera effettuare una prenotazione è obbligato a dover effettuare prima la registrazione.</w:t>
+      </w:r>
+    </w:p>
+    <w:p>
+      <w:pPr>
+        <w:spacing w:after="120"/>
+        <w:jc w:val="left"/>
+      </w:pPr>
+      <w:r>
+        <w:t>Il dipendente è colui che lavora per il cinema e si occupa della gestione della programmazione dei film.</w:t>
+      </w:r>
+    </w:p>
+    <w:p>
+      <w:pPr>
+        <w:spacing w:after="120"/>
+        <w:jc w:val="left"/>
+      </w:pPr>
+      <w:r>
+        <w:t xml:space="preserve">L’amministratore può fare le stesse cose di un dipendente ed inoltre si occupa </w:t>
+      </w:r>
+      <w:r>
+        <w:t xml:space="preserve">anche </w:t>
+      </w:r>
+      <w:r>
+        <w:t>della gestione degli account registrati.</w:t>
+      </w:r>
+    </w:p>
+    <w:p>
+      <w:pPr>
+        <w:spacing w:after="120"/>
+        <w:jc w:val="left"/>
+      </w:pPr>
+    </w:p>
+    <w:p>
+      <w:pPr>
+        <w:spacing w:after="120"/>
+        <w:jc w:val="left"/>
+        <w:rPr>
+          <w:b/>
+          <w:bCs/>
+          <w:i/>
+          <w:iCs/>
+        </w:rPr>
+      </w:pPr>
+      <w:r>
+        <w:rPr>
+          <w:b/>
+          <w:bCs/>
+          <w:i/>
+          <w:iCs/>
+        </w:rPr>
+        <w:t>2.1)</w:t>
+      </w:r>
+      <w:r>
+        <w:rPr>
+          <w:b/>
+          <w:bCs/>
+          <w:i/>
+          <w:iCs/>
+        </w:rPr>
+        <w:t xml:space="preserve"> Requisiti funzionali</w:t>
+      </w:r>
+    </w:p>
+    <w:p>
+      <w:pPr>
+        <w:spacing w:after="120"/>
+        <w:jc w:val="left"/>
+      </w:pPr>
+    </w:p>
+    <w:p>
+      <w:pPr>
+        <w:spacing w:after="120"/>
+        <w:jc w:val="left"/>
+      </w:pPr>
+      <w:r>
+        <w:t>Di seguito vengono mostrare i requisiti funzionali</w:t>
+      </w:r>
+      <w:r>
+        <w:t>, ovvero i servizi che il sistema deve (o non deve) offrire,</w:t>
+      </w:r>
+      <w:r>
+        <w:t xml:space="preserve"> suddivisi per ognuno dei ruoli menzionati precedentemente</w:t>
+      </w:r>
+      <w:r>
+        <w:t>.</w:t>
+      </w:r>
+    </w:p>
+    <w:p>
+      <w:pPr>
+        <w:spacing w:after="120"/>
+        <w:jc w:val="left"/>
+      </w:pPr>
+      <w:r>
+        <w:t>Utente:</w:t>
+      </w:r>
+    </w:p>
+    <w:p>
+      <w:pPr>
+        <w:pStyle w:val="Paragrafoelenco"/>
+        <w:numPr>
+          <w:ilvl w:val="0"/>
+          <w:numId w:val="4"/>
+        </w:numPr>
+        <w:spacing w:after="120"/>
+        <w:jc w:val="left"/>
+      </w:pPr>
+      <w:r>
+        <w:t>Può registrarsi nel sistema ed in seguito effettuare login/logout</w:t>
+      </w:r>
+      <w:r>
+        <w:t>;</w:t>
+      </w:r>
+    </w:p>
+    <w:p>
+      <w:pPr>
+        <w:pStyle w:val="Paragrafoelenco"/>
+        <w:numPr>
+          <w:ilvl w:val="0"/>
+          <w:numId w:val="4"/>
+        </w:numPr>
+        <w:spacing w:after="120"/>
+        <w:jc w:val="left"/>
+      </w:pPr>
+      <w:r>
+        <w:t>Può visualizzare la programmazione dei film disponibili nell’arco di una settimana</w:t>
+      </w:r>
+      <w:r>
+        <w:t>;</w:t>
+      </w:r>
+    </w:p>
+    <w:p>
+      <w:pPr>
+        <w:pStyle w:val="Paragrafoelenco"/>
+        <w:numPr>
+          <w:ilvl w:val="0"/>
+          <w:numId w:val="4"/>
+        </w:numPr>
+        <w:spacing w:after="120"/>
+        <w:jc w:val="left"/>
+      </w:pPr>
+      <w:r>
+        <w:t>Per ogni film in programmazione può visualizzare la relativa scheda con tutti i dati in dettaglio (titolo, immagine locandina, regista, cast, sala, descrizione, orari)</w:t>
+      </w:r>
+      <w:r>
+        <w:t>;</w:t>
+      </w:r>
+    </w:p>
+    <w:p>
+      <w:pPr>
+        <w:pStyle w:val="Paragrafoelenco"/>
+        <w:numPr>
+          <w:ilvl w:val="0"/>
+          <w:numId w:val="4"/>
+        </w:numPr>
+        <w:spacing w:after="120"/>
+        <w:jc w:val="left"/>
+      </w:pPr>
+      <w:r>
+        <w:t>Può effettuare una prenotazione per uno dei film disponibili se ci sono posti disponibili in sala</w:t>
+      </w:r>
+      <w:r>
+        <w:t>.</w:t>
+      </w:r>
+    </w:p>
+    <w:p>
+      <w:pPr>
+        <w:spacing w:after="120"/>
+        <w:jc w:val="left"/>
+      </w:pPr>
+      <w:r>
+        <w:t>Dipendente</w:t>
+      </w:r>
+      <w:r>
+        <w:t>:</w:t>
+      </w:r>
+    </w:p>
+    <w:p>
+      <w:pPr>
+        <w:pStyle w:val="Paragrafoelenco"/>
+        <w:numPr>
+          <w:ilvl w:val="0"/>
+          <w:numId w:val="5"/>
+        </w:numPr>
+        <w:spacing w:after="120"/>
+        <w:jc w:val="left"/>
+      </w:pPr>
+      <w:r>
+        <w:lastRenderedPageBreak/>
+        <w:t>Può effettuare il login/logout</w:t>
+      </w:r>
+      <w:r>
+        <w:t>;</w:t>
+      </w:r>
+    </w:p>
+    <w:p>
+      <w:pPr>
+        <w:pStyle w:val="Paragrafoelenco"/>
+        <w:numPr>
+          <w:ilvl w:val="0"/>
+          <w:numId w:val="5"/>
+        </w:numPr>
+        <w:spacing w:after="120"/>
+        <w:jc w:val="left"/>
+      </w:pPr>
+      <w:r>
+        <w:t>Può aggiungere un nuovo film nel database specificando tutti i dati necessari</w:t>
+      </w:r>
+      <w:r>
+        <w:t>;</w:t>
+      </w:r>
+    </w:p>
+    <w:p>
+      <w:pPr>
+        <w:pStyle w:val="Paragrafoelenco"/>
+        <w:numPr>
+          <w:ilvl w:val="0"/>
+          <w:numId w:val="5"/>
+        </w:numPr>
+        <w:spacing w:after="120"/>
+        <w:jc w:val="left"/>
+      </w:pPr>
+      <w:r>
+        <w:t>Può eliminare un film</w:t>
+      </w:r>
+      <w:r>
+        <w:t xml:space="preserve"> dal database (sia un singolo orario di riproduzione che tutti quelli con un determinato titolo);</w:t>
+      </w:r>
+    </w:p>
+    <w:p>
+      <w:pPr>
+        <w:pStyle w:val="Paragrafoelenco"/>
+        <w:numPr>
+          <w:ilvl w:val="0"/>
+          <w:numId w:val="5"/>
+        </w:numPr>
+        <w:spacing w:after="120"/>
+        <w:jc w:val="left"/>
+      </w:pPr>
+      <w:r>
+        <w:t>Può modificare i dati di dettaglio di un film e aggiungere nuovi orari.</w:t>
+      </w:r>
+    </w:p>
+    <w:p>
+      <w:pPr>
+        <w:spacing w:after="120"/>
+        <w:jc w:val="left"/>
+      </w:pPr>
+      <w:r>
+        <w:t>Amministratore:</w:t>
+      </w:r>
+    </w:p>
+    <w:p>
+      <w:pPr>
+        <w:pStyle w:val="Paragrafoelenco"/>
+        <w:numPr>
+          <w:ilvl w:val="0"/>
+          <w:numId w:val="6"/>
+        </w:numPr>
+        <w:spacing w:after="120"/>
+        <w:jc w:val="left"/>
+      </w:pPr>
+      <w:r>
+        <w:t>Può effettuare il login/logout;</w:t>
+      </w:r>
+    </w:p>
+    <w:p>
+      <w:pPr>
+        <w:pStyle w:val="Paragrafoelenco"/>
+        <w:numPr>
+          <w:ilvl w:val="0"/>
+          <w:numId w:val="6"/>
+        </w:numPr>
+        <w:spacing w:after="120"/>
+        <w:jc w:val="left"/>
+      </w:pPr>
+      <w:r>
+        <w:t>Può aggiungere un nuovo film nel database specificando tutti i dati necessari;</w:t>
+      </w:r>
+    </w:p>
+    <w:p>
+      <w:pPr>
+        <w:pStyle w:val="Paragrafoelenco"/>
+        <w:numPr>
+          <w:ilvl w:val="0"/>
+          <w:numId w:val="6"/>
+        </w:numPr>
+        <w:spacing w:after="120"/>
+        <w:jc w:val="left"/>
+      </w:pPr>
+      <w:r>
+        <w:t>Può eliminare un film dal database (sia un singolo orario di riproduzione che tutti quelli con un determinato titolo);</w:t>
+      </w:r>
+    </w:p>
+    <w:p>
+      <w:pPr>
+        <w:pStyle w:val="Paragrafoelenco"/>
+        <w:numPr>
+          <w:ilvl w:val="0"/>
+          <w:numId w:val="6"/>
+        </w:numPr>
+        <w:spacing w:after="120"/>
+        <w:jc w:val="left"/>
+      </w:pPr>
+      <w:r>
+        <w:t>Può modificare i dati di dettaglio di un film e aggiungere nuovi orari;</w:t>
+      </w:r>
+    </w:p>
+    <w:p>
+      <w:pPr>
+        <w:pStyle w:val="Paragrafoelenco"/>
+        <w:numPr>
+          <w:ilvl w:val="0"/>
+          <w:numId w:val="6"/>
+        </w:numPr>
+        <w:spacing w:after="120"/>
+        <w:jc w:val="left"/>
+      </w:pPr>
+      <w:r>
+        <w:t>Può visualizzare la lista degli account registrati nel sistema;</w:t>
+      </w:r>
+    </w:p>
+    <w:p>
+      <w:pPr>
+        <w:pStyle w:val="Paragrafoelenco"/>
+        <w:numPr>
+          <w:ilvl w:val="0"/>
+          <w:numId w:val="6"/>
+        </w:numPr>
+        <w:spacing w:after="120"/>
+        <w:jc w:val="left"/>
+      </w:pPr>
+      <w:r>
+        <w:t>Può modificare i ruoli assegnati ad un account;</w:t>
+      </w:r>
+    </w:p>
+    <w:p>
+      <w:pPr>
+        <w:pStyle w:val="Paragrafoelenco"/>
+        <w:numPr>
+          <w:ilvl w:val="0"/>
+          <w:numId w:val="6"/>
+        </w:numPr>
+        <w:spacing w:after="120"/>
+        <w:jc w:val="left"/>
+      </w:pPr>
+      <w:r>
+        <w:t>Può eliminare un account;</w:t>
+      </w:r>
+    </w:p>
+    <w:p>
+      <w:pPr>
+        <w:pStyle w:val="Paragrafoelenco"/>
+        <w:numPr>
+          <w:ilvl w:val="0"/>
+          <w:numId w:val="6"/>
+        </w:numPr>
+        <w:spacing w:after="120"/>
+        <w:jc w:val="left"/>
+      </w:pPr>
+      <w:r>
+        <w:t>Può creare un nuovo account fornendogli un qualunque ruolo.</w:t>
+      </w:r>
+    </w:p>
+    <w:p>
+      <w:pPr>
+        <w:spacing w:after="120"/>
+        <w:jc w:val="left"/>
+      </w:pPr>
+    </w:p>
+    <w:p>
+      <w:pPr>
+        <w:spacing w:after="120"/>
+        <w:jc w:val="left"/>
+        <w:rPr>
+          <w:b/>
+          <w:bCs/>
+          <w:i/>
+          <w:iCs/>
+        </w:rPr>
+      </w:pPr>
+      <w:r>
+        <w:rPr>
+          <w:b/>
+          <w:bCs/>
+          <w:i/>
+          <w:iCs/>
+        </w:rPr>
+        <w:t xml:space="preserve">2.2) Diagramma </w:t>
+      </w:r>
+      <w:r>
+        <w:rPr>
+          <w:b/>
+          <w:bCs/>
+          <w:i/>
+          <w:iCs/>
+        </w:rPr>
+        <w:t xml:space="preserve">dei </w:t>
+      </w:r>
+      <w:r>
+        <w:rPr>
+          <w:b/>
+          <w:bCs/>
+          <w:i/>
+          <w:iCs/>
+        </w:rPr>
+        <w:t>casi d’uso</w:t>
+      </w:r>
+    </w:p>
+    <w:p>
+      <w:pPr>
+        <w:spacing w:after="120"/>
+        <w:jc w:val="left"/>
+      </w:pPr>
+    </w:p>
+    <w:p>
+      <w:pPr>
+        <w:spacing w:after="120"/>
+        <w:jc w:val="left"/>
+      </w:pPr>
+      <w:r>
+        <w:t>Di seguito viene mostrato il diagramma dei casi d’uso che mostra come i vari attori interagiscono con il sistema in questione.</w:t>
+      </w:r>
+    </w:p>
+    <w:p>
+      <w:pPr>
+        <w:spacing w:after="120"/>
+        <w:jc w:val="left"/>
+      </w:pPr>
+    </w:p>
+    <w:p>
+      <w:pPr>
+        <w:spacing w:after="120"/>
+        <w:jc w:val="left"/>
+      </w:pPr>
+    </w:p>
+    <w:p>
+      <w:pPr>
+        <w:spacing w:after="120"/>
+        <w:jc w:val="left"/>
+      </w:pPr>
+    </w:p>
+    <w:p>
+      <w:pPr>
+        <w:spacing w:after="120"/>
+        <w:jc w:val="left"/>
+      </w:pPr>
+    </w:p>
+    <w:p>
+      <w:pPr>
+        <w:spacing w:after="120"/>
+        <w:jc w:val="left"/>
+      </w:pPr>
+    </w:p>
+    <w:p>
+      <w:pPr>
+        <w:spacing w:after="120"/>
+        <w:jc w:val="left"/>
+      </w:pPr>
+    </w:p>
+    <w:p>
+      <w:pPr>
+        <w:spacing w:after="120"/>
+        <w:jc w:val="left"/>
+      </w:pPr>
+    </w:p>
+    <w:p>
+      <w:pPr>
+        <w:spacing w:after="120"/>
+        <w:jc w:val="left"/>
+      </w:pPr>
+    </w:p>
+    <w:p>
+      <w:pPr>
+        <w:spacing w:after="120"/>
+        <w:jc w:val="left"/>
+      </w:pPr>
+    </w:p>
+    <w:p>
+      <w:pPr>
+        <w:spacing w:after="120"/>
+        <w:jc w:val="left"/>
+      </w:pPr>
+    </w:p>
+    <w:p>
+      <w:pPr>
+        <w:spacing w:after="120"/>
+        <w:jc w:val="left"/>
+      </w:pPr>
+      <w:r>
+        <w:rPr>
+          <w:noProof/>
+        </w:rPr>
+        <w:lastRenderedPageBreak/>
+        <w:drawing>
+          <wp:anchor distT="0" distB="0" distL="114300" distR="114300" simplePos="0" relativeHeight="251660288" behindDoc="0" locked="0" layoutInCell="1" allowOverlap="1" wp14:anchorId="007E38BF" wp14:editId="29363010">
+            <wp:simplePos x="0" y="0"/>
+            <wp:positionH relativeFrom="margin">
+              <wp:align>left</wp:align>
+            </wp:positionH>
+            <wp:positionV relativeFrom="paragraph">
+              <wp:posOffset>0</wp:posOffset>
+            </wp:positionV>
+            <wp:extent cx="5469890" cy="4695825"/>
+            <wp:effectExtent l="0" t="0" r="0" b="9525"/>
+            <wp:wrapThrough wrapText="bothSides">
+              <wp:wrapPolygon edited="0">
+                <wp:start x="0" y="0"/>
+                <wp:lineTo x="0" y="21556"/>
+                <wp:lineTo x="21515" y="21556"/>
+                <wp:lineTo x="21515" y="0"/>
+                <wp:lineTo x="0" y="0"/>
+              </wp:wrapPolygon>
+            </wp:wrapThrough>
+            <wp:docPr id="2" name="Immagine 2"/>
+            <wp:cNvGraphicFramePr>
+              <a:graphicFrameLocks xmlns:a="http://schemas.openxmlformats.org/drawingml/2006/main" noChangeAspect="1"/>
+            </wp:cNvGraphicFramePr>
+            <a:graphic xmlns:a="http://schemas.openxmlformats.org/drawingml/2006/main">
+              <a:graphicData uri="http://schemas.openxmlformats.org/drawingml/2006/picture">
+                <pic:pic xmlns:pic="http://schemas.openxmlformats.org/drawingml/2006/picture">
+                  <pic:nvPicPr>
+                    <pic:cNvPr id="2" name="Immagine 2"/>
+                    <pic:cNvPicPr/>
+                  </pic:nvPicPr>
+                  <pic:blipFill>
+                    <a:blip r:embed="rId7" cstate="print">
+                      <a:extLst>
+                        <a:ext uri="{28A0092B-C50C-407E-A947-70E740481C1C}">
+                          <a14:useLocalDpi xmlns:a14="http://schemas.microsoft.com/office/drawing/2010/main" val="0"/>
+                        </a:ext>
+                      </a:extLst>
+                    </a:blip>
+                    <a:stretch>
+                      <a:fillRect/>
+                    </a:stretch>
+                  </pic:blipFill>
+                  <pic:spPr>
+                    <a:xfrm>
+                      <a:off x="0" y="0"/>
+                      <a:ext cx="5479249" cy="4703860"/>
+                    </a:xfrm>
+                    <a:prstGeom prst="rect">
+                      <a:avLst/>
+                    </a:prstGeom>
+                  </pic:spPr>
+                </pic:pic>
+              </a:graphicData>
+            </a:graphic>
+            <wp14:sizeRelH relativeFrom="margin">
+              <wp14:pctWidth>0</wp14:pctWidth>
+            </wp14:sizeRelH>
+            <wp14:sizeRelV relativeFrom="margin">
+              <wp14:pctHeight>0</wp14:pctHeight>
+            </wp14:sizeRelV>
+          </wp:anchor>
+        </w:drawing>
+      </w:r>
+    </w:p>
+    <w:p>
+      <w:pPr>
+        <w:spacing w:after="120"/>
+        <w:jc w:val="left"/>
+      </w:pPr>
+    </w:p>
+    <w:p>
+      <w:pPr>
+        <w:spacing w:after="120"/>
+        <w:jc w:val="left"/>
+      </w:pPr>
+    </w:p>
+    <w:p>
+      <w:pPr>
+        <w:spacing w:after="120"/>
+        <w:jc w:val="left"/>
+      </w:pPr>
+    </w:p>
+    <w:p>
+      <w:pPr>
+        <w:spacing w:after="120"/>
+        <w:jc w:val="left"/>
+      </w:pPr>
+    </w:p>
+    <w:p>
+      <w:pPr>
+        <w:spacing w:after="120"/>
+        <w:jc w:val="left"/>
+      </w:pPr>
+    </w:p>
+    <w:p>
+      <w:pPr>
+        <w:spacing w:after="120"/>
+        <w:jc w:val="left"/>
+      </w:pPr>
+    </w:p>
+    <w:p>
+      <w:pPr>
+        <w:spacing w:after="120"/>
+        <w:jc w:val="left"/>
+      </w:pPr>
+    </w:p>
+    <w:p>
+      <w:pPr>
+        <w:spacing w:after="120"/>
+        <w:jc w:val="left"/>
+      </w:pPr>
+    </w:p>
+    <w:p>
+      <w:pPr>
+        <w:spacing w:after="120"/>
+        <w:jc w:val="left"/>
+      </w:pPr>
+    </w:p>
+    <w:p>
+      <w:pPr>
+        <w:spacing w:after="120"/>
+        <w:jc w:val="left"/>
+      </w:pPr>
+    </w:p>
+    <w:p>
+      <w:pPr>
+        <w:spacing w:after="120"/>
+        <w:jc w:val="left"/>
+      </w:pPr>
+    </w:p>
+    <w:p>
+      <w:pPr>
+        <w:spacing w:after="120"/>
+        <w:jc w:val="left"/>
+      </w:pPr>
+    </w:p>
+    <w:p>
+      <w:pPr>
+        <w:spacing w:after="120"/>
+        <w:jc w:val="left"/>
+      </w:pPr>
+    </w:p>
+    <w:p>
+      <w:pPr>
+        <w:spacing w:after="120"/>
+        <w:jc w:val="left"/>
+        <w:rPr>
+          <w:i/>
+          <w:iCs/>
+        </w:rPr>
+      </w:pPr>
+      <w:r>
+        <w:rPr>
+          <w:i/>
+          <w:iCs/>
+        </w:rPr>
+        <w:t>Figura 1: Diagramma dei casi d’uso</w:t>
+      </w:r>
+    </w:p>
+    <w:p>
+      <w:pPr>
+        <w:spacing w:after="120"/>
+        <w:jc w:val="left"/>
+      </w:pPr>
+    </w:p>
+    <w:p>
+      <w:pPr>
+        <w:spacing w:after="120"/>
+        <w:jc w:val="left"/>
+        <w:rPr>
+          <w:b/>
+          <w:bCs/>
+          <w:i/>
+          <w:iCs/>
+        </w:rPr>
+      </w:pPr>
+      <w:r>
+        <w:rPr>
+          <w:b/>
+          <w:bCs/>
+          <w:i/>
+          <w:iCs/>
+        </w:rPr>
+        <w:t>2.3) Descrizione dettagliata dei casi d’uso</w:t>
+      </w:r>
+    </w:p>
+    <w:p>
+      <w:pPr>
+        <w:spacing w:after="120"/>
+        <w:jc w:val="left"/>
+      </w:pPr>
+    </w:p>
+    <w:p>
+      <w:pPr>
+        <w:spacing w:after="120"/>
+        <w:jc w:val="left"/>
+      </w:pPr>
+      <w:r>
+        <w:t xml:space="preserve">In questa sezione vengono riportate le descrizioni dettagliate dei casi d’uso previsti, in cui vengono mostrati gli </w:t>
+      </w:r>
+      <w:r>
+        <w:rPr>
+          <w:i/>
+          <w:iCs/>
+        </w:rPr>
+        <w:t>happy flow</w:t>
+      </w:r>
+      <w:r>
+        <w:t xml:space="preserve"> ovvero gli scenari di successo.</w:t>
+      </w:r>
+    </w:p>
+    <w:p>
+      <w:pPr>
+        <w:spacing w:after="120"/>
+        <w:jc w:val="left"/>
+      </w:pPr>
+    </w:p>
+    <w:p>
+      <w:pPr>
+        <w:spacing w:after="120"/>
+        <w:jc w:val="left"/>
+        <w:rPr>
+          <w:b/>
+          <w:bCs/>
+          <w:i/>
+          <w:iCs/>
+        </w:rPr>
+      </w:pPr>
+      <w:r>
+        <w:rPr>
+          <w:b/>
+          <w:bCs/>
+          <w:i/>
+          <w:iCs/>
+        </w:rPr>
+        <w:t>REGISTRAZIONE</w:t>
+      </w:r>
+    </w:p>
+    <w:p>
+      <w:pPr>
+        <w:spacing w:after="120"/>
+        <w:jc w:val="left"/>
+      </w:pPr>
+      <w:r>
+        <w:rPr>
+          <w:b/>
+          <w:bCs/>
+        </w:rPr>
+        <w:t>Livello:</w:t>
+      </w:r>
+      <w:r>
+        <w:t xml:space="preserve"> </w:t>
+      </w:r>
+      <w:r>
+        <w:t>sottofunzione</w:t>
+      </w:r>
+    </w:p>
+    <w:p>
+      <w:pPr>
+        <w:spacing w:after="120"/>
+        <w:jc w:val="left"/>
+      </w:pPr>
+      <w:r>
+        <w:rPr>
+          <w:b/>
+          <w:bCs/>
+        </w:rPr>
+        <w:t>Attor</w:t>
+      </w:r>
+      <w:r>
+        <w:rPr>
+          <w:b/>
+          <w:bCs/>
+        </w:rPr>
+        <w:t>i</w:t>
+      </w:r>
+      <w:r>
+        <w:rPr>
+          <w:b/>
+          <w:bCs/>
+        </w:rPr>
+        <w:t xml:space="preserve"> Primari:</w:t>
+      </w:r>
+      <w:r>
+        <w:t xml:space="preserve"> </w:t>
+      </w:r>
+      <w:r>
+        <w:t>utente</w:t>
+      </w:r>
+    </w:p>
+    <w:p>
+      <w:pPr>
+        <w:spacing w:after="120"/>
+        <w:jc w:val="left"/>
+      </w:pPr>
+      <w:r>
+        <w:rPr>
+          <w:b/>
+          <w:bCs/>
+        </w:rPr>
+        <w:t>Parti interessate e interessi:</w:t>
+      </w:r>
+      <w:r>
+        <w:t xml:space="preserve"> </w:t>
+      </w:r>
+      <w:r>
+        <w:t>l’utente vuole registrare il proprio account per poter poi usare l’applicazione sfruttando le sue funzionalità al massimo.</w:t>
+      </w:r>
+    </w:p>
+    <w:p>
+      <w:pPr>
+        <w:spacing w:after="120"/>
+        <w:jc w:val="left"/>
+      </w:pPr>
+      <w:r>
+        <w:rPr>
+          <w:b/>
+          <w:bCs/>
+        </w:rPr>
+        <w:t>Pre-condizioni:</w:t>
+      </w:r>
+      <w:r>
+        <w:t xml:space="preserve"> </w:t>
+      </w:r>
+      <w:r>
+        <w:t>nessuna</w:t>
+      </w:r>
+    </w:p>
+    <w:p>
+      <w:pPr>
+        <w:spacing w:after="120"/>
+        <w:jc w:val="left"/>
+      </w:pPr>
+      <w:r>
+        <w:rPr>
+          <w:b/>
+          <w:bCs/>
+        </w:rPr>
+        <w:t>Garanzia di successo:</w:t>
+      </w:r>
+      <w:r>
+        <w:t xml:space="preserve"> </w:t>
+      </w:r>
+      <w:r>
+        <w:t>l</w:t>
+      </w:r>
+      <w:r>
+        <w:t xml:space="preserve">’utente </w:t>
+      </w:r>
+      <w:r>
+        <w:t>viene registrato correttamente nel sistema</w:t>
+      </w:r>
+    </w:p>
+    <w:p>
+      <w:pPr>
+        <w:spacing w:after="120"/>
+        <w:jc w:val="left"/>
+        <w:rPr>
+          <w:b/>
+          <w:bCs/>
+        </w:rPr>
+      </w:pPr>
+      <w:r>
+        <w:rPr>
+          <w:b/>
+          <w:bCs/>
+        </w:rPr>
+        <w:lastRenderedPageBreak/>
+        <w:t>Scenario principale di successo:</w:t>
+      </w:r>
+    </w:p>
+    <w:p>
+      <w:pPr>
+        <w:pStyle w:val="Paragrafoelenco"/>
+        <w:numPr>
+          <w:ilvl w:val="0"/>
+          <w:numId w:val="8"/>
+        </w:numPr>
+        <w:spacing w:after="120"/>
+        <w:jc w:val="left"/>
+      </w:pPr>
+      <w:r>
+        <w:t>L’utente seleziona “REGISTRAZIONE” nel menù in alto a destra</w:t>
+      </w:r>
+      <w:r>
+        <w:t xml:space="preserve"> dell’homepage</w:t>
+      </w:r>
+    </w:p>
+    <w:p>
+      <w:pPr>
+        <w:pStyle w:val="Paragrafoelenco"/>
+        <w:numPr>
+          <w:ilvl w:val="0"/>
+          <w:numId w:val="8"/>
+        </w:numPr>
+        <w:spacing w:after="120"/>
+        <w:jc w:val="left"/>
+      </w:pPr>
+      <w:r>
+        <w:t xml:space="preserve">Il sistema mostra la </w:t>
+      </w:r>
+      <w:r>
+        <w:t>pagina contente la form per registrarsi</w:t>
+      </w:r>
+    </w:p>
+    <w:p>
+      <w:pPr>
+        <w:pStyle w:val="Paragrafoelenco"/>
+        <w:numPr>
+          <w:ilvl w:val="0"/>
+          <w:numId w:val="8"/>
+        </w:numPr>
+        <w:spacing w:after="120"/>
+        <w:jc w:val="left"/>
+      </w:pPr>
+      <w:r>
+        <w:t xml:space="preserve">L’utente </w:t>
+      </w:r>
+      <w:r>
+        <w:t>compila tutti i campi (</w:t>
+      </w:r>
+      <w:r>
+        <w:t>E-mail, password e conferma password) e seleziona il bottone “Registrati”</w:t>
+      </w:r>
+    </w:p>
+    <w:p>
+      <w:pPr>
+        <w:pStyle w:val="Paragrafoelenco"/>
+        <w:numPr>
+          <w:ilvl w:val="0"/>
+          <w:numId w:val="8"/>
+        </w:numPr>
+        <w:spacing w:after="120"/>
+        <w:jc w:val="left"/>
+      </w:pPr>
+      <w:r>
+        <w:t>Il sistema registra l’utente e ritorna nella Homepage mostrando un messaggio di conferma avvenuta registrazione</w:t>
+      </w:r>
+    </w:p>
+    <w:p>
+      <w:pPr>
+        <w:spacing w:after="120"/>
+        <w:jc w:val="left"/>
+      </w:pPr>
+    </w:p>
+    <w:p>
+      <w:pPr>
+        <w:spacing w:after="120"/>
+        <w:jc w:val="left"/>
+        <w:rPr>
+          <w:b/>
+          <w:bCs/>
+          <w:i/>
+          <w:iCs/>
+        </w:rPr>
+      </w:pPr>
+      <w:r>
+        <w:rPr>
+          <w:b/>
+          <w:bCs/>
+          <w:i/>
+          <w:iCs/>
+        </w:rPr>
+        <w:t>LOGIN</w:t>
+      </w:r>
+    </w:p>
+    <w:p>
+      <w:pPr>
+        <w:spacing w:after="120"/>
+        <w:jc w:val="left"/>
+      </w:pPr>
+      <w:r>
+        <w:rPr>
+          <w:b/>
+          <w:bCs/>
+        </w:rPr>
+        <w:t>Livello:</w:t>
+      </w:r>
+      <w:r>
+        <w:t xml:space="preserve"> sottofunzione</w:t>
+      </w:r>
+    </w:p>
+    <w:p>
+      <w:pPr>
+        <w:spacing w:after="120"/>
+        <w:jc w:val="left"/>
+      </w:pPr>
+      <w:r>
+        <w:rPr>
+          <w:b/>
+          <w:bCs/>
+        </w:rPr>
+        <w:t>Attori Primari:</w:t>
+      </w:r>
+      <w:r>
+        <w:t xml:space="preserve"> utente</w:t>
+      </w:r>
+      <w:r>
+        <w:t>/</w:t>
+      </w:r>
+      <w:r>
+        <w:t>dipendente</w:t>
+      </w:r>
+      <w:r>
+        <w:t>/</w:t>
+      </w:r>
+      <w:r>
+        <w:t>amministratore</w:t>
+      </w:r>
+    </w:p>
+    <w:p>
+      <w:pPr>
+        <w:spacing w:after="120"/>
+        <w:jc w:val="left"/>
+      </w:pPr>
+      <w:r>
+        <w:rPr>
+          <w:b/>
+          <w:bCs/>
+        </w:rPr>
+        <w:t>Parti interessate e interessi:</w:t>
+      </w:r>
+      <w:r>
+        <w:t xml:space="preserve"> </w:t>
+      </w:r>
+      <w:r>
+        <w:t>l’utilizzatore</w:t>
+      </w:r>
+      <w:r>
+        <w:t xml:space="preserve"> vuole </w:t>
+      </w:r>
+      <w:r>
+        <w:t>effettuare l’accesso a</w:t>
+      </w:r>
+      <w:r>
+        <w:t>l proprio account</w:t>
+      </w:r>
+    </w:p>
+    <w:p>
+      <w:pPr>
+        <w:spacing w:after="120"/>
+        <w:jc w:val="left"/>
+      </w:pPr>
+      <w:r>
+        <w:rPr>
+          <w:b/>
+          <w:bCs/>
+        </w:rPr>
+        <w:t>Pre-condizioni:</w:t>
+      </w:r>
+      <w:r>
+        <w:t xml:space="preserve"> </w:t>
+      </w:r>
+      <w:r>
+        <w:t>l’utilizzatore dev’essersi precedentemente registrato nel sistema</w:t>
+      </w:r>
+    </w:p>
+    <w:p>
+      <w:pPr>
+        <w:spacing w:after="120"/>
+        <w:jc w:val="left"/>
+      </w:pPr>
+      <w:r>
+        <w:rPr>
+          <w:b/>
+          <w:bCs/>
+        </w:rPr>
+        <w:t>Garanzia di successo:</w:t>
+      </w:r>
+      <w:r>
+        <w:t xml:space="preserve"> </w:t>
+      </w:r>
+      <w:r>
+        <w:t>l’utilizzatore</w:t>
+      </w:r>
+      <w:r>
+        <w:t xml:space="preserve"> </w:t>
+      </w:r>
+      <w:r>
+        <w:t>effettua il login</w:t>
+      </w:r>
+    </w:p>
+    <w:p>
+      <w:pPr>
+        <w:spacing w:after="120"/>
+        <w:jc w:val="left"/>
+        <w:rPr>
+          <w:b/>
+          <w:bCs/>
+        </w:rPr>
+      </w:pPr>
+      <w:r>
+        <w:rPr>
+          <w:b/>
+          <w:bCs/>
+        </w:rPr>
+        <w:t>Scenario principale di successo:</w:t>
+      </w:r>
+    </w:p>
+    <w:p>
+      <w:pPr>
+        <w:pStyle w:val="Paragrafoelenco"/>
+        <w:numPr>
+          <w:ilvl w:val="0"/>
+          <w:numId w:val="9"/>
+        </w:numPr>
+        <w:spacing w:after="120"/>
+        <w:jc w:val="left"/>
+      </w:pPr>
+      <w:r>
+        <w:t>L’utente seleziona “</w:t>
+      </w:r>
+      <w:r>
+        <w:t>LOGIN</w:t>
+      </w:r>
+      <w:r>
+        <w:t>” nel menù in alto a destra</w:t>
+      </w:r>
+      <w:r>
+        <w:t xml:space="preserve"> dell’homepage</w:t>
+      </w:r>
+    </w:p>
+    <w:p>
+      <w:pPr>
+        <w:pStyle w:val="Paragrafoelenco"/>
+        <w:numPr>
+          <w:ilvl w:val="0"/>
+          <w:numId w:val="9"/>
+        </w:numPr>
+        <w:spacing w:after="120"/>
+        <w:jc w:val="left"/>
+      </w:pPr>
+      <w:r>
+        <w:t>Il sistema mostra la pagina contente la form per</w:t>
+      </w:r>
+      <w:r>
+        <w:t xml:space="preserve"> effettuare il login</w:t>
+      </w:r>
+    </w:p>
+    <w:p>
+      <w:pPr>
+        <w:pStyle w:val="Paragrafoelenco"/>
+        <w:numPr>
+          <w:ilvl w:val="0"/>
+          <w:numId w:val="9"/>
+        </w:numPr>
+        <w:spacing w:after="120"/>
+        <w:jc w:val="left"/>
+      </w:pPr>
+      <w:r>
+        <w:t>L’utente compila tutti i campi (E-mail</w:t>
+      </w:r>
+      <w:r>
+        <w:t xml:space="preserve"> e</w:t>
+      </w:r>
+      <w:r>
+        <w:t xml:space="preserve"> passwor</w:t>
+      </w:r>
+      <w:r>
+        <w:t>d</w:t>
+      </w:r>
+      <w:r>
+        <w:t>) e seleziona il bottone “</w:t>
+      </w:r>
+      <w:r>
+        <w:t>Login</w:t>
+      </w:r>
+      <w:r>
+        <w:t>”</w:t>
+      </w:r>
+    </w:p>
+    <w:p>
+      <w:pPr>
+        <w:pStyle w:val="Paragrafoelenco"/>
+        <w:numPr>
+          <w:ilvl w:val="0"/>
+          <w:numId w:val="9"/>
+        </w:numPr>
+        <w:spacing w:after="120"/>
+        <w:jc w:val="left"/>
+      </w:pPr>
+      <w:r>
+        <w:t>L</w:t>
+      </w:r>
+      <w:r>
+        <w:t>’utente</w:t>
+      </w:r>
+      <w:r>
+        <w:t xml:space="preserve"> viene loggato correttamente</w:t>
+      </w:r>
+      <w:r>
+        <w:t xml:space="preserve"> e ritorna nella Homepage</w:t>
+      </w:r>
+      <w:r>
+        <w:t>.</w:t>
+      </w:r>
+    </w:p>
+    <w:p>
+      <w:pPr>
+        <w:spacing w:after="120"/>
+        <w:jc w:val="left"/>
+      </w:pPr>
+    </w:p>
+    <w:p>
+      <w:pPr>
+        <w:spacing w:after="120"/>
+        <w:jc w:val="left"/>
+        <w:rPr>
+          <w:b/>
+          <w:bCs/>
+          <w:i/>
+          <w:iCs/>
+        </w:rPr>
+      </w:pPr>
+      <w:r>
+        <w:rPr>
+          <w:b/>
+          <w:bCs/>
+          <w:i/>
+          <w:iCs/>
+        </w:rPr>
+        <w:t>VISUALIZZAZIONE PROGRAMMAZIONE</w:t>
+      </w:r>
+    </w:p>
+    <w:p>
+      <w:pPr>
+        <w:spacing w:after="120"/>
+        <w:jc w:val="left"/>
+      </w:pPr>
+      <w:r>
+        <w:rPr>
+          <w:b/>
+          <w:bCs/>
+        </w:rPr>
+        <w:t>Livello:</w:t>
+      </w:r>
+      <w:r>
+        <w:t xml:space="preserve"> </w:t>
+      </w:r>
+      <w:r>
+        <w:t>obiettivo utente</w:t>
+      </w:r>
+    </w:p>
+    <w:p>
+      <w:pPr>
+        <w:spacing w:after="120"/>
+        <w:jc w:val="left"/>
+      </w:pPr>
+      <w:r>
+        <w:rPr>
+          <w:b/>
+          <w:bCs/>
+        </w:rPr>
+        <w:t>Attori Primari:</w:t>
+      </w:r>
+      <w:r>
+        <w:t xml:space="preserve"> utente</w:t>
+      </w:r>
+    </w:p>
+    <w:p>
+      <w:pPr>
+        <w:spacing w:after="120"/>
+        <w:jc w:val="left"/>
+      </w:pPr>
+      <w:r>
+        <w:rPr>
+          <w:b/>
+          <w:bCs/>
+        </w:rPr>
+        <w:t>Parti interessate e interessi:</w:t>
+      </w:r>
+      <w:r>
+        <w:t xml:space="preserve"> </w:t>
+      </w:r>
+      <w:r>
+        <w:t>l’utente vuole vedere i film che saranno presenti in sala nei prossimi sette giorni</w:t>
+      </w:r>
+    </w:p>
+    <w:p>
+      <w:pPr>
+        <w:spacing w:after="120"/>
+        <w:jc w:val="left"/>
+      </w:pPr>
+      <w:r>
+        <w:rPr>
+          <w:b/>
+          <w:bCs/>
+        </w:rPr>
+        <w:t>Pre-condizioni:</w:t>
+      </w:r>
+      <w:r>
+        <w:t xml:space="preserve"> </w:t>
+      </w:r>
+      <w:r>
+        <w:t>nessuna</w:t>
+      </w:r>
+    </w:p>
+    <w:p>
+      <w:pPr>
+        <w:spacing w:after="120"/>
+        <w:jc w:val="left"/>
+      </w:pPr>
+      <w:r>
+        <w:rPr>
+          <w:b/>
+          <w:bCs/>
+        </w:rPr>
+        <w:t>Garanzia di successo:</w:t>
+      </w:r>
+      <w:r>
+        <w:t xml:space="preserve"> l’u</w:t>
+      </w:r>
+      <w:r>
+        <w:t>tente visualizza la lista di film in programmazione</w:t>
+      </w:r>
+    </w:p>
+    <w:p>
+      <w:pPr>
+        <w:spacing w:after="120"/>
+        <w:jc w:val="left"/>
+        <w:rPr>
+          <w:b/>
+          <w:bCs/>
+        </w:rPr>
+      </w:pPr>
+      <w:r>
+        <w:rPr>
+          <w:b/>
+          <w:bCs/>
+        </w:rPr>
+        <w:t>Scenario principale di successo:</w:t>
+      </w:r>
+    </w:p>
+    <w:p>
+      <w:pPr>
+        <w:pStyle w:val="Paragrafoelenco"/>
+        <w:numPr>
+          <w:ilvl w:val="0"/>
+          <w:numId w:val="10"/>
+        </w:numPr>
+        <w:spacing w:after="120"/>
+        <w:jc w:val="left"/>
+      </w:pPr>
+      <w:r>
+        <w:t>L’utente seleziona “</w:t>
+      </w:r>
+      <w:r>
+        <w:t>PROGRAMMAZIONE</w:t>
+      </w:r>
+      <w:r>
+        <w:t xml:space="preserve">” nel menù in alto a </w:t>
+      </w:r>
+      <w:r>
+        <w:t>sinistra dell’homepage</w:t>
+      </w:r>
+    </w:p>
+    <w:p>
+      <w:pPr>
+        <w:pStyle w:val="Paragrafoelenco"/>
+        <w:numPr>
+          <w:ilvl w:val="0"/>
+          <w:numId w:val="10"/>
+        </w:numPr>
+        <w:spacing w:after="120"/>
+        <w:jc w:val="left"/>
+      </w:pPr>
+      <w:r>
+        <w:lastRenderedPageBreak/>
+        <w:t xml:space="preserve">Il sistema mostra la pagina </w:t>
+      </w:r>
+      <w:r>
+        <w:t>contenente tutti i film in programmazione nei prossimi sette giorni partendo dalla data attuale</w:t>
+      </w:r>
+    </w:p>
+    <w:p>
+      <w:pPr>
+        <w:spacing w:after="120"/>
+        <w:jc w:val="left"/>
+      </w:pPr>
+    </w:p>
+    <w:p>
+      <w:pPr>
+        <w:spacing w:after="120"/>
+        <w:jc w:val="left"/>
+        <w:rPr>
+          <w:b/>
+          <w:bCs/>
+          <w:i/>
+          <w:iCs/>
+        </w:rPr>
+      </w:pPr>
+      <w:r>
+        <w:rPr>
+          <w:b/>
+          <w:bCs/>
+          <w:i/>
+          <w:iCs/>
+        </w:rPr>
+        <w:t>PRENOTAZIONE</w:t>
+      </w:r>
+    </w:p>
+    <w:p>
+      <w:pPr>
+        <w:spacing w:after="120"/>
+        <w:jc w:val="left"/>
+      </w:pPr>
+      <w:r>
+        <w:rPr>
+          <w:b/>
+          <w:bCs/>
+        </w:rPr>
+        <w:t>Livello:</w:t>
+      </w:r>
+      <w:r>
+        <w:t xml:space="preserve"> </w:t>
+      </w:r>
+      <w:r>
+        <w:t>obiettivo utente</w:t>
+      </w:r>
+    </w:p>
+    <w:p>
+      <w:pPr>
+        <w:spacing w:after="120"/>
+        <w:jc w:val="left"/>
+      </w:pPr>
+      <w:r>
+        <w:rPr>
+          <w:b/>
+          <w:bCs/>
+        </w:rPr>
+        <w:t>Attori Primari:</w:t>
+      </w:r>
+      <w:r>
+        <w:t xml:space="preserve"> utente</w:t>
+      </w:r>
+    </w:p>
+    <w:p>
+      <w:pPr>
+        <w:spacing w:after="120"/>
+        <w:jc w:val="left"/>
+      </w:pPr>
+      <w:r>
+        <w:rPr>
+          <w:b/>
+          <w:bCs/>
+        </w:rPr>
+        <w:t>Parti interessate e interessi:</w:t>
+      </w:r>
+      <w:r>
+        <w:t xml:space="preserve"> </w:t>
+      </w:r>
+      <w:r>
+        <w:t>l’utente vuole prenotare dei posti per il film, la data e l’orari da lui scelti</w:t>
+      </w:r>
+    </w:p>
+    <w:p>
+      <w:pPr>
+        <w:spacing w:after="120"/>
+        <w:jc w:val="left"/>
+      </w:pPr>
+      <w:r>
+        <w:rPr>
+          <w:b/>
+          <w:bCs/>
+        </w:rPr>
+        <w:t>Pre-condizioni:</w:t>
+      </w:r>
+      <w:r>
+        <w:t xml:space="preserve"> </w:t>
+      </w:r>
+      <w:r>
+        <w:t>l’utente</w:t>
+      </w:r>
+      <w:r>
+        <w:t xml:space="preserve"> dev’essersi </w:t>
+      </w:r>
+      <w:r>
+        <w:t xml:space="preserve">loggato </w:t>
+      </w:r>
+      <w:r>
+        <w:t>nel sistema</w:t>
+      </w:r>
+    </w:p>
+    <w:p>
+      <w:pPr>
+        <w:spacing w:after="120"/>
+        <w:jc w:val="left"/>
+      </w:pPr>
+      <w:r>
+        <w:rPr>
+          <w:b/>
+          <w:bCs/>
+        </w:rPr>
+        <w:t>Garanzia di successo:</w:t>
+      </w:r>
+      <w:r>
+        <w:t xml:space="preserve"> </w:t>
+      </w:r>
+      <w:r>
+        <w:t>l’utente effettua la prenotazione con successo</w:t>
+      </w:r>
+    </w:p>
+    <w:p>
+      <w:pPr>
+        <w:spacing w:after="120"/>
+        <w:jc w:val="left"/>
+        <w:rPr>
+          <w:b/>
+          <w:bCs/>
+        </w:rPr>
+      </w:pPr>
+      <w:r>
+        <w:rPr>
+          <w:b/>
+          <w:bCs/>
+        </w:rPr>
+        <w:t>Scenario principale di successo:</w:t>
+      </w:r>
+    </w:p>
+    <w:p>
+      <w:pPr>
+        <w:pStyle w:val="Paragrafoelenco"/>
+        <w:numPr>
+          <w:ilvl w:val="0"/>
+          <w:numId w:val="11"/>
+        </w:numPr>
+        <w:spacing w:after="120"/>
+        <w:jc w:val="left"/>
+      </w:pPr>
+      <w:r>
+        <w:t>L’utente seleziona “</w:t>
+      </w:r>
+      <w:r>
+        <w:t>PROGRAMMAZIONE</w:t>
+      </w:r>
+      <w:r>
+        <w:t xml:space="preserve">” nel menù in alto a </w:t>
+      </w:r>
+      <w:r>
+        <w:t>sinistra dell’homepage</w:t>
+      </w:r>
+    </w:p>
+    <w:p>
+      <w:pPr>
+        <w:pStyle w:val="Paragrafoelenco"/>
+        <w:numPr>
+          <w:ilvl w:val="0"/>
+          <w:numId w:val="11"/>
+        </w:numPr>
+        <w:spacing w:after="120"/>
+        <w:jc w:val="left"/>
+      </w:pPr>
+      <w:r>
+        <w:t xml:space="preserve">Il sistema mostra la pagina </w:t>
+      </w:r>
+      <w:r>
+        <w:t>con i film presenti in programmazione</w:t>
+      </w:r>
+    </w:p>
+    <w:p>
+      <w:pPr>
+        <w:pStyle w:val="Paragrafoelenco"/>
+        <w:numPr>
+          <w:ilvl w:val="0"/>
+          <w:numId w:val="11"/>
+        </w:numPr>
+        <w:spacing w:after="120"/>
+        <w:jc w:val="left"/>
+      </w:pPr>
+      <w:r>
+        <w:t xml:space="preserve">L’utente </w:t>
+      </w:r>
+      <w:r>
+        <w:t>seleziona la data e l’orario che preferisce</w:t>
+      </w:r>
+    </w:p>
+    <w:p>
+      <w:pPr>
+        <w:pStyle w:val="Paragrafoelenco"/>
+        <w:numPr>
+          <w:ilvl w:val="0"/>
+          <w:numId w:val="11"/>
+        </w:numPr>
+        <w:spacing w:after="120"/>
+        <w:jc w:val="left"/>
+      </w:pPr>
+      <w:r>
+        <w:t>Il sistema mostra la pagina con lo stato attuale delle prenotazioni per il film scelto dall’utente</w:t>
+      </w:r>
+    </w:p>
+    <w:p>
+      <w:pPr>
+        <w:pStyle w:val="Paragrafoelenco"/>
+        <w:numPr>
+          <w:ilvl w:val="0"/>
+          <w:numId w:val="11"/>
+        </w:numPr>
+        <w:spacing w:after="120"/>
+        <w:jc w:val="left"/>
+      </w:pPr>
+      <w:r>
+        <w:t>L’utente seleziona i posti che desidera fra quelli segnalati come liberi e clicca sul bottone “Prenota”</w:t>
+      </w:r>
+    </w:p>
+    <w:p>
+      <w:pPr>
+        <w:pStyle w:val="Paragrafoelenco"/>
+        <w:numPr>
+          <w:ilvl w:val="0"/>
+          <w:numId w:val="11"/>
+        </w:numPr>
+        <w:spacing w:after="120"/>
+        <w:jc w:val="left"/>
+      </w:pPr>
+      <w:r>
+        <w:t>Il sistema registra la prenotazione nel database mostra una pagina di riepilogo con tutti i dati della prenotazione</w:t>
+      </w:r>
+    </w:p>
+    <w:p>
+      <w:pPr>
+        <w:spacing w:after="120"/>
+        <w:jc w:val="left"/>
+      </w:pPr>
+    </w:p>
+    <w:p>
+      <w:pPr>
+        <w:spacing w:after="120"/>
+        <w:jc w:val="left"/>
+        <w:rPr>
+          <w:b/>
+          <w:bCs/>
+          <w:i/>
+          <w:iCs/>
+        </w:rPr>
+      </w:pPr>
+      <w:r>
+        <w:rPr>
+          <w:b/>
+          <w:bCs/>
+          <w:i/>
+          <w:iCs/>
+        </w:rPr>
+        <w:t>GESTIONE PROGRAMMAZIONE</w:t>
+      </w:r>
+    </w:p>
+    <w:p>
+      <w:pPr>
+        <w:spacing w:after="120"/>
+        <w:jc w:val="left"/>
+      </w:pPr>
+      <w:r>
+        <w:rPr>
+          <w:b/>
+          <w:bCs/>
+        </w:rPr>
+        <w:t>Livello:</w:t>
+      </w:r>
+      <w:r>
+        <w:t xml:space="preserve"> obiettivo utente</w:t>
+      </w:r>
+    </w:p>
+    <w:p>
+      <w:pPr>
+        <w:spacing w:after="120"/>
+        <w:jc w:val="left"/>
+      </w:pPr>
+      <w:r>
+        <w:rPr>
+          <w:b/>
+          <w:bCs/>
+        </w:rPr>
+        <w:t>Attori Primari:</w:t>
+      </w:r>
+      <w:r>
+        <w:t xml:space="preserve"> </w:t>
+      </w:r>
+      <w:r>
+        <w:t>dipendente/amministratore</w:t>
+      </w:r>
+    </w:p>
+    <w:p>
+      <w:pPr>
+        <w:spacing w:after="120"/>
+        <w:jc w:val="left"/>
+      </w:pPr>
+      <w:r>
+        <w:rPr>
+          <w:b/>
+          <w:bCs/>
+        </w:rPr>
+        <w:t>Parti interessate e interessi:</w:t>
+      </w:r>
+      <w:r>
+        <w:t xml:space="preserve"> </w:t>
+      </w:r>
+      <w:r>
+        <w:t>l’utilizzatore vuole gestire la programmazione aggiungendo, rimuovendo o modificando i film</w:t>
+      </w:r>
+    </w:p>
+    <w:p>
+      <w:pPr>
+        <w:spacing w:after="120"/>
+        <w:jc w:val="left"/>
+      </w:pPr>
+      <w:r>
+        <w:rPr>
+          <w:b/>
+          <w:bCs/>
+        </w:rPr>
+        <w:t>Pre-condizioni:</w:t>
+      </w:r>
+      <w:r>
+        <w:t xml:space="preserve"> </w:t>
+      </w:r>
+      <w:r>
+        <w:t>l’utilizzatore</w:t>
+      </w:r>
+      <w:r>
+        <w:t xml:space="preserve"> dev’essersi loggato nel sistema</w:t>
+      </w:r>
+    </w:p>
+    <w:p>
+      <w:pPr>
+        <w:spacing w:after="120"/>
+        <w:jc w:val="left"/>
+      </w:pPr>
+      <w:r>
+        <w:rPr>
+          <w:b/>
+          <w:bCs/>
+        </w:rPr>
+        <w:t>Garanzia di successo:</w:t>
+      </w:r>
+      <w:r>
+        <w:t xml:space="preserve"> </w:t>
+      </w:r>
+      <w:r>
+        <w:t>l’utilizzatore effettua i cambiamenti che desidera alla programmazione</w:t>
+      </w:r>
+    </w:p>
+    <w:p>
+      <w:pPr>
+        <w:spacing w:after="120"/>
+        <w:jc w:val="left"/>
+        <w:rPr>
+          <w:b/>
+          <w:bCs/>
+        </w:rPr>
+      </w:pPr>
+      <w:r>
+        <w:rPr>
+          <w:b/>
+          <w:bCs/>
+        </w:rPr>
+        <w:t>Scenario principale di successo:</w:t>
+      </w:r>
+    </w:p>
+    <w:p>
+      <w:pPr>
+        <w:spacing w:after="120"/>
+        <w:jc w:val="left"/>
+      </w:pPr>
+      <w:r>
+        <w:lastRenderedPageBreak/>
+        <w:t>Se si vuole aggiungere un film:</w:t>
+      </w:r>
+    </w:p>
+    <w:p>
+      <w:pPr>
+        <w:pStyle w:val="Paragrafoelenco"/>
+        <w:numPr>
+          <w:ilvl w:val="0"/>
+          <w:numId w:val="12"/>
+        </w:numPr>
+        <w:spacing w:after="120"/>
+        <w:jc w:val="left"/>
+      </w:pPr>
+      <w:r>
+        <w:t>Il dipendente</w:t>
+      </w:r>
+      <w:r>
+        <w:t xml:space="preserve"> seleziona “</w:t>
+      </w:r>
+      <w:r>
+        <w:t>AGGIUNGI FILM</w:t>
+      </w:r>
+      <w:r>
+        <w:t>” nel menù in alto a sinistra dell’homepage</w:t>
+      </w:r>
+    </w:p>
+    <w:p>
+      <w:pPr>
+        <w:pStyle w:val="Paragrafoelenco"/>
+        <w:numPr>
+          <w:ilvl w:val="0"/>
+          <w:numId w:val="12"/>
+        </w:numPr>
+        <w:spacing w:after="120"/>
+        <w:jc w:val="left"/>
+      </w:pPr>
+      <w:r>
+        <w:t xml:space="preserve">Il sistema mostra la pagina con </w:t>
+      </w:r>
+      <w:r>
+        <w:t>una form in cui inserire tutti i dati riguardanti il film da aggiungere</w:t>
+      </w:r>
+    </w:p>
+    <w:p>
+      <w:pPr>
+        <w:pStyle w:val="Paragrafoelenco"/>
+        <w:numPr>
+          <w:ilvl w:val="0"/>
+          <w:numId w:val="12"/>
+        </w:numPr>
+        <w:spacing w:after="120"/>
+        <w:jc w:val="left"/>
+      </w:pPr>
+      <w:r>
+        <w:t>Il dipendente immette i dati del film (titolo, regista, cast, descrizione, immagine locandina, data, orario, sala) e preme su “Aggiungi”</w:t>
+      </w:r>
+    </w:p>
+    <w:p>
+      <w:pPr>
+        <w:pStyle w:val="Paragrafoelenco"/>
+        <w:numPr>
+          <w:ilvl w:val="0"/>
+          <w:numId w:val="12"/>
+        </w:numPr>
+        <w:spacing w:after="120"/>
+        <w:jc w:val="left"/>
+      </w:pPr>
+      <w:r>
+        <w:t xml:space="preserve">Il sistema </w:t>
+      </w:r>
+      <w:r>
+        <w:t>torna alla pagina di aggiunta film</w:t>
+      </w:r>
+      <w:r>
+        <w:t xml:space="preserve"> mostrando un messaggio di avvenuta aggiunta</w:t>
+      </w:r>
+    </w:p>
+    <w:p>
+      <w:pPr>
+        <w:spacing w:after="120"/>
+        <w:jc w:val="left"/>
+      </w:pPr>
+      <w:r>
+        <w:t>Se si vuole modificare/eliminare un film:</w:t>
+      </w:r>
+    </w:p>
+    <w:p>
+      <w:pPr>
+        <w:pStyle w:val="Paragrafoelenco"/>
+        <w:numPr>
+          <w:ilvl w:val="0"/>
+          <w:numId w:val="13"/>
+        </w:numPr>
+        <w:spacing w:after="120"/>
+        <w:jc w:val="left"/>
+      </w:pPr>
+      <w:r>
+        <w:t>Il dipendente seleziona “PROGRAMMAZIONE” nel menù in alto a sinistra dell’homepage</w:t>
+      </w:r>
+    </w:p>
+    <w:p>
+      <w:pPr>
+        <w:pStyle w:val="Paragrafoelenco"/>
+        <w:numPr>
+          <w:ilvl w:val="0"/>
+          <w:numId w:val="13"/>
+        </w:numPr>
+        <w:spacing w:after="120"/>
+        <w:jc w:val="left"/>
+      </w:pPr>
+      <w:r>
+        <w:t>Il sistema mostra i film in programmazione</w:t>
+      </w:r>
+    </w:p>
+    <w:p>
+      <w:pPr>
+        <w:pStyle w:val="Paragrafoelenco"/>
+        <w:spacing w:after="120"/>
+        <w:jc w:val="left"/>
+      </w:pPr>
+      <w:r>
+        <w:t>Se si vuole eliminare un orario di un film:</w:t>
+      </w:r>
+    </w:p>
+    <w:p>
+      <w:pPr>
+        <w:pStyle w:val="Paragrafoelenco"/>
+        <w:numPr>
+          <w:ilvl w:val="1"/>
+          <w:numId w:val="13"/>
+        </w:numPr>
+        <w:spacing w:after="120"/>
+        <w:jc w:val="left"/>
+      </w:pPr>
+      <w:r>
+        <w:t xml:space="preserve">  Il dipendente seleziona il bottone relativo all’orario che vuole eliminare</w:t>
+      </w:r>
+    </w:p>
+    <w:p>
+      <w:pPr>
+        <w:pStyle w:val="Paragrafoelenco"/>
+        <w:numPr>
+          <w:ilvl w:val="1"/>
+          <w:numId w:val="13"/>
+        </w:numPr>
+        <w:spacing w:after="120"/>
+        <w:jc w:val="left"/>
+      </w:pPr>
+      <w:r>
+        <w:t>///////PROBLEMA ELIMINAZIONE FILM CON PRENOTAZIONE</w:t>
+      </w:r>
+    </w:p>
+    <w:p>
+      <w:pPr>
+        <w:spacing w:after="120"/>
+        <w:jc w:val="left"/>
+      </w:pPr>
+    </w:p>
+    <w:p>
+      <w:pPr>
+        <w:spacing w:after="120"/>
+        <w:jc w:val="left"/>
+      </w:pPr>
+    </w:p>
+    <w:p>
+      <w:pPr>
+        <w:spacing w:after="120"/>
+        <w:jc w:val="left"/>
+      </w:pPr>
+    </w:p>
+    <w:p>
+      <w:pPr>
+        <w:spacing w:after="120"/>
+        <w:jc w:val="left"/>
+      </w:pPr>
+    </w:p>
+    <w:p>
+      <w:pPr>
+        <w:spacing w:after="120"/>
+        <w:jc w:val="left"/>
+      </w:pPr>
+    </w:p>
+    <w:p>
+      <w:pPr>
+        <w:spacing w:after="120"/>
+        <w:jc w:val="left"/>
+      </w:pPr>
+    </w:p>
+    <w:p>
+      <w:pPr>
+        <w:spacing w:after="120"/>
+        <w:jc w:val="left"/>
+      </w:pPr>
+    </w:p>
+    <w:p>
+      <w:pPr>
+        <w:spacing w:after="120"/>
         <w:jc w:val="center"/>
         <w:rPr>
           <w:b/>
@@ -1464,23 +3328,32 @@
     </w:p>
     <w:p>
       <w:pPr>
-        <w:jc w:val="left"/>
-      </w:pPr>
-    </w:p>
-    <w:p>
-      <w:pPr>
-        <w:jc w:val="left"/>
-      </w:pPr>
-    </w:p>
-    <w:p>
-      <w:pPr>
+        <w:spacing w:after="120"/>
+        <w:jc w:val="left"/>
+      </w:pPr>
+    </w:p>
+    <w:p>
+      <w:pPr>
+        <w:spacing w:after="120"/>
+        <w:jc w:val="left"/>
+      </w:pPr>
+    </w:p>
+    <w:p>
+      <w:pPr>
+        <w:spacing w:after="120"/>
         <w:jc w:val="left"/>
       </w:pPr>
       <w:r>
         <w:t>Pagamenti, rimozione logica e non fisica dei film, aggiunta sezione per accedere ad eventuali altre sedi, aggiunta di una pagina con le informazioni riguardanti il cinema (es orario/indirizzo)</w:t>
       </w:r>
       <w:r>
-        <w:t>, conferma prenotazione con invio email, sviluppo dell’applicazione mobile.</w:t>
+        <w:t>, conferma prenotazione con invio e</w:t>
+      </w:r>
+      <w:r>
+        <w:t>-</w:t>
+      </w:r>
+      <w:r>
+        <w:t>mail, sviluppo dell’applicazione mobile.</w:t>
       </w:r>
     </w:p>
     <w:sectPr>
@@ -1497,6 +3370,181 @@
 <file path=word/numbering.xml><?xml version="1.0" encoding="utf-8"?>
 <w:numbering xmlns:wpc="http://schemas.microsoft.com/office/word/2010/wordprocessingCanvas" xmlns:cx="http://schemas.microsoft.com/office/drawing/2014/chartex" xmlns:cx1="http://schemas.microsoft.com/office/drawing/2015/9/8/chartex" xmlns:cx2="http://schemas.microsoft.com/office/drawing/2015/10/21/chartex" xmlns:cx3="http://schemas.microsoft.com/office/drawing/2016/5/9/chartex" xmlns:cx4="http://schemas.microsoft.com/office/drawing/2016/5/10/chartex" xmlns:cx5="http://schemas.microsoft.com/office/drawing/2016/5/11/chartex" xmlns:cx6="http://schemas.microsoft.com/office/drawing/2016/5/12/chartex" xmlns:cx7="http://schemas.microsoft.com/office/drawing/2016/5/13/chartex" xmlns:cx8="http://schemas.microsoft.com/office/drawing/2016/5/14/chartex" xmlns:mc="http://schemas.openxmlformats.org/markup-compatibility/2006" xmlns:aink="http://schemas.microsoft.com/office/drawing/2016/ink" xmlns:am3d="http://schemas.microsoft.com/office/drawing/2017/model3d" xmlns:o="urn:schemas-microsoft-com:office:office" xmlns:r="http://schemas.openxmlformats.org/officeDocument/2006/relationships" xmlns:m="http://schemas.openxmlformats.org/officeDocument/2006/math" xmlns:v="urn:schemas-microsoft-com:vml" xmlns:wp14="http://schemas.microsoft.com/office/word/2010/wordprocessingDrawing" xmlns:wp="http://schemas.openxmlformats.org/drawingml/2006/wordprocessingDrawing" xmlns:w10="urn:schemas-microsoft-com:office:word" xmlns:w="http://schemas.openxmlformats.org/wordprocessingml/2006/main" xmlns:w14="http://schemas.microsoft.com/office/word/2010/wordml" xmlns:w15="http://schemas.microsoft.com/office/word/2012/wordml" xmlns:w16cex="http://schemas.microsoft.com/office/word/2018/wordml/cex" xmlns:w16cid="http://schemas.microsoft.com/office/word/2016/wordml/cid" xmlns:w16="http://schemas.microsoft.com/office/word/2018/wordml" xmlns:w16sdtdh="http://schemas.microsoft.com/office/word/2020/wordml/sdtdatahash" xmlns:w16se="http://schemas.microsoft.com/office/word/2015/wordml/symex" xmlns:wpg="http://schemas.microsoft.com/office/word/2010/wordprocessingGroup" xmlns:wpi="http://schemas.microsoft.com/office/word/2010/wordprocessingInk" xmlns:wne="http://schemas.microsoft.com/office/word/2006/wordml" xmlns:wps="http://schemas.microsoft.com/office/word/2010/wordprocessingShape" mc:Ignorable="w14 w15 w16se w16cid w16 w16cex w16sdtdh wp14">
   <w:abstractNum w:abstractNumId="0" w15:restartNumberingAfterBreak="0">
+    <w:nsid w:val="0CCC2D0D"/>
+    <w:multiLevelType w:val="multilevel"/>
+    <w:tmpl w:val="0410001F"/>
+    <w:lvl w:ilvl="0">
+      <w:start w:val="1"/>
+      <w:numFmt w:val="decimal"/>
+      <w:lvlText w:val="%1."/>
+      <w:lvlJc w:val="left"/>
+      <w:pPr>
+        <w:ind w:left="720" w:hanging="360"/>
+      </w:pPr>
+    </w:lvl>
+    <w:lvl w:ilvl="1">
+      <w:start w:val="1"/>
+      <w:numFmt w:val="decimal"/>
+      <w:lvlText w:val="%1.%2."/>
+      <w:lvlJc w:val="left"/>
+      <w:pPr>
+        <w:ind w:left="1152" w:hanging="432"/>
+      </w:pPr>
+    </w:lvl>
+    <w:lvl w:ilvl="2">
+      <w:start w:val="1"/>
+      <w:numFmt w:val="decimal"/>
+      <w:lvlText w:val="%1.%2.%3."/>
+      <w:lvlJc w:val="left"/>
+      <w:pPr>
+        <w:ind w:left="1584" w:hanging="504"/>
+      </w:pPr>
+    </w:lvl>
+    <w:lvl w:ilvl="3">
+      <w:start w:val="1"/>
+      <w:numFmt w:val="decimal"/>
+      <w:lvlText w:val="%1.%2.%3.%4."/>
+      <w:lvlJc w:val="left"/>
+      <w:pPr>
+        <w:ind w:left="2088" w:hanging="648"/>
+      </w:pPr>
+    </w:lvl>
+    <w:lvl w:ilvl="4">
+      <w:start w:val="1"/>
+      <w:numFmt w:val="decimal"/>
+      <w:lvlText w:val="%1.%2.%3.%4.%5."/>
+      <w:lvlJc w:val="left"/>
+      <w:pPr>
+        <w:ind w:left="2592" w:hanging="792"/>
+      </w:pPr>
+    </w:lvl>
+    <w:lvl w:ilvl="5">
+      <w:start w:val="1"/>
+      <w:numFmt w:val="decimal"/>
+      <w:lvlText w:val="%1.%2.%3.%4.%5.%6."/>
+      <w:lvlJc w:val="left"/>
+      <w:pPr>
+        <w:ind w:left="3096" w:hanging="936"/>
+      </w:pPr>
+    </w:lvl>
+    <w:lvl w:ilvl="6">
+      <w:start w:val="1"/>
+      <w:numFmt w:val="decimal"/>
+      <w:lvlText w:val="%1.%2.%3.%4.%5.%6.%7."/>
+      <w:lvlJc w:val="left"/>
+      <w:pPr>
+        <w:ind w:left="3600" w:hanging="1080"/>
+      </w:pPr>
+    </w:lvl>
+    <w:lvl w:ilvl="7">
+      <w:start w:val="1"/>
+      <w:numFmt w:val="decimal"/>
+      <w:lvlText w:val="%1.%2.%3.%4.%5.%6.%7.%8."/>
+      <w:lvlJc w:val="left"/>
+      <w:pPr>
+        <w:ind w:left="4104" w:hanging="1224"/>
+      </w:pPr>
+    </w:lvl>
+    <w:lvl w:ilvl="8">
+      <w:start w:val="1"/>
+      <w:numFmt w:val="decimal"/>
+      <w:lvlText w:val="%1.%2.%3.%4.%5.%6.%7.%8.%9."/>
+      <w:lvlJc w:val="left"/>
+      <w:pPr>
+        <w:ind w:left="4680" w:hanging="1440"/>
+      </w:pPr>
+    </w:lvl>
+  </w:abstractNum>
+  <w:abstractNum w:abstractNumId="1" w15:restartNumberingAfterBreak="0">
+    <w:nsid w:val="0FF30737"/>
+    <w:multiLevelType w:val="hybridMultilevel"/>
+    <w:tmpl w:val="6FCED358"/>
+    <w:lvl w:ilvl="0" w:tplc="0410000F">
+      <w:start w:val="1"/>
+      <w:numFmt w:val="decimal"/>
+      <w:lvlText w:val="%1."/>
+      <w:lvlJc w:val="left"/>
+      <w:pPr>
+        <w:ind w:left="720" w:hanging="360"/>
+      </w:pPr>
+      <w:rPr>
+        <w:rFonts w:hint="default"/>
+      </w:rPr>
+    </w:lvl>
+    <w:lvl w:ilvl="1" w:tplc="04100019" w:tentative="1">
+      <w:start w:val="1"/>
+      <w:numFmt w:val="lowerLetter"/>
+      <w:lvlText w:val="%2."/>
+      <w:lvlJc w:val="left"/>
+      <w:pPr>
+        <w:ind w:left="1440" w:hanging="360"/>
+      </w:pPr>
+    </w:lvl>
+    <w:lvl w:ilvl="2" w:tplc="0410001B" w:tentative="1">
+      <w:start w:val="1"/>
+      <w:numFmt w:val="lowerRoman"/>
+      <w:lvlText w:val="%3."/>
+      <w:lvlJc w:val="right"/>
+      <w:pPr>
+        <w:ind w:left="2160" w:hanging="180"/>
+      </w:pPr>
+    </w:lvl>
+    <w:lvl w:ilvl="3" w:tplc="0410000F" w:tentative="1">
+      <w:start w:val="1"/>
+      <w:numFmt w:val="decimal"/>
+      <w:lvlText w:val="%4."/>
+      <w:lvlJc w:val="left"/>
+      <w:pPr>
+        <w:ind w:left="2880" w:hanging="360"/>
+      </w:pPr>
+    </w:lvl>
+    <w:lvl w:ilvl="4" w:tplc="04100019" w:tentative="1">
+      <w:start w:val="1"/>
+      <w:numFmt w:val="lowerLetter"/>
+      <w:lvlText w:val="%5."/>
+      <w:lvlJc w:val="left"/>
+      <w:pPr>
+        <w:ind w:left="3600" w:hanging="360"/>
+      </w:pPr>
+    </w:lvl>
+    <w:lvl w:ilvl="5" w:tplc="0410001B" w:tentative="1">
+      <w:start w:val="1"/>
+      <w:numFmt w:val="lowerRoman"/>
+      <w:lvlText w:val="%6."/>
+      <w:lvlJc w:val="right"/>
+      <w:pPr>
+        <w:ind w:left="4320" w:hanging="180"/>
+      </w:pPr>
+    </w:lvl>
+    <w:lvl w:ilvl="6" w:tplc="0410000F" w:tentative="1">
+      <w:start w:val="1"/>
+      <w:numFmt w:val="decimal"/>
+      <w:lvlText w:val="%7."/>
+      <w:lvlJc w:val="left"/>
+      <w:pPr>
+        <w:ind w:left="5040" w:hanging="360"/>
+      </w:pPr>
+    </w:lvl>
+    <w:lvl w:ilvl="7" w:tplc="04100019" w:tentative="1">
+      <w:start w:val="1"/>
+      <w:numFmt w:val="lowerLetter"/>
+      <w:lvlText w:val="%8."/>
+      <w:lvlJc w:val="left"/>
+      <w:pPr>
+        <w:ind w:left="5760" w:hanging="360"/>
+      </w:pPr>
+    </w:lvl>
+    <w:lvl w:ilvl="8" w:tplc="0410001B" w:tentative="1">
+      <w:start w:val="1"/>
+      <w:numFmt w:val="lowerRoman"/>
+      <w:lvlText w:val="%9."/>
+      <w:lvlJc w:val="right"/>
+      <w:pPr>
+        <w:ind w:left="6480" w:hanging="180"/>
+      </w:pPr>
+    </w:lvl>
+  </w:abstractNum>
+  <w:abstractNum w:abstractNumId="2" w15:restartNumberingAfterBreak="0">
     <w:nsid w:val="16C70611"/>
     <w:multiLevelType w:val="multilevel"/>
     <w:tmpl w:val="1A9E7D90"/>
@@ -1609,7 +3657,96 @@
       </w:rPr>
     </w:lvl>
   </w:abstractNum>
-  <w:abstractNum w:abstractNumId="1" w15:restartNumberingAfterBreak="0">
+  <w:abstractNum w:abstractNumId="3" w15:restartNumberingAfterBreak="0">
+    <w:nsid w:val="1EC46FF6"/>
+    <w:multiLevelType w:val="hybridMultilevel"/>
+    <w:tmpl w:val="6FCED358"/>
+    <w:lvl w:ilvl="0" w:tplc="0410000F">
+      <w:start w:val="1"/>
+      <w:numFmt w:val="decimal"/>
+      <w:lvlText w:val="%1."/>
+      <w:lvlJc w:val="left"/>
+      <w:pPr>
+        <w:ind w:left="720" w:hanging="360"/>
+      </w:pPr>
+      <w:rPr>
+        <w:rFonts w:hint="default"/>
+      </w:rPr>
+    </w:lvl>
+    <w:lvl w:ilvl="1" w:tplc="04100019" w:tentative="1">
+      <w:start w:val="1"/>
+      <w:numFmt w:val="lowerLetter"/>
+      <w:lvlText w:val="%2."/>
+      <w:lvlJc w:val="left"/>
+      <w:pPr>
+        <w:ind w:left="1440" w:hanging="360"/>
+      </w:pPr>
+    </w:lvl>
+    <w:lvl w:ilvl="2" w:tplc="0410001B" w:tentative="1">
+      <w:start w:val="1"/>
+      <w:numFmt w:val="lowerRoman"/>
+      <w:lvlText w:val="%3."/>
+      <w:lvlJc w:val="right"/>
+      <w:pPr>
+        <w:ind w:left="2160" w:hanging="180"/>
+      </w:pPr>
+    </w:lvl>
+    <w:lvl w:ilvl="3" w:tplc="0410000F" w:tentative="1">
+      <w:start w:val="1"/>
+      <w:numFmt w:val="decimal"/>
+      <w:lvlText w:val="%4."/>
+      <w:lvlJc w:val="left"/>
+      <w:pPr>
+        <w:ind w:left="2880" w:hanging="360"/>
+      </w:pPr>
+    </w:lvl>
+    <w:lvl w:ilvl="4" w:tplc="04100019" w:tentative="1">
+      <w:start w:val="1"/>
+      <w:numFmt w:val="lowerLetter"/>
+      <w:lvlText w:val="%5."/>
+      <w:lvlJc w:val="left"/>
+      <w:pPr>
+        <w:ind w:left="3600" w:hanging="360"/>
+      </w:pPr>
+    </w:lvl>
+    <w:lvl w:ilvl="5" w:tplc="0410001B" w:tentative="1">
+      <w:start w:val="1"/>
+      <w:numFmt w:val="lowerRoman"/>
+      <w:lvlText w:val="%6."/>
+      <w:lvlJc w:val="right"/>
+      <w:pPr>
+        <w:ind w:left="4320" w:hanging="180"/>
+      </w:pPr>
+    </w:lvl>
+    <w:lvl w:ilvl="6" w:tplc="0410000F" w:tentative="1">
+      <w:start w:val="1"/>
+      <w:numFmt w:val="decimal"/>
+      <w:lvlText w:val="%7."/>
+      <w:lvlJc w:val="left"/>
+      <w:pPr>
+        <w:ind w:left="5040" w:hanging="360"/>
+      </w:pPr>
+    </w:lvl>
+    <w:lvl w:ilvl="7" w:tplc="04100019" w:tentative="1">
+      <w:start w:val="1"/>
+      <w:numFmt w:val="lowerLetter"/>
+      <w:lvlText w:val="%8."/>
+      <w:lvlJc w:val="left"/>
+      <w:pPr>
+        <w:ind w:left="5760" w:hanging="360"/>
+      </w:pPr>
+    </w:lvl>
+    <w:lvl w:ilvl="8" w:tplc="0410001B" w:tentative="1">
+      <w:start w:val="1"/>
+      <w:numFmt w:val="lowerRoman"/>
+      <w:lvlText w:val="%9."/>
+      <w:lvlJc w:val="right"/>
+      <w:pPr>
+        <w:ind w:left="6480" w:hanging="180"/>
+      </w:pPr>
+    </w:lvl>
+  </w:abstractNum>
+  <w:abstractNum w:abstractNumId="4" w15:restartNumberingAfterBreak="0">
     <w:nsid w:val="258D4140"/>
     <w:multiLevelType w:val="hybridMultilevel"/>
     <w:tmpl w:val="F7AAE712"/>
@@ -1722,7 +3859,699 @@
       </w:rPr>
     </w:lvl>
   </w:abstractNum>
-  <w:abstractNum w:abstractNumId="2" w15:restartNumberingAfterBreak="0">
+  <w:abstractNum w:abstractNumId="5" w15:restartNumberingAfterBreak="0">
+    <w:nsid w:val="286446B8"/>
+    <w:multiLevelType w:val="hybridMultilevel"/>
+    <w:tmpl w:val="6FCED358"/>
+    <w:lvl w:ilvl="0" w:tplc="0410000F">
+      <w:start w:val="1"/>
+      <w:numFmt w:val="decimal"/>
+      <w:lvlText w:val="%1."/>
+      <w:lvlJc w:val="left"/>
+      <w:pPr>
+        <w:ind w:left="720" w:hanging="360"/>
+      </w:pPr>
+      <w:rPr>
+        <w:rFonts w:hint="default"/>
+      </w:rPr>
+    </w:lvl>
+    <w:lvl w:ilvl="1" w:tplc="04100019" w:tentative="1">
+      <w:start w:val="1"/>
+      <w:numFmt w:val="lowerLetter"/>
+      <w:lvlText w:val="%2."/>
+      <w:lvlJc w:val="left"/>
+      <w:pPr>
+        <w:ind w:left="1440" w:hanging="360"/>
+      </w:pPr>
+    </w:lvl>
+    <w:lvl w:ilvl="2" w:tplc="0410001B" w:tentative="1">
+      <w:start w:val="1"/>
+      <w:numFmt w:val="lowerRoman"/>
+      <w:lvlText w:val="%3."/>
+      <w:lvlJc w:val="right"/>
+      <w:pPr>
+        <w:ind w:left="2160" w:hanging="180"/>
+      </w:pPr>
+    </w:lvl>
+    <w:lvl w:ilvl="3" w:tplc="0410000F" w:tentative="1">
+      <w:start w:val="1"/>
+      <w:numFmt w:val="decimal"/>
+      <w:lvlText w:val="%4."/>
+      <w:lvlJc w:val="left"/>
+      <w:pPr>
+        <w:ind w:left="2880" w:hanging="360"/>
+      </w:pPr>
+    </w:lvl>
+    <w:lvl w:ilvl="4" w:tplc="04100019" w:tentative="1">
+      <w:start w:val="1"/>
+      <w:numFmt w:val="lowerLetter"/>
+      <w:lvlText w:val="%5."/>
+      <w:lvlJc w:val="left"/>
+      <w:pPr>
+        <w:ind w:left="3600" w:hanging="360"/>
+      </w:pPr>
+    </w:lvl>
+    <w:lvl w:ilvl="5" w:tplc="0410001B" w:tentative="1">
+      <w:start w:val="1"/>
+      <w:numFmt w:val="lowerRoman"/>
+      <w:lvlText w:val="%6."/>
+      <w:lvlJc w:val="right"/>
+      <w:pPr>
+        <w:ind w:left="4320" w:hanging="180"/>
+      </w:pPr>
+    </w:lvl>
+    <w:lvl w:ilvl="6" w:tplc="0410000F" w:tentative="1">
+      <w:start w:val="1"/>
+      <w:numFmt w:val="decimal"/>
+      <w:lvlText w:val="%7."/>
+      <w:lvlJc w:val="left"/>
+      <w:pPr>
+        <w:ind w:left="5040" w:hanging="360"/>
+      </w:pPr>
+    </w:lvl>
+    <w:lvl w:ilvl="7" w:tplc="04100019" w:tentative="1">
+      <w:start w:val="1"/>
+      <w:numFmt w:val="lowerLetter"/>
+      <w:lvlText w:val="%8."/>
+      <w:lvlJc w:val="left"/>
+      <w:pPr>
+        <w:ind w:left="5760" w:hanging="360"/>
+      </w:pPr>
+    </w:lvl>
+    <w:lvl w:ilvl="8" w:tplc="0410001B" w:tentative="1">
+      <w:start w:val="1"/>
+      <w:numFmt w:val="lowerRoman"/>
+      <w:lvlText w:val="%9."/>
+      <w:lvlJc w:val="right"/>
+      <w:pPr>
+        <w:ind w:left="6480" w:hanging="180"/>
+      </w:pPr>
+    </w:lvl>
+  </w:abstractNum>
+  <w:abstractNum w:abstractNumId="6" w15:restartNumberingAfterBreak="0">
+    <w:nsid w:val="2A704206"/>
+    <w:multiLevelType w:val="hybridMultilevel"/>
+    <w:tmpl w:val="504CD2BC"/>
+    <w:lvl w:ilvl="0" w:tplc="0410000F">
+      <w:start w:val="1"/>
+      <w:numFmt w:val="decimal"/>
+      <w:lvlText w:val="%1."/>
+      <w:lvlJc w:val="left"/>
+      <w:pPr>
+        <w:ind w:left="720" w:hanging="360"/>
+      </w:pPr>
+    </w:lvl>
+    <w:lvl w:ilvl="1" w:tplc="04100019" w:tentative="1">
+      <w:start w:val="1"/>
+      <w:numFmt w:val="lowerLetter"/>
+      <w:lvlText w:val="%2."/>
+      <w:lvlJc w:val="left"/>
+      <w:pPr>
+        <w:ind w:left="1440" w:hanging="360"/>
+      </w:pPr>
+    </w:lvl>
+    <w:lvl w:ilvl="2" w:tplc="0410001B" w:tentative="1">
+      <w:start w:val="1"/>
+      <w:numFmt w:val="lowerRoman"/>
+      <w:lvlText w:val="%3."/>
+      <w:lvlJc w:val="right"/>
+      <w:pPr>
+        <w:ind w:left="2160" w:hanging="180"/>
+      </w:pPr>
+    </w:lvl>
+    <w:lvl w:ilvl="3" w:tplc="0410000F" w:tentative="1">
+      <w:start w:val="1"/>
+      <w:numFmt w:val="decimal"/>
+      <w:lvlText w:val="%4."/>
+      <w:lvlJc w:val="left"/>
+      <w:pPr>
+        <w:ind w:left="2880" w:hanging="360"/>
+      </w:pPr>
+    </w:lvl>
+    <w:lvl w:ilvl="4" w:tplc="04100019" w:tentative="1">
+      <w:start w:val="1"/>
+      <w:numFmt w:val="lowerLetter"/>
+      <w:lvlText w:val="%5."/>
+      <w:lvlJc w:val="left"/>
+      <w:pPr>
+        <w:ind w:left="3600" w:hanging="360"/>
+      </w:pPr>
+    </w:lvl>
+    <w:lvl w:ilvl="5" w:tplc="0410001B" w:tentative="1">
+      <w:start w:val="1"/>
+      <w:numFmt w:val="lowerRoman"/>
+      <w:lvlText w:val="%6."/>
+      <w:lvlJc w:val="right"/>
+      <w:pPr>
+        <w:ind w:left="4320" w:hanging="180"/>
+      </w:pPr>
+    </w:lvl>
+    <w:lvl w:ilvl="6" w:tplc="0410000F" w:tentative="1">
+      <w:start w:val="1"/>
+      <w:numFmt w:val="decimal"/>
+      <w:lvlText w:val="%7."/>
+      <w:lvlJc w:val="left"/>
+      <w:pPr>
+        <w:ind w:left="5040" w:hanging="360"/>
+      </w:pPr>
+    </w:lvl>
+    <w:lvl w:ilvl="7" w:tplc="04100019" w:tentative="1">
+      <w:start w:val="1"/>
+      <w:numFmt w:val="lowerLetter"/>
+      <w:lvlText w:val="%8."/>
+      <w:lvlJc w:val="left"/>
+      <w:pPr>
+        <w:ind w:left="5760" w:hanging="360"/>
+      </w:pPr>
+    </w:lvl>
+    <w:lvl w:ilvl="8" w:tplc="0410001B" w:tentative="1">
+      <w:start w:val="1"/>
+      <w:numFmt w:val="lowerRoman"/>
+      <w:lvlText w:val="%9."/>
+      <w:lvlJc w:val="right"/>
+      <w:pPr>
+        <w:ind w:left="6480" w:hanging="180"/>
+      </w:pPr>
+    </w:lvl>
+  </w:abstractNum>
+  <w:abstractNum w:abstractNumId="7" w15:restartNumberingAfterBreak="0">
+    <w:nsid w:val="39066128"/>
+    <w:multiLevelType w:val="hybridMultilevel"/>
+    <w:tmpl w:val="327E9A2C"/>
+    <w:lvl w:ilvl="0" w:tplc="04100001">
+      <w:start w:val="1"/>
+      <w:numFmt w:val="bullet"/>
+      <w:lvlText w:val=""/>
+      <w:lvlJc w:val="left"/>
+      <w:pPr>
+        <w:ind w:left="720" w:hanging="360"/>
+      </w:pPr>
+      <w:rPr>
+        <w:rFonts w:ascii="Symbol" w:hAnsi="Symbol" w:hint="default"/>
+      </w:rPr>
+    </w:lvl>
+    <w:lvl w:ilvl="1" w:tplc="04100003" w:tentative="1">
+      <w:start w:val="1"/>
+      <w:numFmt w:val="bullet"/>
+      <w:lvlText w:val="o"/>
+      <w:lvlJc w:val="left"/>
+      <w:pPr>
+        <w:ind w:left="1440" w:hanging="360"/>
+      </w:pPr>
+      <w:rPr>
+        <w:rFonts w:ascii="Courier New" w:hAnsi="Courier New" w:cs="Courier New" w:hint="default"/>
+      </w:rPr>
+    </w:lvl>
+    <w:lvl w:ilvl="2" w:tplc="04100005" w:tentative="1">
+      <w:start w:val="1"/>
+      <w:numFmt w:val="bullet"/>
+      <w:lvlText w:val=""/>
+      <w:lvlJc w:val="left"/>
+      <w:pPr>
+        <w:ind w:left="2160" w:hanging="360"/>
+      </w:pPr>
+      <w:rPr>
+        <w:rFonts w:ascii="Wingdings" w:hAnsi="Wingdings" w:hint="default"/>
+      </w:rPr>
+    </w:lvl>
+    <w:lvl w:ilvl="3" w:tplc="04100001" w:tentative="1">
+      <w:start w:val="1"/>
+      <w:numFmt w:val="bullet"/>
+      <w:lvlText w:val=""/>
+      <w:lvlJc w:val="left"/>
+      <w:pPr>
+        <w:ind w:left="2880" w:hanging="360"/>
+      </w:pPr>
+      <w:rPr>
+        <w:rFonts w:ascii="Symbol" w:hAnsi="Symbol" w:hint="default"/>
+      </w:rPr>
+    </w:lvl>
+    <w:lvl w:ilvl="4" w:tplc="04100003" w:tentative="1">
+      <w:start w:val="1"/>
+      <w:numFmt w:val="bullet"/>
+      <w:lvlText w:val="o"/>
+      <w:lvlJc w:val="left"/>
+      <w:pPr>
+        <w:ind w:left="3600" w:hanging="360"/>
+      </w:pPr>
+      <w:rPr>
+        <w:rFonts w:ascii="Courier New" w:hAnsi="Courier New" w:cs="Courier New" w:hint="default"/>
+      </w:rPr>
+    </w:lvl>
+    <w:lvl w:ilvl="5" w:tplc="04100005" w:tentative="1">
+      <w:start w:val="1"/>
+      <w:numFmt w:val="bullet"/>
+      <w:lvlText w:val=""/>
+      <w:lvlJc w:val="left"/>
+      <w:pPr>
+        <w:ind w:left="4320" w:hanging="360"/>
+      </w:pPr>
+      <w:rPr>
+        <w:rFonts w:ascii="Wingdings" w:hAnsi="Wingdings" w:hint="default"/>
+      </w:rPr>
+    </w:lvl>
+    <w:lvl w:ilvl="6" w:tplc="04100001" w:tentative="1">
+      <w:start w:val="1"/>
+      <w:numFmt w:val="bullet"/>
+      <w:lvlText w:val=""/>
+      <w:lvlJc w:val="left"/>
+      <w:pPr>
+        <w:ind w:left="5040" w:hanging="360"/>
+      </w:pPr>
+      <w:rPr>
+        <w:rFonts w:ascii="Symbol" w:hAnsi="Symbol" w:hint="default"/>
+      </w:rPr>
+    </w:lvl>
+    <w:lvl w:ilvl="7" w:tplc="04100003" w:tentative="1">
+      <w:start w:val="1"/>
+      <w:numFmt w:val="bullet"/>
+      <w:lvlText w:val="o"/>
+      <w:lvlJc w:val="left"/>
+      <w:pPr>
+        <w:ind w:left="5760" w:hanging="360"/>
+      </w:pPr>
+      <w:rPr>
+        <w:rFonts w:ascii="Courier New" w:hAnsi="Courier New" w:cs="Courier New" w:hint="default"/>
+      </w:rPr>
+    </w:lvl>
+    <w:lvl w:ilvl="8" w:tplc="04100005" w:tentative="1">
+      <w:start w:val="1"/>
+      <w:numFmt w:val="bullet"/>
+      <w:lvlText w:val=""/>
+      <w:lvlJc w:val="left"/>
+      <w:pPr>
+        <w:ind w:left="6480" w:hanging="360"/>
+      </w:pPr>
+      <w:rPr>
+        <w:rFonts w:ascii="Wingdings" w:hAnsi="Wingdings" w:hint="default"/>
+      </w:rPr>
+    </w:lvl>
+  </w:abstractNum>
+  <w:abstractNum w:abstractNumId="8" w15:restartNumberingAfterBreak="0">
+    <w:nsid w:val="6D7605B9"/>
+    <w:multiLevelType w:val="hybridMultilevel"/>
+    <w:tmpl w:val="945C0D18"/>
+    <w:lvl w:ilvl="0" w:tplc="04100001">
+      <w:start w:val="1"/>
+      <w:numFmt w:val="bullet"/>
+      <w:lvlText w:val=""/>
+      <w:lvlJc w:val="left"/>
+      <w:pPr>
+        <w:ind w:left="720" w:hanging="360"/>
+      </w:pPr>
+      <w:rPr>
+        <w:rFonts w:ascii="Symbol" w:hAnsi="Symbol" w:hint="default"/>
+      </w:rPr>
+    </w:lvl>
+    <w:lvl w:ilvl="1" w:tplc="04100003" w:tentative="1">
+      <w:start w:val="1"/>
+      <w:numFmt w:val="bullet"/>
+      <w:lvlText w:val="o"/>
+      <w:lvlJc w:val="left"/>
+      <w:pPr>
+        <w:ind w:left="1440" w:hanging="360"/>
+      </w:pPr>
+      <w:rPr>
+        <w:rFonts w:ascii="Courier New" w:hAnsi="Courier New" w:cs="Courier New" w:hint="default"/>
+      </w:rPr>
+    </w:lvl>
+    <w:lvl w:ilvl="2" w:tplc="04100005" w:tentative="1">
+      <w:start w:val="1"/>
+      <w:numFmt w:val="bullet"/>
+      <w:lvlText w:val=""/>
+      <w:lvlJc w:val="left"/>
+      <w:pPr>
+        <w:ind w:left="2160" w:hanging="360"/>
+      </w:pPr>
+      <w:rPr>
+        <w:rFonts w:ascii="Wingdings" w:hAnsi="Wingdings" w:hint="default"/>
+      </w:rPr>
+    </w:lvl>
+    <w:lvl w:ilvl="3" w:tplc="04100001" w:tentative="1">
+      <w:start w:val="1"/>
+      <w:numFmt w:val="bullet"/>
+      <w:lvlText w:val=""/>
+      <w:lvlJc w:val="left"/>
+      <w:pPr>
+        <w:ind w:left="2880" w:hanging="360"/>
+      </w:pPr>
+      <w:rPr>
+        <w:rFonts w:ascii="Symbol" w:hAnsi="Symbol" w:hint="default"/>
+      </w:rPr>
+    </w:lvl>
+    <w:lvl w:ilvl="4" w:tplc="04100003" w:tentative="1">
+      <w:start w:val="1"/>
+      <w:numFmt w:val="bullet"/>
+      <w:lvlText w:val="o"/>
+      <w:lvlJc w:val="left"/>
+      <w:pPr>
+        <w:ind w:left="3600" w:hanging="360"/>
+      </w:pPr>
+      <w:rPr>
+        <w:rFonts w:ascii="Courier New" w:hAnsi="Courier New" w:cs="Courier New" w:hint="default"/>
+      </w:rPr>
+    </w:lvl>
+    <w:lvl w:ilvl="5" w:tplc="04100005" w:tentative="1">
+      <w:start w:val="1"/>
+      <w:numFmt w:val="bullet"/>
+      <w:lvlText w:val=""/>
+      <w:lvlJc w:val="left"/>
+      <w:pPr>
+        <w:ind w:left="4320" w:hanging="360"/>
+      </w:pPr>
+      <w:rPr>
+        <w:rFonts w:ascii="Wingdings" w:hAnsi="Wingdings" w:hint="default"/>
+      </w:rPr>
+    </w:lvl>
+    <w:lvl w:ilvl="6" w:tplc="04100001" w:tentative="1">
+      <w:start w:val="1"/>
+      <w:numFmt w:val="bullet"/>
+      <w:lvlText w:val=""/>
+      <w:lvlJc w:val="left"/>
+      <w:pPr>
+        <w:ind w:left="5040" w:hanging="360"/>
+      </w:pPr>
+      <w:rPr>
+        <w:rFonts w:ascii="Symbol" w:hAnsi="Symbol" w:hint="default"/>
+      </w:rPr>
+    </w:lvl>
+    <w:lvl w:ilvl="7" w:tplc="04100003" w:tentative="1">
+      <w:start w:val="1"/>
+      <w:numFmt w:val="bullet"/>
+      <w:lvlText w:val="o"/>
+      <w:lvlJc w:val="left"/>
+      <w:pPr>
+        <w:ind w:left="5760" w:hanging="360"/>
+      </w:pPr>
+      <w:rPr>
+        <w:rFonts w:ascii="Courier New" w:hAnsi="Courier New" w:cs="Courier New" w:hint="default"/>
+      </w:rPr>
+    </w:lvl>
+    <w:lvl w:ilvl="8" w:tplc="04100005" w:tentative="1">
+      <w:start w:val="1"/>
+      <w:numFmt w:val="bullet"/>
+      <w:lvlText w:val=""/>
+      <w:lvlJc w:val="left"/>
+      <w:pPr>
+        <w:ind w:left="6480" w:hanging="360"/>
+      </w:pPr>
+      <w:rPr>
+        <w:rFonts w:ascii="Wingdings" w:hAnsi="Wingdings" w:hint="default"/>
+      </w:rPr>
+    </w:lvl>
+  </w:abstractNum>
+  <w:abstractNum w:abstractNumId="9" w15:restartNumberingAfterBreak="0">
+    <w:nsid w:val="6FE73DAF"/>
+    <w:multiLevelType w:val="hybridMultilevel"/>
+    <w:tmpl w:val="395CFF34"/>
+    <w:lvl w:ilvl="0" w:tplc="04100001">
+      <w:start w:val="1"/>
+      <w:numFmt w:val="bullet"/>
+      <w:lvlText w:val=""/>
+      <w:lvlJc w:val="left"/>
+      <w:pPr>
+        <w:ind w:left="720" w:hanging="360"/>
+      </w:pPr>
+      <w:rPr>
+        <w:rFonts w:ascii="Symbol" w:hAnsi="Symbol" w:hint="default"/>
+      </w:rPr>
+    </w:lvl>
+    <w:lvl w:ilvl="1" w:tplc="04100003" w:tentative="1">
+      <w:start w:val="1"/>
+      <w:numFmt w:val="bullet"/>
+      <w:lvlText w:val="o"/>
+      <w:lvlJc w:val="left"/>
+      <w:pPr>
+        <w:ind w:left="1440" w:hanging="360"/>
+      </w:pPr>
+      <w:rPr>
+        <w:rFonts w:ascii="Courier New" w:hAnsi="Courier New" w:cs="Courier New" w:hint="default"/>
+      </w:rPr>
+    </w:lvl>
+    <w:lvl w:ilvl="2" w:tplc="04100005" w:tentative="1">
+      <w:start w:val="1"/>
+      <w:numFmt w:val="bullet"/>
+      <w:lvlText w:val=""/>
+      <w:lvlJc w:val="left"/>
+      <w:pPr>
+        <w:ind w:left="2160" w:hanging="360"/>
+      </w:pPr>
+      <w:rPr>
+        <w:rFonts w:ascii="Wingdings" w:hAnsi="Wingdings" w:hint="default"/>
+      </w:rPr>
+    </w:lvl>
+    <w:lvl w:ilvl="3" w:tplc="04100001" w:tentative="1">
+      <w:start w:val="1"/>
+      <w:numFmt w:val="bullet"/>
+      <w:lvlText w:val=""/>
+      <w:lvlJc w:val="left"/>
+      <w:pPr>
+        <w:ind w:left="2880" w:hanging="360"/>
+      </w:pPr>
+      <w:rPr>
+        <w:rFonts w:ascii="Symbol" w:hAnsi="Symbol" w:hint="default"/>
+      </w:rPr>
+    </w:lvl>
+    <w:lvl w:ilvl="4" w:tplc="04100003" w:tentative="1">
+      <w:start w:val="1"/>
+      <w:numFmt w:val="bullet"/>
+      <w:lvlText w:val="o"/>
+      <w:lvlJc w:val="left"/>
+      <w:pPr>
+        <w:ind w:left="3600" w:hanging="360"/>
+      </w:pPr>
+      <w:rPr>
+        <w:rFonts w:ascii="Courier New" w:hAnsi="Courier New" w:cs="Courier New" w:hint="default"/>
+      </w:rPr>
+    </w:lvl>
+    <w:lvl w:ilvl="5" w:tplc="04100005" w:tentative="1">
+      <w:start w:val="1"/>
+      <w:numFmt w:val="bullet"/>
+      <w:lvlText w:val=""/>
+      <w:lvlJc w:val="left"/>
+      <w:pPr>
+        <w:ind w:left="4320" w:hanging="360"/>
+      </w:pPr>
+      <w:rPr>
+        <w:rFonts w:ascii="Wingdings" w:hAnsi="Wingdings" w:hint="default"/>
+      </w:rPr>
+    </w:lvl>
+    <w:lvl w:ilvl="6" w:tplc="04100001" w:tentative="1">
+      <w:start w:val="1"/>
+      <w:numFmt w:val="bullet"/>
+      <w:lvlText w:val=""/>
+      <w:lvlJc w:val="left"/>
+      <w:pPr>
+        <w:ind w:left="5040" w:hanging="360"/>
+      </w:pPr>
+      <w:rPr>
+        <w:rFonts w:ascii="Symbol" w:hAnsi="Symbol" w:hint="default"/>
+      </w:rPr>
+    </w:lvl>
+    <w:lvl w:ilvl="7" w:tplc="04100003" w:tentative="1">
+      <w:start w:val="1"/>
+      <w:numFmt w:val="bullet"/>
+      <w:lvlText w:val="o"/>
+      <w:lvlJc w:val="left"/>
+      <w:pPr>
+        <w:ind w:left="5760" w:hanging="360"/>
+      </w:pPr>
+      <w:rPr>
+        <w:rFonts w:ascii="Courier New" w:hAnsi="Courier New" w:cs="Courier New" w:hint="default"/>
+      </w:rPr>
+    </w:lvl>
+    <w:lvl w:ilvl="8" w:tplc="04100005" w:tentative="1">
+      <w:start w:val="1"/>
+      <w:numFmt w:val="bullet"/>
+      <w:lvlText w:val=""/>
+      <w:lvlJc w:val="left"/>
+      <w:pPr>
+        <w:ind w:left="6480" w:hanging="360"/>
+      </w:pPr>
+      <w:rPr>
+        <w:rFonts w:ascii="Wingdings" w:hAnsi="Wingdings" w:hint="default"/>
+      </w:rPr>
+    </w:lvl>
+  </w:abstractNum>
+  <w:abstractNum w:abstractNumId="10" w15:restartNumberingAfterBreak="0">
+    <w:nsid w:val="71FD405E"/>
+    <w:multiLevelType w:val="hybridMultilevel"/>
+    <w:tmpl w:val="6FCED358"/>
+    <w:lvl w:ilvl="0" w:tplc="0410000F">
+      <w:start w:val="1"/>
+      <w:numFmt w:val="decimal"/>
+      <w:lvlText w:val="%1."/>
+      <w:lvlJc w:val="left"/>
+      <w:pPr>
+        <w:ind w:left="720" w:hanging="360"/>
+      </w:pPr>
+      <w:rPr>
+        <w:rFonts w:hint="default"/>
+      </w:rPr>
+    </w:lvl>
+    <w:lvl w:ilvl="1" w:tplc="04100019" w:tentative="1">
+      <w:start w:val="1"/>
+      <w:numFmt w:val="lowerLetter"/>
+      <w:lvlText w:val="%2."/>
+      <w:lvlJc w:val="left"/>
+      <w:pPr>
+        <w:ind w:left="1440" w:hanging="360"/>
+      </w:pPr>
+    </w:lvl>
+    <w:lvl w:ilvl="2" w:tplc="0410001B" w:tentative="1">
+      <w:start w:val="1"/>
+      <w:numFmt w:val="lowerRoman"/>
+      <w:lvlText w:val="%3."/>
+      <w:lvlJc w:val="right"/>
+      <w:pPr>
+        <w:ind w:left="2160" w:hanging="180"/>
+      </w:pPr>
+    </w:lvl>
+    <w:lvl w:ilvl="3" w:tplc="0410000F" w:tentative="1">
+      <w:start w:val="1"/>
+      <w:numFmt w:val="decimal"/>
+      <w:lvlText w:val="%4."/>
+      <w:lvlJc w:val="left"/>
+      <w:pPr>
+        <w:ind w:left="2880" w:hanging="360"/>
+      </w:pPr>
+    </w:lvl>
+    <w:lvl w:ilvl="4" w:tplc="04100019" w:tentative="1">
+      <w:start w:val="1"/>
+      <w:numFmt w:val="lowerLetter"/>
+      <w:lvlText w:val="%5."/>
+      <w:lvlJc w:val="left"/>
+      <w:pPr>
+        <w:ind w:left="3600" w:hanging="360"/>
+      </w:pPr>
+    </w:lvl>
+    <w:lvl w:ilvl="5" w:tplc="0410001B" w:tentative="1">
+      <w:start w:val="1"/>
+      <w:numFmt w:val="lowerRoman"/>
+      <w:lvlText w:val="%6."/>
+      <w:lvlJc w:val="right"/>
+      <w:pPr>
+        <w:ind w:left="4320" w:hanging="180"/>
+      </w:pPr>
+    </w:lvl>
+    <w:lvl w:ilvl="6" w:tplc="0410000F" w:tentative="1">
+      <w:start w:val="1"/>
+      <w:numFmt w:val="decimal"/>
+      <w:lvlText w:val="%7."/>
+      <w:lvlJc w:val="left"/>
+      <w:pPr>
+        <w:ind w:left="5040" w:hanging="360"/>
+      </w:pPr>
+    </w:lvl>
+    <w:lvl w:ilvl="7" w:tplc="04100019" w:tentative="1">
+      <w:start w:val="1"/>
+      <w:numFmt w:val="lowerLetter"/>
+      <w:lvlText w:val="%8."/>
+      <w:lvlJc w:val="left"/>
+      <w:pPr>
+        <w:ind w:left="5760" w:hanging="360"/>
+      </w:pPr>
+    </w:lvl>
+    <w:lvl w:ilvl="8" w:tplc="0410001B" w:tentative="1">
+      <w:start w:val="1"/>
+      <w:numFmt w:val="lowerRoman"/>
+      <w:lvlText w:val="%9."/>
+      <w:lvlJc w:val="right"/>
+      <w:pPr>
+        <w:ind w:left="6480" w:hanging="180"/>
+      </w:pPr>
+    </w:lvl>
+  </w:abstractNum>
+  <w:abstractNum w:abstractNumId="11" w15:restartNumberingAfterBreak="0">
+    <w:nsid w:val="754473F6"/>
+    <w:multiLevelType w:val="hybridMultilevel"/>
+    <w:tmpl w:val="6FCED358"/>
+    <w:lvl w:ilvl="0" w:tplc="0410000F">
+      <w:start w:val="1"/>
+      <w:numFmt w:val="decimal"/>
+      <w:lvlText w:val="%1."/>
+      <w:lvlJc w:val="left"/>
+      <w:pPr>
+        <w:ind w:left="720" w:hanging="360"/>
+      </w:pPr>
+      <w:rPr>
+        <w:rFonts w:hint="default"/>
+      </w:rPr>
+    </w:lvl>
+    <w:lvl w:ilvl="1" w:tplc="04100019" w:tentative="1">
+      <w:start w:val="1"/>
+      <w:numFmt w:val="lowerLetter"/>
+      <w:lvlText w:val="%2."/>
+      <w:lvlJc w:val="left"/>
+      <w:pPr>
+        <w:ind w:left="1440" w:hanging="360"/>
+      </w:pPr>
+    </w:lvl>
+    <w:lvl w:ilvl="2" w:tplc="0410001B" w:tentative="1">
+      <w:start w:val="1"/>
+      <w:numFmt w:val="lowerRoman"/>
+      <w:lvlText w:val="%3."/>
+      <w:lvlJc w:val="right"/>
+      <w:pPr>
+        <w:ind w:left="2160" w:hanging="180"/>
+      </w:pPr>
+    </w:lvl>
+    <w:lvl w:ilvl="3" w:tplc="0410000F" w:tentative="1">
+      <w:start w:val="1"/>
+      <w:numFmt w:val="decimal"/>
+      <w:lvlText w:val="%4."/>
+      <w:lvlJc w:val="left"/>
+      <w:pPr>
+        <w:ind w:left="2880" w:hanging="360"/>
+      </w:pPr>
+    </w:lvl>
+    <w:lvl w:ilvl="4" w:tplc="04100019" w:tentative="1">
+      <w:start w:val="1"/>
+      <w:numFmt w:val="lowerLetter"/>
+      <w:lvlText w:val="%5."/>
+      <w:lvlJc w:val="left"/>
+      <w:pPr>
+        <w:ind w:left="3600" w:hanging="360"/>
+      </w:pPr>
+    </w:lvl>
+    <w:lvl w:ilvl="5" w:tplc="0410001B" w:tentative="1">
+      <w:start w:val="1"/>
+      <w:numFmt w:val="lowerRoman"/>
+      <w:lvlText w:val="%6."/>
+      <w:lvlJc w:val="right"/>
+      <w:pPr>
+        <w:ind w:left="4320" w:hanging="180"/>
+      </w:pPr>
+    </w:lvl>
+    <w:lvl w:ilvl="6" w:tplc="0410000F" w:tentative="1">
+      <w:start w:val="1"/>
+      <w:numFmt w:val="decimal"/>
+      <w:lvlText w:val="%7."/>
+      <w:lvlJc w:val="left"/>
+      <w:pPr>
+        <w:ind w:left="5040" w:hanging="360"/>
+      </w:pPr>
+    </w:lvl>
+    <w:lvl w:ilvl="7" w:tplc="04100019" w:tentative="1">
+      <w:start w:val="1"/>
+      <w:numFmt w:val="lowerLetter"/>
+      <w:lvlText w:val="%8."/>
+      <w:lvlJc w:val="left"/>
+      <w:pPr>
+        <w:ind w:left="5760" w:hanging="360"/>
+      </w:pPr>
+    </w:lvl>
+    <w:lvl w:ilvl="8" w:tplc="0410001B" w:tentative="1">
+      <w:start w:val="1"/>
+      <w:numFmt w:val="lowerRoman"/>
+      <w:lvlText w:val="%9."/>
+      <w:lvlJc w:val="right"/>
+      <w:pPr>
+        <w:ind w:left="6480" w:hanging="180"/>
+      </w:pPr>
+    </w:lvl>
+  </w:abstractNum>
+  <w:abstractNum w:abstractNumId="12" w15:restartNumberingAfterBreak="0">
     <w:nsid w:val="7ECB09EE"/>
     <w:multiLevelType w:val="hybridMultilevel"/>
     <w:tmpl w:val="B4329A6A"/>
@@ -1809,13 +4638,43 @@
     </w:lvl>
   </w:abstractNum>
   <w:num w:numId="1">
+    <w:abstractNumId w:val="12"/>
+  </w:num>
+  <w:num w:numId="2">
     <w:abstractNumId w:val="2"/>
   </w:num>
-  <w:num w:numId="2">
+  <w:num w:numId="3">
+    <w:abstractNumId w:val="4"/>
+  </w:num>
+  <w:num w:numId="4">
+    <w:abstractNumId w:val="7"/>
+  </w:num>
+  <w:num w:numId="5">
+    <w:abstractNumId w:val="8"/>
+  </w:num>
+  <w:num w:numId="6">
+    <w:abstractNumId w:val="9"/>
+  </w:num>
+  <w:num w:numId="7">
+    <w:abstractNumId w:val="6"/>
+  </w:num>
+  <w:num w:numId="8">
+    <w:abstractNumId w:val="10"/>
+  </w:num>
+  <w:num w:numId="9">
+    <w:abstractNumId w:val="11"/>
+  </w:num>
+  <w:num w:numId="10">
+    <w:abstractNumId w:val="1"/>
+  </w:num>
+  <w:num w:numId="11">
+    <w:abstractNumId w:val="5"/>
+  </w:num>
+  <w:num w:numId="12">
+    <w:abstractNumId w:val="3"/>
+  </w:num>
+  <w:num w:numId="13">
     <w:abstractNumId w:val="0"/>
-  </w:num>
-  <w:num w:numId="3">
-    <w:abstractNumId w:val="1"/>
   </w:num>
 </w:numbering>
 </file>

</xml_diff>

<commit_message>
Aggiunta messaggio conferma eliminazione utente, Angular, typescript: extends, readonly, static, abstract, moduli
</commit_message>
<xml_diff>
--- a/Cinema multisala/Tesi.docx
+++ b/Cinema multisala/Tesi.docx
@@ -1268,7 +1268,6 @@
     <w:p>
       <w:pPr>
         <w:spacing w:after="120"/>
-        <w:jc w:val="left"/>
       </w:pPr>
       <w:r>
         <w:t>Il progetto assegnatomi consiste nella realizzazione di un’applicazione web</w:t>
@@ -1280,7 +1279,6 @@
     <w:p>
       <w:pPr>
         <w:spacing w:after="120"/>
-        <w:jc w:val="left"/>
       </w:pPr>
       <w:r>
         <w:t>Le persone che interagiscono con il sistema</w:t>
@@ -1309,7 +1307,6 @@
           <w:numId w:val="3"/>
         </w:numPr>
         <w:spacing w:after="120"/>
-        <w:jc w:val="left"/>
       </w:pPr>
       <w:r>
         <w:t>Utente</w:t>
@@ -1323,7 +1320,6 @@
           <w:numId w:val="3"/>
         </w:numPr>
         <w:spacing w:after="120"/>
-        <w:jc w:val="left"/>
       </w:pPr>
       <w:r>
         <w:t>Dipendente</w:t>
@@ -1337,7 +1333,6 @@
           <w:numId w:val="3"/>
         </w:numPr>
         <w:spacing w:after="120"/>
-        <w:jc w:val="left"/>
       </w:pPr>
       <w:r>
         <w:t>Amministratore</w:t>
@@ -1346,7 +1341,6 @@
     <w:p>
       <w:pPr>
         <w:spacing w:after="120"/>
-        <w:jc w:val="left"/>
       </w:pPr>
       <w:r>
         <w:t>L’utente è il cliente interessato al cinema in questione. Può visitare il sito liberamente e vedere i vari film in programmazione disponibili e se desidera effettuare una prenotazione è obbligato a dover effettuare prima la registrazione.</w:t>
@@ -1355,7 +1349,6 @@
     <w:p>
       <w:pPr>
         <w:spacing w:after="120"/>
-        <w:jc w:val="left"/>
       </w:pPr>
       <w:r>
         <w:t>Il dipendente è colui che lavora per il cinema e si occupa della gestione della programmazione dei film.</w:t>
@@ -1364,7 +1357,6 @@
     <w:p>
       <w:pPr>
         <w:spacing w:after="120"/>
-        <w:jc w:val="left"/>
       </w:pPr>
       <w:r>
         <w:t xml:space="preserve">L’amministratore può fare le stesse cose di un dipendente ed inoltre si occupa </w:t>
@@ -1391,6 +1383,8 @@
           <w:bCs/>
           <w:i/>
           <w:iCs/>
+          <w:sz w:val="28"/>
+          <w:szCs w:val="28"/>
         </w:rPr>
       </w:pPr>
       <w:r>
@@ -1399,6 +1393,8 @@
           <w:bCs/>
           <w:i/>
           <w:iCs/>
+          <w:sz w:val="28"/>
+          <w:szCs w:val="28"/>
         </w:rPr>
         <w:t>2.1)</w:t>
       </w:r>
@@ -1408,6 +1404,8 @@
           <w:bCs/>
           <w:i/>
           <w:iCs/>
+          <w:sz w:val="28"/>
+          <w:szCs w:val="28"/>
         </w:rPr>
         <w:t xml:space="preserve"> Requisiti funzionali</w:t>
       </w:r>
@@ -1421,7 +1419,6 @@
     <w:p>
       <w:pPr>
         <w:spacing w:after="120"/>
-        <w:jc w:val="left"/>
       </w:pPr>
       <w:r>
         <w:t>Di seguito vengono mostrare i requisiti funzionali</w:t>
@@ -1439,7 +1436,6 @@
     <w:p>
       <w:pPr>
         <w:spacing w:after="120"/>
-        <w:jc w:val="left"/>
       </w:pPr>
       <w:r>
         <w:t>Utente:</w:t>
@@ -1453,7 +1449,6 @@
           <w:numId w:val="4"/>
         </w:numPr>
         <w:spacing w:after="120"/>
-        <w:jc w:val="left"/>
       </w:pPr>
       <w:r>
         <w:t>Può registrarsi nel sistema ed in seguito effettuare login/logout</w:t>
@@ -1470,7 +1465,6 @@
           <w:numId w:val="4"/>
         </w:numPr>
         <w:spacing w:after="120"/>
-        <w:jc w:val="left"/>
       </w:pPr>
       <w:r>
         <w:t>Può visualizzare la programmazione dei film disponibili nell’arco di una settimana</w:t>
@@ -1487,7 +1481,6 @@
           <w:numId w:val="4"/>
         </w:numPr>
         <w:spacing w:after="120"/>
-        <w:jc w:val="left"/>
       </w:pPr>
       <w:r>
         <w:t>Per ogni film in programmazione può visualizzare la relativa scheda con tutti i dati in dettaglio (titolo, immagine locandina, regista, cast, sala, descrizione, orari)</w:t>
@@ -1504,7 +1497,6 @@
           <w:numId w:val="4"/>
         </w:numPr>
         <w:spacing w:after="120"/>
-        <w:jc w:val="left"/>
       </w:pPr>
       <w:r>
         <w:t>Può effettuare una prenotazione per uno dei film disponibili se ci sono posti disponibili in sala</w:t>
@@ -1516,7 +1508,6 @@
     <w:p>
       <w:pPr>
         <w:spacing w:after="120"/>
-        <w:jc w:val="left"/>
       </w:pPr>
       <w:r>
         <w:t>Dipendente</w:t>
@@ -1533,7 +1524,6 @@
           <w:numId w:val="5"/>
         </w:numPr>
         <w:spacing w:after="120"/>
-        <w:jc w:val="left"/>
       </w:pPr>
       <w:r>
         <w:lastRenderedPageBreak/>
@@ -1551,7 +1541,6 @@
           <w:numId w:val="5"/>
         </w:numPr>
         <w:spacing w:after="120"/>
-        <w:jc w:val="left"/>
       </w:pPr>
       <w:r>
         <w:t>Può aggiungere un nuovo film nel database specificando tutti i dati necessari</w:t>
@@ -1568,7 +1557,6 @@
           <w:numId w:val="5"/>
         </w:numPr>
         <w:spacing w:after="120"/>
-        <w:jc w:val="left"/>
       </w:pPr>
       <w:r>
         <w:t>Può eliminare un film</w:t>
@@ -1585,7 +1573,6 @@
           <w:numId w:val="5"/>
         </w:numPr>
         <w:spacing w:after="120"/>
-        <w:jc w:val="left"/>
       </w:pPr>
       <w:r>
         <w:t>Può modificare i dati di dettaglio di un film e aggiungere nuovi orari.</w:t>
@@ -1594,7 +1581,6 @@
     <w:p>
       <w:pPr>
         <w:spacing w:after="120"/>
-        <w:jc w:val="left"/>
       </w:pPr>
       <w:r>
         <w:t>Amministratore:</w:t>
@@ -1608,7 +1594,6 @@
           <w:numId w:val="6"/>
         </w:numPr>
         <w:spacing w:after="120"/>
-        <w:jc w:val="left"/>
       </w:pPr>
       <w:r>
         <w:t>Può effettuare il login/logout;</w:t>
@@ -1622,7 +1607,6 @@
           <w:numId w:val="6"/>
         </w:numPr>
         <w:spacing w:after="120"/>
-        <w:jc w:val="left"/>
       </w:pPr>
       <w:r>
         <w:t>Può aggiungere un nuovo film nel database specificando tutti i dati necessari;</w:t>
@@ -1636,7 +1620,6 @@
           <w:numId w:val="6"/>
         </w:numPr>
         <w:spacing w:after="120"/>
-        <w:jc w:val="left"/>
       </w:pPr>
       <w:r>
         <w:t>Può eliminare un film dal database (sia un singolo orario di riproduzione che tutti quelli con un determinato titolo);</w:t>
@@ -1650,7 +1633,6 @@
           <w:numId w:val="6"/>
         </w:numPr>
         <w:spacing w:after="120"/>
-        <w:jc w:val="left"/>
       </w:pPr>
       <w:r>
         <w:t>Può modificare i dati di dettaglio di un film e aggiungere nuovi orari;</w:t>
@@ -1664,7 +1646,6 @@
           <w:numId w:val="6"/>
         </w:numPr>
         <w:spacing w:after="120"/>
-        <w:jc w:val="left"/>
       </w:pPr>
       <w:r>
         <w:t>Può visualizzare la lista degli account registrati nel sistema;</w:t>
@@ -1678,7 +1659,6 @@
           <w:numId w:val="6"/>
         </w:numPr>
         <w:spacing w:after="120"/>
-        <w:jc w:val="left"/>
       </w:pPr>
       <w:r>
         <w:t>Può modificare i ruoli assegnati ad un account;</w:t>
@@ -1692,7 +1672,6 @@
           <w:numId w:val="6"/>
         </w:numPr>
         <w:spacing w:after="120"/>
-        <w:jc w:val="left"/>
       </w:pPr>
       <w:r>
         <w:t>Può eliminare un account;</w:t>
@@ -1706,7 +1685,6 @@
           <w:numId w:val="6"/>
         </w:numPr>
         <w:spacing w:after="120"/>
-        <w:jc w:val="left"/>
       </w:pPr>
       <w:r>
         <w:t>Può creare un nuovo account fornendogli un qualunque ruolo.</w:t>
@@ -1727,6 +1705,8 @@
           <w:bCs/>
           <w:i/>
           <w:iCs/>
+          <w:sz w:val="28"/>
+          <w:szCs w:val="28"/>
         </w:rPr>
       </w:pPr>
       <w:r>
@@ -1735,6 +1715,8 @@
           <w:bCs/>
           <w:i/>
           <w:iCs/>
+          <w:sz w:val="28"/>
+          <w:szCs w:val="28"/>
         </w:rPr>
         <w:t xml:space="preserve">2.2) Diagramma </w:t>
       </w:r>
@@ -1744,6 +1726,8 @@
           <w:bCs/>
           <w:i/>
           <w:iCs/>
+          <w:sz w:val="28"/>
+          <w:szCs w:val="28"/>
         </w:rPr>
         <w:t xml:space="preserve">dei </w:t>
       </w:r>
@@ -1753,6 +1737,8 @@
           <w:bCs/>
           <w:i/>
           <w:iCs/>
+          <w:sz w:val="28"/>
+          <w:szCs w:val="28"/>
         </w:rPr>
         <w:t>casi d’uso</w:t>
       </w:r>
@@ -1766,10 +1752,21 @@
     <w:p>
       <w:pPr>
         <w:spacing w:after="120"/>
-        <w:jc w:val="left"/>
-      </w:pPr>
-      <w:r>
-        <w:t>Di seguito viene mostrato il diagramma dei casi d’uso che mostra come i vari attori interagiscono con il sistema in questione.</w:t>
+      </w:pPr>
+      <w:r>
+        <w:t>Di seguito viene mostrato il diagramma dei casi d’uso che mostra</w:t>
+      </w:r>
+      <w:r>
+        <w:t xml:space="preserve"> </w:t>
+      </w:r>
+      <w:r>
+        <w:t>i vari attori</w:t>
+      </w:r>
+      <w:r>
+        <w:t xml:space="preserve"> con i casi d’uso associati e come questi</w:t>
+      </w:r>
+      <w:r>
+        <w:t xml:space="preserve"> interagiscono con il sistema in questione.</w:t>
       </w:r>
     </w:p>
     <w:p>
@@ -2017,6 +2014,8 @@
           <w:bCs/>
           <w:i/>
           <w:iCs/>
+          <w:sz w:val="28"/>
+          <w:szCs w:val="28"/>
         </w:rPr>
       </w:pPr>
       <w:r>
@@ -2025,6 +2024,8 @@
           <w:bCs/>
           <w:i/>
           <w:iCs/>
+          <w:sz w:val="28"/>
+          <w:szCs w:val="28"/>
         </w:rPr>
         <w:t>2.3) Descrizione dettagliata dei casi d’uso</w:t>
       </w:r>
@@ -2038,7 +2039,6 @@
     <w:p>
       <w:pPr>
         <w:spacing w:after="120"/>
-        <w:jc w:val="left"/>
       </w:pPr>
       <w:r>
         <w:t xml:space="preserve">In questa sezione vengono riportate le descrizioni dettagliate dei casi d’uso previsti, in cui vengono mostrati gli </w:t>
@@ -2057,13 +2057,11 @@
     <w:p>
       <w:pPr>
         <w:spacing w:after="120"/>
-        <w:jc w:val="left"/>
-      </w:pPr>
-    </w:p>
-    <w:p>
-      <w:pPr>
-        <w:spacing w:after="120"/>
-        <w:jc w:val="left"/>
+      </w:pPr>
+    </w:p>
+    <w:p>
+      <w:pPr>
+        <w:spacing w:after="120"/>
         <w:rPr>
           <w:b/>
           <w:bCs/>
@@ -2084,7 +2082,6 @@
     <w:p>
       <w:pPr>
         <w:spacing w:after="120"/>
-        <w:jc w:val="left"/>
       </w:pPr>
       <w:r>
         <w:rPr>
@@ -2094,49 +2091,27 @@
         <w:t>Livello:</w:t>
       </w:r>
       <w:r>
-        <w:t xml:space="preserve"> </w:t>
-      </w:r>
-      <w:r>
-        <w:t>sottofunzione</w:t>
-      </w:r>
-    </w:p>
-    <w:p>
-      <w:pPr>
-        <w:spacing w:after="120"/>
-        <w:jc w:val="left"/>
-      </w:pPr>
-      <w:r>
-        <w:rPr>
-          <w:b/>
-          <w:bCs/>
-        </w:rPr>
-        <w:t>Attor</w:t>
-      </w:r>
-      <w:r>
-        <w:rPr>
-          <w:b/>
-          <w:bCs/>
-        </w:rPr>
-        <w:t>i</w:t>
-      </w:r>
-      <w:r>
-        <w:rPr>
-          <w:b/>
-          <w:bCs/>
-        </w:rPr>
-        <w:t xml:space="preserve"> Primari:</w:t>
-      </w:r>
-      <w:r>
-        <w:t xml:space="preserve"> </w:t>
-      </w:r>
-      <w:r>
-        <w:t>utente</w:t>
-      </w:r>
-    </w:p>
-    <w:p>
-      <w:pPr>
-        <w:spacing w:after="120"/>
-        <w:jc w:val="left"/>
+        <w:t xml:space="preserve"> sottofunzione</w:t>
+      </w:r>
+    </w:p>
+    <w:p>
+      <w:pPr>
+        <w:spacing w:after="120"/>
+      </w:pPr>
+      <w:r>
+        <w:rPr>
+          <w:b/>
+          <w:bCs/>
+        </w:rPr>
+        <w:t>Attori Primari:</w:t>
+      </w:r>
+      <w:r>
+        <w:t xml:space="preserve"> utente</w:t>
+      </w:r>
+    </w:p>
+    <w:p>
+      <w:pPr>
+        <w:spacing w:after="120"/>
       </w:pPr>
       <w:r>
         <w:rPr>
@@ -2146,16 +2121,12 @@
         <w:t>Parti interessate e interessi:</w:t>
       </w:r>
       <w:r>
-        <w:t xml:space="preserve"> </w:t>
-      </w:r>
-      <w:r>
-        <w:t>l’utente vuole registrare il proprio account per poter poi usare l’applicazione sfruttando le sue funzionalità al massimo.</w:t>
-      </w:r>
-    </w:p>
-    <w:p>
-      <w:pPr>
-        <w:spacing w:after="120"/>
-        <w:jc w:val="left"/>
+        <w:t xml:space="preserve"> l’utente vuole registrare il proprio account per poter poi usare l’applicazione sfruttando le sue funzionalità al massimo.</w:t>
+      </w:r>
+    </w:p>
+    <w:p>
+      <w:pPr>
+        <w:spacing w:after="120"/>
       </w:pPr>
       <w:r>
         <w:rPr>
@@ -2165,16 +2136,12 @@
         <w:t>Pre-condizioni:</w:t>
       </w:r>
       <w:r>
-        <w:t xml:space="preserve"> </w:t>
-      </w:r>
-      <w:r>
-        <w:t>nessuna</w:t>
-      </w:r>
-    </w:p>
-    <w:p>
-      <w:pPr>
-        <w:spacing w:after="120"/>
-        <w:jc w:val="left"/>
+        <w:t xml:space="preserve"> nessuna</w:t>
+      </w:r>
+    </w:p>
+    <w:p>
+      <w:pPr>
+        <w:spacing w:after="120"/>
       </w:pPr>
       <w:r>
         <w:rPr>
@@ -2184,22 +2151,12 @@
         <w:t>Garanzia di successo:</w:t>
       </w:r>
       <w:r>
-        <w:t xml:space="preserve"> </w:t>
-      </w:r>
-      <w:r>
-        <w:t>l</w:t>
-      </w:r>
-      <w:r>
-        <w:t xml:space="preserve">’utente </w:t>
-      </w:r>
-      <w:r>
-        <w:t>viene registrato correttamente nel sistema</w:t>
-      </w:r>
-    </w:p>
-    <w:p>
-      <w:pPr>
-        <w:spacing w:after="120"/>
-        <w:jc w:val="left"/>
+        <w:t xml:space="preserve"> l’utente viene registrato correttamente nel sistema</w:t>
+      </w:r>
+    </w:p>
+    <w:p>
+      <w:pPr>
+        <w:spacing w:after="120"/>
         <w:rPr>
           <w:b/>
           <w:bCs/>
@@ -2222,7 +2179,6 @@
           <w:numId w:val="8"/>
         </w:numPr>
         <w:spacing w:after="120"/>
-        <w:jc w:val="left"/>
       </w:pPr>
       <w:r>
         <w:t>L’utente seleziona “REGISTRAZIONE” nel menù in alto a destra</w:t>
@@ -2239,13 +2195,9 @@
           <w:numId w:val="8"/>
         </w:numPr>
         <w:spacing w:after="120"/>
-        <w:jc w:val="left"/>
-      </w:pPr>
-      <w:r>
-        <w:t xml:space="preserve">Il sistema mostra la </w:t>
-      </w:r>
-      <w:r>
-        <w:t>pagina contente la form per registrarsi</w:t>
+      </w:pPr>
+      <w:r>
+        <w:t>Il sistema mostra la pagina contente la form per registrarsi</w:t>
       </w:r>
     </w:p>
     <w:p>
@@ -2256,16 +2208,45 @@
           <w:numId w:val="8"/>
         </w:numPr>
         <w:spacing w:after="120"/>
-        <w:jc w:val="left"/>
-      </w:pPr>
-      <w:r>
-        <w:t xml:space="preserve">L’utente </w:t>
-      </w:r>
-      <w:r>
-        <w:t>compila tutti i campi (</w:t>
-      </w:r>
-      <w:r>
-        <w:t>E-mail, password e conferma password) e seleziona il bottone “Registrati”</w:t>
+      </w:pPr>
+      <w:r>
+        <w:t>L’utente compila tutti i campi (</w:t>
+      </w:r>
+      <w:r>
+        <w:t>“e</w:t>
+      </w:r>
+      <w:r>
+        <w:t>-mail</w:t>
+      </w:r>
+      <w:r>
+        <w:t>”</w:t>
+      </w:r>
+      <w:r>
+        <w:t xml:space="preserve">, </w:t>
+      </w:r>
+      <w:r>
+        <w:t>“</w:t>
+      </w:r>
+      <w:r>
+        <w:t>password</w:t>
+      </w:r>
+      <w:r>
+        <w:t>”</w:t>
+      </w:r>
+      <w:r>
+        <w:t xml:space="preserve"> e </w:t>
+      </w:r>
+      <w:r>
+        <w:t>“</w:t>
+      </w:r>
+      <w:r>
+        <w:t>conferma password</w:t>
+      </w:r>
+      <w:r>
+        <w:t>”</w:t>
+      </w:r>
+      <w:r>
+        <w:t>) e seleziona il bottone “Registrati”</w:t>
       </w:r>
     </w:p>
     <w:p>
@@ -2276,7 +2257,6 @@
           <w:numId w:val="8"/>
         </w:numPr>
         <w:spacing w:after="120"/>
-        <w:jc w:val="left"/>
       </w:pPr>
       <w:r>
         <w:t>Il sistema registra l’utente e ritorna nella Homepage mostrando un messaggio di conferma avvenuta registrazione</w:t>
@@ -2285,13 +2265,11 @@
     <w:p>
       <w:pPr>
         <w:spacing w:after="120"/>
-        <w:jc w:val="left"/>
-      </w:pPr>
-    </w:p>
-    <w:p>
-      <w:pPr>
-        <w:spacing w:after="120"/>
-        <w:jc w:val="left"/>
+      </w:pPr>
+    </w:p>
+    <w:p>
+      <w:pPr>
+        <w:spacing w:after="120"/>
         <w:rPr>
           <w:b/>
           <w:bCs/>
@@ -2312,7 +2290,6 @@
     <w:p>
       <w:pPr>
         <w:spacing w:after="120"/>
-        <w:jc w:val="left"/>
       </w:pPr>
       <w:r>
         <w:rPr>
@@ -2328,7 +2305,6 @@
     <w:p>
       <w:pPr>
         <w:spacing w:after="120"/>
-        <w:jc w:val="left"/>
       </w:pPr>
       <w:r>
         <w:rPr>
@@ -2356,7 +2332,6 @@
     <w:p>
       <w:pPr>
         <w:spacing w:after="120"/>
-        <w:jc w:val="left"/>
       </w:pPr>
       <w:r>
         <w:rPr>
@@ -2366,25 +2341,12 @@
         <w:t>Parti interessate e interessi:</w:t>
       </w:r>
       <w:r>
-        <w:t xml:space="preserve"> </w:t>
-      </w:r>
-      <w:r>
-        <w:t>l’utilizzatore</w:t>
-      </w:r>
-      <w:r>
-        <w:t xml:space="preserve"> vuole </w:t>
-      </w:r>
-      <w:r>
-        <w:t>effettuare l’accesso a</w:t>
-      </w:r>
-      <w:r>
-        <w:t>l proprio account</w:t>
-      </w:r>
-    </w:p>
-    <w:p>
-      <w:pPr>
-        <w:spacing w:after="120"/>
-        <w:jc w:val="left"/>
+        <w:t xml:space="preserve"> l’utilizzatore vuole effettuare l’accesso al proprio account</w:t>
+      </w:r>
+    </w:p>
+    <w:p>
+      <w:pPr>
+        <w:spacing w:after="120"/>
       </w:pPr>
       <w:r>
         <w:rPr>
@@ -2394,16 +2356,12 @@
         <w:t>Pre-condizioni:</w:t>
       </w:r>
       <w:r>
-        <w:t xml:space="preserve"> </w:t>
-      </w:r>
-      <w:r>
-        <w:t>l’utilizzatore dev’essersi precedentemente registrato nel sistema</w:t>
-      </w:r>
-    </w:p>
-    <w:p>
-      <w:pPr>
-        <w:spacing w:after="120"/>
-        <w:jc w:val="left"/>
+        <w:t xml:space="preserve"> l’utilizzatore dev’essersi precedentemente registrato nel sistema</w:t>
+      </w:r>
+    </w:p>
+    <w:p>
+      <w:pPr>
+        <w:spacing w:after="120"/>
       </w:pPr>
       <w:r>
         <w:rPr>
@@ -2413,22 +2371,12 @@
         <w:t>Garanzia di successo:</w:t>
       </w:r>
       <w:r>
-        <w:t xml:space="preserve"> </w:t>
-      </w:r>
-      <w:r>
-        <w:t>l’utilizzatore</w:t>
-      </w:r>
-      <w:r>
-        <w:t xml:space="preserve"> </w:t>
-      </w:r>
-      <w:r>
-        <w:t>effettua il login</w:t>
-      </w:r>
-    </w:p>
-    <w:p>
-      <w:pPr>
-        <w:spacing w:after="120"/>
-        <w:jc w:val="left"/>
+        <w:t xml:space="preserve"> l’utilizzatore effettua il login</w:t>
+      </w:r>
+    </w:p>
+    <w:p>
+      <w:pPr>
+        <w:spacing w:after="120"/>
         <w:rPr>
           <w:b/>
           <w:bCs/>
@@ -2450,16 +2398,9 @@
           <w:numId w:val="9"/>
         </w:numPr>
         <w:spacing w:after="120"/>
-        <w:jc w:val="left"/>
-      </w:pPr>
-      <w:r>
-        <w:t>L’utente seleziona “</w:t>
-      </w:r>
-      <w:r>
-        <w:t>LOGIN</w:t>
-      </w:r>
-      <w:r>
-        <w:t>” nel menù in alto a destra</w:t>
+      </w:pPr>
+      <w:r>
+        <w:t>L’utente seleziona “LOGIN” nel menù in alto a destra</w:t>
       </w:r>
       <w:r>
         <w:t xml:space="preserve"> dell’homepage</w:t>
@@ -2473,13 +2414,9 @@
           <w:numId w:val="9"/>
         </w:numPr>
         <w:spacing w:after="120"/>
-        <w:jc w:val="left"/>
-      </w:pPr>
-      <w:r>
-        <w:t>Il sistema mostra la pagina contente la form per</w:t>
-      </w:r>
-      <w:r>
-        <w:t xml:space="preserve"> effettuare il login</w:t>
+      </w:pPr>
+      <w:r>
+        <w:t>Il sistema mostra la pagina contente la form per effettuare il login</w:t>
       </w:r>
     </w:p>
     <w:p>
@@ -2490,28 +2427,9 @@
           <w:numId w:val="9"/>
         </w:numPr>
         <w:spacing w:after="120"/>
-        <w:jc w:val="left"/>
-      </w:pPr>
-      <w:r>
-        <w:t>L’utente compila tutti i campi (E-mail</w:t>
-      </w:r>
-      <w:r>
-        <w:t xml:space="preserve"> e</w:t>
-      </w:r>
-      <w:r>
-        <w:t xml:space="preserve"> passwor</w:t>
-      </w:r>
-      <w:r>
-        <w:t>d</w:t>
-      </w:r>
-      <w:r>
-        <w:t>) e seleziona il bottone “</w:t>
-      </w:r>
-      <w:r>
-        <w:t>Login</w:t>
-      </w:r>
-      <w:r>
-        <w:t>”</w:t>
+      </w:pPr>
+      <w:r>
+        <w:t>L’utente compila tutti i campi (E-mail e password) e seleziona il bottone “Login”</w:t>
       </w:r>
     </w:p>
     <w:p>
@@ -2522,7 +2440,6 @@
           <w:numId w:val="9"/>
         </w:numPr>
         <w:spacing w:after="120"/>
-        <w:jc w:val="left"/>
       </w:pPr>
       <w:r>
         <w:t>L</w:t>
@@ -2543,13 +2460,11 @@
     <w:p>
       <w:pPr>
         <w:spacing w:after="120"/>
-        <w:jc w:val="left"/>
-      </w:pPr>
-    </w:p>
-    <w:p>
-      <w:pPr>
-        <w:spacing w:after="120"/>
-        <w:jc w:val="left"/>
+      </w:pPr>
+    </w:p>
+    <w:p>
+      <w:pPr>
+        <w:spacing w:after="120"/>
         <w:rPr>
           <w:b/>
           <w:bCs/>
@@ -2570,7 +2485,6 @@
     <w:p>
       <w:pPr>
         <w:spacing w:after="120"/>
-        <w:jc w:val="left"/>
       </w:pPr>
       <w:r>
         <w:rPr>
@@ -2580,16 +2494,12 @@
         <w:t>Livello:</w:t>
       </w:r>
       <w:r>
-        <w:t xml:space="preserve"> </w:t>
-      </w:r>
-      <w:r>
-        <w:t>obiettivo utente</w:t>
-      </w:r>
-    </w:p>
-    <w:p>
-      <w:pPr>
-        <w:spacing w:after="120"/>
-        <w:jc w:val="left"/>
+        <w:t xml:space="preserve"> obiettivo utente</w:t>
+      </w:r>
+    </w:p>
+    <w:p>
+      <w:pPr>
+        <w:spacing w:after="120"/>
       </w:pPr>
       <w:r>
         <w:rPr>
@@ -2605,7 +2515,6 @@
     <w:p>
       <w:pPr>
         <w:spacing w:after="120"/>
-        <w:jc w:val="left"/>
       </w:pPr>
       <w:r>
         <w:rPr>
@@ -2615,16 +2524,12 @@
         <w:t>Parti interessate e interessi:</w:t>
       </w:r>
       <w:r>
-        <w:t xml:space="preserve"> </w:t>
-      </w:r>
-      <w:r>
-        <w:t>l’utente vuole vedere i film che saranno presenti in sala nei prossimi sette giorni</w:t>
-      </w:r>
-    </w:p>
-    <w:p>
-      <w:pPr>
-        <w:spacing w:after="120"/>
-        <w:jc w:val="left"/>
+        <w:t xml:space="preserve"> l’utente vuole vedere i film che saranno presenti in sala nei prossimi sette giorni</w:t>
+      </w:r>
+    </w:p>
+    <w:p>
+      <w:pPr>
+        <w:spacing w:after="120"/>
       </w:pPr>
       <w:r>
         <w:rPr>
@@ -2634,16 +2539,12 @@
         <w:t>Pre-condizioni:</w:t>
       </w:r>
       <w:r>
-        <w:t xml:space="preserve"> </w:t>
-      </w:r>
-      <w:r>
-        <w:t>nessuna</w:t>
-      </w:r>
-    </w:p>
-    <w:p>
-      <w:pPr>
-        <w:spacing w:after="120"/>
-        <w:jc w:val="left"/>
+        <w:t xml:space="preserve"> nessuna</w:t>
+      </w:r>
+    </w:p>
+    <w:p>
+      <w:pPr>
+        <w:spacing w:after="120"/>
       </w:pPr>
       <w:r>
         <w:rPr>
@@ -2653,16 +2554,12 @@
         <w:t>Garanzia di successo:</w:t>
       </w:r>
       <w:r>
-        <w:t xml:space="preserve"> l’u</w:t>
-      </w:r>
-      <w:r>
-        <w:t>tente visualizza la lista di film in programmazione</w:t>
-      </w:r>
-    </w:p>
-    <w:p>
-      <w:pPr>
-        <w:spacing w:after="120"/>
-        <w:jc w:val="left"/>
+        <w:t xml:space="preserve"> l’utente visualizza la lista di film in programmazione</w:t>
+      </w:r>
+    </w:p>
+    <w:p>
+      <w:pPr>
+        <w:spacing w:after="120"/>
         <w:rPr>
           <w:b/>
           <w:bCs/>
@@ -2684,19 +2581,9 @@
           <w:numId w:val="10"/>
         </w:numPr>
         <w:spacing w:after="120"/>
-        <w:jc w:val="left"/>
-      </w:pPr>
-      <w:r>
-        <w:t>L’utente seleziona “</w:t>
-      </w:r>
-      <w:r>
-        <w:t>PROGRAMMAZIONE</w:t>
-      </w:r>
-      <w:r>
-        <w:t xml:space="preserve">” nel menù in alto a </w:t>
-      </w:r>
-      <w:r>
-        <w:t>sinistra dell’homepage</w:t>
+      </w:pPr>
+      <w:r>
+        <w:t>L’utente seleziona “PROGRAMMAZIONE” nel menù in alto a sinistra dell’homepage</w:t>
       </w:r>
     </w:p>
     <w:p>
@@ -2707,26 +2594,20 @@
           <w:numId w:val="10"/>
         </w:numPr>
         <w:spacing w:after="120"/>
-        <w:jc w:val="left"/>
       </w:pPr>
       <w:r>
         <w:lastRenderedPageBreak/>
-        <w:t xml:space="preserve">Il sistema mostra la pagina </w:t>
-      </w:r>
-      <w:r>
-        <w:t>contenente tutti i film in programmazione nei prossimi sette giorni partendo dalla data attuale</w:t>
-      </w:r>
-    </w:p>
-    <w:p>
-      <w:pPr>
-        <w:spacing w:after="120"/>
-        <w:jc w:val="left"/>
-      </w:pPr>
-    </w:p>
-    <w:p>
-      <w:pPr>
-        <w:spacing w:after="120"/>
-        <w:jc w:val="left"/>
+        <w:t>Il sistema mostra la pagina contenente tutti i film in programmazione nei prossimi sette giorni partendo dalla data attuale</w:t>
+      </w:r>
+    </w:p>
+    <w:p>
+      <w:pPr>
+        <w:spacing w:after="120"/>
+      </w:pPr>
+    </w:p>
+    <w:p>
+      <w:pPr>
+        <w:spacing w:after="120"/>
         <w:rPr>
           <w:b/>
           <w:bCs/>
@@ -2747,7 +2628,6 @@
     <w:p>
       <w:pPr>
         <w:spacing w:after="120"/>
-        <w:jc w:val="left"/>
       </w:pPr>
       <w:r>
         <w:rPr>
@@ -2757,16 +2637,12 @@
         <w:t>Livello:</w:t>
       </w:r>
       <w:r>
-        <w:t xml:space="preserve"> </w:t>
-      </w:r>
-      <w:r>
-        <w:t>obiettivo utente</w:t>
-      </w:r>
-    </w:p>
-    <w:p>
-      <w:pPr>
-        <w:spacing w:after="120"/>
-        <w:jc w:val="left"/>
+        <w:t xml:space="preserve"> obiettivo utente</w:t>
+      </w:r>
+    </w:p>
+    <w:p>
+      <w:pPr>
+        <w:spacing w:after="120"/>
       </w:pPr>
       <w:r>
         <w:rPr>
@@ -2782,7 +2658,6 @@
     <w:p>
       <w:pPr>
         <w:spacing w:after="120"/>
-        <w:jc w:val="left"/>
       </w:pPr>
       <w:r>
         <w:rPr>
@@ -2792,16 +2667,12 @@
         <w:t>Parti interessate e interessi:</w:t>
       </w:r>
       <w:r>
-        <w:t xml:space="preserve"> </w:t>
-      </w:r>
-      <w:r>
-        <w:t>l’utente vuole prenotare dei posti per il film, la data e l’orari da lui scelti</w:t>
-      </w:r>
-    </w:p>
-    <w:p>
-      <w:pPr>
-        <w:spacing w:after="120"/>
-        <w:jc w:val="left"/>
+        <w:t xml:space="preserve"> l’utente vuole prenotare dei posti per il film, la data e l’orari da lui scelti</w:t>
+      </w:r>
+    </w:p>
+    <w:p>
+      <w:pPr>
+        <w:spacing w:after="120"/>
       </w:pPr>
       <w:r>
         <w:rPr>
@@ -2811,25 +2682,12 @@
         <w:t>Pre-condizioni:</w:t>
       </w:r>
       <w:r>
-        <w:t xml:space="preserve"> </w:t>
-      </w:r>
-      <w:r>
-        <w:t>l’utente</w:t>
-      </w:r>
-      <w:r>
-        <w:t xml:space="preserve"> dev’essersi </w:t>
-      </w:r>
-      <w:r>
-        <w:t xml:space="preserve">loggato </w:t>
-      </w:r>
-      <w:r>
-        <w:t>nel sistema</w:t>
-      </w:r>
-    </w:p>
-    <w:p>
-      <w:pPr>
-        <w:spacing w:after="120"/>
-        <w:jc w:val="left"/>
+        <w:t xml:space="preserve"> l’utente dev’essersi loggato nel sistema</w:t>
+      </w:r>
+    </w:p>
+    <w:p>
+      <w:pPr>
+        <w:spacing w:after="120"/>
       </w:pPr>
       <w:r>
         <w:rPr>
@@ -2839,16 +2697,12 @@
         <w:t>Garanzia di successo:</w:t>
       </w:r>
       <w:r>
-        <w:t xml:space="preserve"> </w:t>
-      </w:r>
-      <w:r>
-        <w:t>l’utente effettua la prenotazione con successo</w:t>
-      </w:r>
-    </w:p>
-    <w:p>
-      <w:pPr>
-        <w:spacing w:after="120"/>
-        <w:jc w:val="left"/>
+        <w:t xml:space="preserve"> l’utente effettua la prenotazione con successo</w:t>
+      </w:r>
+    </w:p>
+    <w:p>
+      <w:pPr>
+        <w:spacing w:after="120"/>
         <w:rPr>
           <w:b/>
           <w:bCs/>
@@ -2870,19 +2724,9 @@
           <w:numId w:val="11"/>
         </w:numPr>
         <w:spacing w:after="120"/>
-        <w:jc w:val="left"/>
-      </w:pPr>
-      <w:r>
-        <w:t>L’utente seleziona “</w:t>
-      </w:r>
-      <w:r>
-        <w:t>PROGRAMMAZIONE</w:t>
-      </w:r>
-      <w:r>
-        <w:t xml:space="preserve">” nel menù in alto a </w:t>
-      </w:r>
-      <w:r>
-        <w:t>sinistra dell’homepage</w:t>
+      </w:pPr>
+      <w:r>
+        <w:t>L’utente seleziona “PROGRAMMAZIONE” nel menù in alto a sinistra dell’homepage</w:t>
       </w:r>
     </w:p>
     <w:p>
@@ -2893,7 +2737,6 @@
           <w:numId w:val="11"/>
         </w:numPr>
         <w:spacing w:after="120"/>
-        <w:jc w:val="left"/>
       </w:pPr>
       <w:r>
         <w:t xml:space="preserve">Il sistema mostra la pagina </w:t>
@@ -2910,7 +2753,6 @@
           <w:numId w:val="11"/>
         </w:numPr>
         <w:spacing w:after="120"/>
-        <w:jc w:val="left"/>
       </w:pPr>
       <w:r>
         <w:t xml:space="preserve">L’utente </w:t>
@@ -2927,7 +2769,6 @@
           <w:numId w:val="11"/>
         </w:numPr>
         <w:spacing w:after="120"/>
-        <w:jc w:val="left"/>
       </w:pPr>
       <w:r>
         <w:t>Il sistema mostra la pagina con lo stato attuale delle prenotazioni per il film scelto dall’utente</w:t>
@@ -2941,7 +2782,6 @@
           <w:numId w:val="11"/>
         </w:numPr>
         <w:spacing w:after="120"/>
-        <w:jc w:val="left"/>
       </w:pPr>
       <w:r>
         <w:t>L’utente seleziona i posti che desidera fra quelli segnalati come liberi e clicca sul bottone “Prenota”</w:t>
@@ -2955,7 +2795,6 @@
           <w:numId w:val="11"/>
         </w:numPr>
         <w:spacing w:after="120"/>
-        <w:jc w:val="left"/>
       </w:pPr>
       <w:r>
         <w:t>Il sistema registra la prenotazione nel database mostra una pagina di riepilogo con tutti i dati della prenotazione</w:t>
@@ -2964,13 +2803,11 @@
     <w:p>
       <w:pPr>
         <w:spacing w:after="120"/>
-        <w:jc w:val="left"/>
-      </w:pPr>
-    </w:p>
-    <w:p>
-      <w:pPr>
-        <w:spacing w:after="120"/>
-        <w:jc w:val="left"/>
+      </w:pPr>
+    </w:p>
+    <w:p>
+      <w:pPr>
+        <w:spacing w:after="120"/>
         <w:rPr>
           <w:b/>
           <w:bCs/>
@@ -2991,7 +2828,6 @@
     <w:p>
       <w:pPr>
         <w:spacing w:after="120"/>
-        <w:jc w:val="left"/>
       </w:pPr>
       <w:r>
         <w:rPr>
@@ -3007,7 +2843,6 @@
     <w:p>
       <w:pPr>
         <w:spacing w:after="120"/>
-        <w:jc w:val="left"/>
       </w:pPr>
       <w:r>
         <w:rPr>
@@ -3017,16 +2852,12 @@
         <w:t>Attori Primari:</w:t>
       </w:r>
       <w:r>
-        <w:t xml:space="preserve"> </w:t>
-      </w:r>
-      <w:r>
-        <w:t>dipendente/amministratore</w:t>
-      </w:r>
-    </w:p>
-    <w:p>
-      <w:pPr>
-        <w:spacing w:after="120"/>
-        <w:jc w:val="left"/>
+        <w:t xml:space="preserve"> dipendente/amministratore</w:t>
+      </w:r>
+    </w:p>
+    <w:p>
+      <w:pPr>
+        <w:spacing w:after="120"/>
       </w:pPr>
       <w:r>
         <w:rPr>
@@ -3036,16 +2867,12 @@
         <w:t>Parti interessate e interessi:</w:t>
       </w:r>
       <w:r>
-        <w:t xml:space="preserve"> </w:t>
-      </w:r>
-      <w:r>
-        <w:t>l’utilizzatore vuole gestire la programmazione aggiungendo, rimuovendo o modificando i film</w:t>
-      </w:r>
-    </w:p>
-    <w:p>
-      <w:pPr>
-        <w:spacing w:after="120"/>
-        <w:jc w:val="left"/>
+        <w:t xml:space="preserve"> l’utilizzatore vuole gestire la programmazione aggiungendo, rimuovendo o modificando i film</w:t>
+      </w:r>
+    </w:p>
+    <w:p>
+      <w:pPr>
+        <w:spacing w:after="120"/>
       </w:pPr>
       <w:r>
         <w:rPr>
@@ -3055,19 +2882,12 @@
         <w:t>Pre-condizioni:</w:t>
       </w:r>
       <w:r>
-        <w:t xml:space="preserve"> </w:t>
-      </w:r>
-      <w:r>
-        <w:t>l’utilizzatore</w:t>
-      </w:r>
-      <w:r>
-        <w:t xml:space="preserve"> dev’essersi loggato nel sistema</w:t>
-      </w:r>
-    </w:p>
-    <w:p>
-      <w:pPr>
-        <w:spacing w:after="120"/>
-        <w:jc w:val="left"/>
+        <w:t xml:space="preserve"> l’utilizzatore dev’essersi loggato nel sistema</w:t>
+      </w:r>
+    </w:p>
+    <w:p>
+      <w:pPr>
+        <w:spacing w:after="120"/>
       </w:pPr>
       <w:r>
         <w:rPr>
@@ -3077,16 +2897,12 @@
         <w:t>Garanzia di successo:</w:t>
       </w:r>
       <w:r>
-        <w:t xml:space="preserve"> </w:t>
-      </w:r>
-      <w:r>
-        <w:t>l’utilizzatore effettua i cambiamenti che desidera alla programmazione</w:t>
-      </w:r>
-    </w:p>
-    <w:p>
-      <w:pPr>
-        <w:spacing w:after="120"/>
-        <w:jc w:val="left"/>
+        <w:t xml:space="preserve"> l’utilizzatore effettua i cambiamenti che desidera alla programmazione</w:t>
+      </w:r>
+    </w:p>
+    <w:p>
+      <w:pPr>
+        <w:spacing w:after="120"/>
         <w:rPr>
           <w:b/>
           <w:bCs/>
@@ -3103,7 +2919,6 @@
     <w:p>
       <w:pPr>
         <w:spacing w:after="120"/>
-        <w:jc w:val="left"/>
       </w:pPr>
       <w:r>
         <w:lastRenderedPageBreak/>
@@ -3118,19 +2933,9 @@
           <w:numId w:val="12"/>
         </w:numPr>
         <w:spacing w:after="120"/>
-        <w:jc w:val="left"/>
-      </w:pPr>
-      <w:r>
-        <w:t>Il dipendente</w:t>
-      </w:r>
-      <w:r>
-        <w:t xml:space="preserve"> seleziona “</w:t>
-      </w:r>
-      <w:r>
-        <w:t>AGGIUNGI FILM</w:t>
-      </w:r>
-      <w:r>
-        <w:t>” nel menù in alto a sinistra dell’homepage</w:t>
+      </w:pPr>
+      <w:r>
+        <w:t>Il dipendente seleziona “AGGIUNGI FILM” nel menù in alto a sinistra dell’homepage</w:t>
       </w:r>
     </w:p>
     <w:p>
@@ -3141,13 +2946,9 @@
           <w:numId w:val="12"/>
         </w:numPr>
         <w:spacing w:after="120"/>
-        <w:jc w:val="left"/>
-      </w:pPr>
-      <w:r>
-        <w:t xml:space="preserve">Il sistema mostra la pagina con </w:t>
-      </w:r>
-      <w:r>
-        <w:t>una form in cui inserire tutti i dati riguardanti il film da aggiungere</w:t>
+      </w:pPr>
+      <w:r>
+        <w:t>Il sistema mostra la pagina con una form in cui inserire tutti i dati riguardanti il film da aggiungere</w:t>
       </w:r>
     </w:p>
     <w:p>
@@ -3158,7 +2959,6 @@
           <w:numId w:val="12"/>
         </w:numPr>
         <w:spacing w:after="120"/>
-        <w:jc w:val="left"/>
       </w:pPr>
       <w:r>
         <w:t>Il dipendente immette i dati del film (titolo, regista, cast, descrizione, immagine locandina, data, orario, sala) e preme su “Aggiungi”</w:t>
@@ -3172,13 +2972,9 @@
           <w:numId w:val="12"/>
         </w:numPr>
         <w:spacing w:after="120"/>
-        <w:jc w:val="left"/>
-      </w:pPr>
-      <w:r>
-        <w:t xml:space="preserve">Il sistema </w:t>
-      </w:r>
-      <w:r>
-        <w:t>torna alla pagina di aggiunta film</w:t>
+      </w:pPr>
+      <w:r>
+        <w:t>Il sistema torna alla pagina di aggiunta film</w:t>
       </w:r>
       <w:r>
         <w:t xml:space="preserve"> mostrando un messaggio di avvenuta aggiunta</w:t>
@@ -3187,7 +2983,6 @@
     <w:p>
       <w:pPr>
         <w:spacing w:after="120"/>
-        <w:jc w:val="left"/>
       </w:pPr>
       <w:r>
         <w:t>Se si vuole modificare/eliminare un film:</w:t>
@@ -3201,7 +2996,6 @@
           <w:numId w:val="13"/>
         </w:numPr>
         <w:spacing w:after="120"/>
-        <w:jc w:val="left"/>
       </w:pPr>
       <w:r>
         <w:t>Il dipendente seleziona “PROGRAMMAZIONE” nel menù in alto a sinistra dell’homepage</w:t>
@@ -3215,7 +3009,6 @@
           <w:numId w:val="13"/>
         </w:numPr>
         <w:spacing w:after="120"/>
-        <w:jc w:val="left"/>
       </w:pPr>
       <w:r>
         <w:t>Il sistema mostra i film in programmazione</w:t>
@@ -3225,7 +3018,6 @@
       <w:pPr>
         <w:pStyle w:val="Paragrafoelenco"/>
         <w:spacing w:after="120"/>
-        <w:jc w:val="left"/>
       </w:pPr>
       <w:r>
         <w:t>Se si vuole eliminare un orario di un film:</w:t>
@@ -3239,10 +3031,9 @@
           <w:numId w:val="13"/>
         </w:numPr>
         <w:spacing w:after="120"/>
-        <w:jc w:val="left"/>
-      </w:pPr>
-      <w:r>
-        <w:t xml:space="preserve">  Il dipendente seleziona il bottone relativo all’orario che vuole eliminare</w:t>
+      </w:pPr>
+      <w:r>
+        <w:t xml:space="preserve"> Il dipendente seleziona il bottone relativo all’orario che vuole eliminare</w:t>
       </w:r>
     </w:p>
     <w:p>
@@ -3253,11 +3044,671 @@
           <w:numId w:val="13"/>
         </w:numPr>
         <w:spacing w:after="120"/>
-        <w:jc w:val="left"/>
-      </w:pPr>
-      <w:r>
-        <w:t>///////PROBLEMA ELIMINAZIONE FILM CON PRENOTAZIONE</w:t>
-      </w:r>
+      </w:pPr>
+      <w:r>
+        <w:t xml:space="preserve"> Il sistema elimina il film con l’orario selezionato e ritorna nella schermata della programmazione mostrando un messaggio di conferma</w:t>
+      </w:r>
+    </w:p>
+    <w:p>
+      <w:pPr>
+        <w:pStyle w:val="Paragrafoelenco"/>
+        <w:spacing w:after="120"/>
+      </w:pPr>
+      <w:r>
+        <w:t>Se si vuole eliminare un film completamente con tutti gli orari:</w:t>
+      </w:r>
+    </w:p>
+    <w:p>
+      <w:pPr>
+        <w:pStyle w:val="Paragrafoelenco"/>
+        <w:numPr>
+          <w:ilvl w:val="1"/>
+          <w:numId w:val="16"/>
+        </w:numPr>
+        <w:spacing w:after="120"/>
+      </w:pPr>
+      <w:r>
+        <w:t xml:space="preserve"> Il dipendente seleziona il bottone </w:t>
+      </w:r>
+      <w:r>
+        <w:t xml:space="preserve">“Elimina </w:t>
+      </w:r>
+      <w:r>
+        <w:t>f</w:t>
+      </w:r>
+      <w:r>
+        <w:t>ilm” relativo ad un titolo presente</w:t>
+      </w:r>
+    </w:p>
+    <w:p>
+      <w:pPr>
+        <w:pStyle w:val="Paragrafoelenco"/>
+        <w:numPr>
+          <w:ilvl w:val="1"/>
+          <w:numId w:val="16"/>
+        </w:numPr>
+        <w:spacing w:after="120"/>
+      </w:pPr>
+      <w:r>
+        <w:t xml:space="preserve"> </w:t>
+      </w:r>
+      <w:r>
+        <w:t xml:space="preserve">Il sistema elimina </w:t>
+      </w:r>
+      <w:r>
+        <w:t>ogni film con quel titolo e ritorna alla schermata della programmazione mostrando un messaggio di conferma</w:t>
+      </w:r>
+    </w:p>
+    <w:p>
+      <w:pPr>
+        <w:pStyle w:val="Paragrafoelenco"/>
+        <w:spacing w:after="120"/>
+      </w:pPr>
+      <w:r>
+        <w:t>Se si vuole aggiungere un orario per un film:</w:t>
+      </w:r>
+    </w:p>
+    <w:p>
+      <w:pPr>
+        <w:pStyle w:val="Paragrafoelenco"/>
+        <w:numPr>
+          <w:ilvl w:val="1"/>
+          <w:numId w:val="19"/>
+        </w:numPr>
+        <w:spacing w:after="120"/>
+      </w:pPr>
+      <w:r>
+        <w:t xml:space="preserve"> Il dipendente seleziona il bottone “Aggiungi orario” relativo ad un titolo presente</w:t>
+      </w:r>
+    </w:p>
+    <w:p>
+      <w:pPr>
+        <w:pStyle w:val="Paragrafoelenco"/>
+        <w:numPr>
+          <w:ilvl w:val="1"/>
+          <w:numId w:val="19"/>
+        </w:numPr>
+        <w:spacing w:after="120"/>
+      </w:pPr>
+      <w:r>
+        <w:t xml:space="preserve"> Il sistema mostra all’utilizzatore una nuova pagina in cui è possibile immettere data, ora e numero sala</w:t>
+      </w:r>
+    </w:p>
+    <w:p>
+      <w:pPr>
+        <w:pStyle w:val="Paragrafoelenco"/>
+        <w:numPr>
+          <w:ilvl w:val="1"/>
+          <w:numId w:val="19"/>
+        </w:numPr>
+        <w:spacing w:after="120"/>
+      </w:pPr>
+      <w:r>
+        <w:t xml:space="preserve"> Il dipendente compila tutti i campi correttamente e seleziona “Aggiungi orario”</w:t>
+      </w:r>
+    </w:p>
+    <w:p>
+      <w:pPr>
+        <w:pStyle w:val="Paragrafoelenco"/>
+        <w:numPr>
+          <w:ilvl w:val="1"/>
+          <w:numId w:val="19"/>
+        </w:numPr>
+        <w:spacing w:after="120"/>
+      </w:pPr>
+      <w:r>
+        <w:t xml:space="preserve"> Il sistema registra il nuovo orario e, rimanendo sulla schermata di aggiunta orario per permettere eventualmente di inserirne un altro, mostra un messaggio di conferma</w:t>
+      </w:r>
+    </w:p>
+    <w:p>
+      <w:pPr>
+        <w:pStyle w:val="Paragrafoelenco"/>
+        <w:spacing w:after="120"/>
+      </w:pPr>
+      <w:r>
+        <w:t>Se si vuole modificare i dati di dettaglio di un film:</w:t>
+      </w:r>
+    </w:p>
+    <w:p>
+      <w:pPr>
+        <w:pStyle w:val="Paragrafoelenco"/>
+        <w:numPr>
+          <w:ilvl w:val="1"/>
+          <w:numId w:val="20"/>
+        </w:numPr>
+        <w:spacing w:after="120"/>
+      </w:pPr>
+      <w:r>
+        <w:t>Il dipendente seleziona il bottone “</w:t>
+      </w:r>
+      <w:r>
+        <w:t>Modifica film</w:t>
+      </w:r>
+      <w:r>
+        <w:t>” relativo ad un titolo presente</w:t>
+      </w:r>
+    </w:p>
+    <w:p>
+      <w:pPr>
+        <w:pStyle w:val="Paragrafoelenco"/>
+        <w:numPr>
+          <w:ilvl w:val="1"/>
+          <w:numId w:val="20"/>
+        </w:numPr>
+        <w:spacing w:after="120"/>
+      </w:pPr>
+      <w:r>
+        <w:t>Il sistema mostra una schermata con i dati di dettaglio attuali del film, ovvero titolo, regista, cast, descrizione e immagine locandina</w:t>
+      </w:r>
+    </w:p>
+    <w:p>
+      <w:pPr>
+        <w:pStyle w:val="Paragrafoelenco"/>
+        <w:numPr>
+          <w:ilvl w:val="1"/>
+          <w:numId w:val="20"/>
+        </w:numPr>
+        <w:spacing w:after="120"/>
+      </w:pPr>
+      <w:r>
+        <w:t>Il dipendente modifica tutti i campi che desidera cambiare e seleziona “MODIFICA”</w:t>
+      </w:r>
+    </w:p>
+    <w:p>
+      <w:pPr>
+        <w:pStyle w:val="Paragrafoelenco"/>
+        <w:numPr>
+          <w:ilvl w:val="1"/>
+          <w:numId w:val="20"/>
+        </w:numPr>
+        <w:spacing w:after="120"/>
+      </w:pPr>
+      <w:r>
+        <w:lastRenderedPageBreak/>
+        <w:t>Il sistema ritorna alla schermata di programmazione mostrando un messaggio di conferma avvenuta modifiche</w:t>
+      </w:r>
+    </w:p>
+    <w:p>
+      <w:pPr>
+        <w:spacing w:after="120"/>
+      </w:pPr>
+    </w:p>
+    <w:p>
+      <w:pPr>
+        <w:spacing w:after="120"/>
+        <w:rPr>
+          <w:b/>
+          <w:bCs/>
+          <w:i/>
+          <w:iCs/>
+        </w:rPr>
+      </w:pPr>
+      <w:r>
+        <w:rPr>
+          <w:b/>
+          <w:bCs/>
+          <w:i/>
+          <w:iCs/>
+        </w:rPr>
+        <w:t>GESTIONE ACCOUNT</w:t>
+      </w:r>
+    </w:p>
+    <w:p>
+      <w:pPr>
+        <w:spacing w:after="120"/>
+      </w:pPr>
+      <w:r>
+        <w:rPr>
+          <w:b/>
+          <w:bCs/>
+        </w:rPr>
+        <w:t>Livello:</w:t>
+      </w:r>
+      <w:r>
+        <w:t xml:space="preserve"> obiettivo utente</w:t>
+      </w:r>
+    </w:p>
+    <w:p>
+      <w:pPr>
+        <w:spacing w:after="120"/>
+      </w:pPr>
+      <w:r>
+        <w:rPr>
+          <w:b/>
+          <w:bCs/>
+        </w:rPr>
+        <w:t>Attori Primari:</w:t>
+      </w:r>
+      <w:r>
+        <w:t xml:space="preserve"> </w:t>
+      </w:r>
+      <w:r>
+        <w:t>amministratore</w:t>
+      </w:r>
+    </w:p>
+    <w:p>
+      <w:pPr>
+        <w:spacing w:after="120"/>
+      </w:pPr>
+      <w:r>
+        <w:rPr>
+          <w:b/>
+          <w:bCs/>
+        </w:rPr>
+        <w:t>Parti interessate e interessi:</w:t>
+      </w:r>
+      <w:r>
+        <w:t xml:space="preserve"> </w:t>
+      </w:r>
+      <w:r>
+        <w:t>l’amministratore vuole visualizzare e/o modificare gli account registrati nel sistema</w:t>
+      </w:r>
+    </w:p>
+    <w:p>
+      <w:pPr>
+        <w:spacing w:after="120"/>
+      </w:pPr>
+      <w:r>
+        <w:rPr>
+          <w:b/>
+          <w:bCs/>
+        </w:rPr>
+        <w:t>Pre-condizioni:</w:t>
+      </w:r>
+      <w:r>
+        <w:t xml:space="preserve"> </w:t>
+      </w:r>
+      <w:r>
+        <w:t>l’amministratore dev’essere loggato nel sistema</w:t>
+      </w:r>
+    </w:p>
+    <w:p>
+      <w:pPr>
+        <w:spacing w:after="120"/>
+      </w:pPr>
+      <w:r>
+        <w:rPr>
+          <w:b/>
+          <w:bCs/>
+        </w:rPr>
+        <w:t>Garanzia di successo:</w:t>
+      </w:r>
+      <w:r>
+        <w:t xml:space="preserve"> </w:t>
+      </w:r>
+      <w:r>
+        <w:t>l’amministratore porta a compimento tutte le azioni da lui richieste</w:t>
+      </w:r>
+    </w:p>
+    <w:p>
+      <w:pPr>
+        <w:spacing w:after="120"/>
+        <w:rPr>
+          <w:b/>
+          <w:bCs/>
+        </w:rPr>
+      </w:pPr>
+      <w:r>
+        <w:rPr>
+          <w:b/>
+          <w:bCs/>
+        </w:rPr>
+        <w:t>Scenario principale di successo:</w:t>
+      </w:r>
+    </w:p>
+    <w:p>
+      <w:pPr>
+        <w:pStyle w:val="Paragrafoelenco"/>
+        <w:numPr>
+          <w:ilvl w:val="0"/>
+          <w:numId w:val="21"/>
+        </w:numPr>
+        <w:spacing w:after="120"/>
+      </w:pPr>
+      <w:r>
+        <w:t>L’amministratore clicca in alto a sinistra nel menu “GESTIONE UTENTI”</w:t>
+      </w:r>
+    </w:p>
+    <w:p>
+      <w:pPr>
+        <w:pStyle w:val="Paragrafoelenco"/>
+        <w:numPr>
+          <w:ilvl w:val="0"/>
+          <w:numId w:val="21"/>
+        </w:numPr>
+        <w:spacing w:after="120"/>
+      </w:pPr>
+      <w:r>
+        <w:t>Il sistema mostra una pagina con una lista contenente tutti gli account registrati in ordine alfabetico per indirizzo e-mail</w:t>
+      </w:r>
+    </w:p>
+    <w:p>
+      <w:pPr>
+        <w:pStyle w:val="Paragrafoelenco"/>
+        <w:spacing w:after="120"/>
+        <w:ind w:left="360"/>
+      </w:pPr>
+      <w:r>
+        <w:t>Se si vuole aggiungere un nuovo account:</w:t>
+      </w:r>
+    </w:p>
+    <w:p>
+      <w:pPr>
+        <w:pStyle w:val="Paragrafoelenco"/>
+        <w:numPr>
+          <w:ilvl w:val="1"/>
+          <w:numId w:val="21"/>
+        </w:numPr>
+        <w:spacing w:after="120"/>
+      </w:pPr>
+      <w:r>
+        <w:t>L’amministratore seleziona il bottone “Aggiungi utente”</w:t>
+      </w:r>
+    </w:p>
+    <w:p>
+      <w:pPr>
+        <w:pStyle w:val="Paragrafoelenco"/>
+        <w:numPr>
+          <w:ilvl w:val="1"/>
+          <w:numId w:val="21"/>
+        </w:numPr>
+        <w:spacing w:after="120"/>
+      </w:pPr>
+      <w:r>
+        <w:t>Il sistema mostra una nuova pagina con una form per aggiungere i dati relativi al nuovo account</w:t>
+      </w:r>
+    </w:p>
+    <w:p>
+      <w:pPr>
+        <w:pStyle w:val="Paragrafoelenco"/>
+        <w:numPr>
+          <w:ilvl w:val="1"/>
+          <w:numId w:val="21"/>
+        </w:numPr>
+        <w:spacing w:after="120"/>
+      </w:pPr>
+      <w:r>
+        <w:t>L’amministratore compila i campi “e-mail”, “password” e “conferma password” e seleziona i ruoli</w:t>
+      </w:r>
+    </w:p>
+    <w:p>
+      <w:pPr>
+        <w:pStyle w:val="Paragrafoelenco"/>
+        <w:numPr>
+          <w:ilvl w:val="1"/>
+          <w:numId w:val="21"/>
+        </w:numPr>
+        <w:spacing w:after="120"/>
+      </w:pPr>
+      <w:r>
+        <w:t>Il sistema ritorna alla schermata con la lista degli utenti aggiornata e mostra un messaggio di avvenuta registrazione</w:t>
+      </w:r>
+    </w:p>
+    <w:p>
+      <w:pPr>
+        <w:pStyle w:val="Paragrafoelenco"/>
+        <w:spacing w:after="120"/>
+        <w:ind w:left="360"/>
+      </w:pPr>
+      <w:r>
+        <w:t>Se si vuole eliminare un account:</w:t>
+      </w:r>
+    </w:p>
+    <w:p>
+      <w:pPr>
+        <w:pStyle w:val="Paragrafoelenco"/>
+        <w:numPr>
+          <w:ilvl w:val="1"/>
+          <w:numId w:val="22"/>
+        </w:numPr>
+        <w:spacing w:after="120"/>
+      </w:pPr>
+      <w:r>
+        <w:t>L’amministrazione seleziona il bottone “Elimina” relativo alla riga dell’account che vuole eliminare</w:t>
+      </w:r>
+    </w:p>
+    <w:p>
+      <w:pPr>
+        <w:pStyle w:val="Paragrafoelenco"/>
+        <w:numPr>
+          <w:ilvl w:val="1"/>
+          <w:numId w:val="22"/>
+        </w:numPr>
+        <w:spacing w:after="120"/>
+      </w:pPr>
+      <w:r>
+        <w:t xml:space="preserve">Il </w:t>
+      </w:r>
+      <w:r>
+        <w:t xml:space="preserve">sistema mostra un alert per confermare l’eliminazione </w:t>
+      </w:r>
+      <w:r>
+        <w:t>dell’account</w:t>
+      </w:r>
+      <w:r>
+        <w:t xml:space="preserve"> selezionato</w:t>
+      </w:r>
+    </w:p>
+    <w:p>
+      <w:pPr>
+        <w:pStyle w:val="Paragrafoelenco"/>
+        <w:numPr>
+          <w:ilvl w:val="1"/>
+          <w:numId w:val="22"/>
+        </w:numPr>
+        <w:spacing w:after="120"/>
+      </w:pPr>
+      <w:r>
+        <w:t>L’amministratore conferma la scelta</w:t>
+      </w:r>
+    </w:p>
+    <w:p>
+      <w:pPr>
+        <w:pStyle w:val="Paragrafoelenco"/>
+        <w:numPr>
+          <w:ilvl w:val="1"/>
+          <w:numId w:val="22"/>
+        </w:numPr>
+        <w:spacing w:after="120"/>
+      </w:pPr>
+      <w:r>
+        <w:t>Il sistema</w:t>
+      </w:r>
+      <w:r>
+        <w:t xml:space="preserve"> elimina l’account e mostra un messaggio di conferma eliminazione</w:t>
+      </w:r>
+    </w:p>
+    <w:p>
+      <w:pPr>
+        <w:pStyle w:val="Paragrafoelenco"/>
+        <w:spacing w:after="120"/>
+        <w:ind w:left="360"/>
+      </w:pPr>
+      <w:r>
+        <w:t>Se si vuole modificare i ruoli che possiede un account:</w:t>
+      </w:r>
+    </w:p>
+    <w:p>
+      <w:pPr>
+        <w:pStyle w:val="Paragrafoelenco"/>
+        <w:numPr>
+          <w:ilvl w:val="1"/>
+          <w:numId w:val="23"/>
+        </w:numPr>
+        <w:spacing w:after="120"/>
+      </w:pPr>
+      <w:r>
+        <w:t>L’amministrazione seleziona il bottone “</w:t>
+      </w:r>
+      <w:r>
+        <w:t>Aggiorna</w:t>
+      </w:r>
+      <w:r>
+        <w:t xml:space="preserve">” relativo alla riga dell’account che vuole </w:t>
+      </w:r>
+      <w:r>
+        <w:t>modificare</w:t>
+      </w:r>
+    </w:p>
+    <w:p>
+      <w:pPr>
+        <w:pStyle w:val="Paragrafoelenco"/>
+        <w:numPr>
+          <w:ilvl w:val="1"/>
+          <w:numId w:val="23"/>
+        </w:numPr>
+        <w:spacing w:after="120"/>
+      </w:pPr>
+      <w:r>
+        <w:lastRenderedPageBreak/>
+        <w:t>Il sistema mostra una nuova pagina in cui si vede la mail dell’account selezionato e si possono scegliere i ruoli</w:t>
+      </w:r>
+    </w:p>
+    <w:p>
+      <w:pPr>
+        <w:pStyle w:val="Paragrafoelenco"/>
+        <w:numPr>
+          <w:ilvl w:val="1"/>
+          <w:numId w:val="23"/>
+        </w:numPr>
+        <w:spacing w:after="120"/>
+      </w:pPr>
+      <w:r>
+        <w:t>L’amministratori aggiunge e/o elimina i ruoli che desidera e seleziona “Applica modifiche”</w:t>
+      </w:r>
+    </w:p>
+    <w:p>
+      <w:pPr>
+        <w:pStyle w:val="Paragrafoelenco"/>
+        <w:numPr>
+          <w:ilvl w:val="1"/>
+          <w:numId w:val="23"/>
+        </w:numPr>
+        <w:spacing w:after="120"/>
+      </w:pPr>
+      <w:r>
+        <w:t xml:space="preserve">Il sistema ritorna alla schermata con la lista degli utenti aggiornata e mostra un messaggio di </w:t>
+      </w:r>
+      <w:r>
+        <w:t>conferma delle modifiche</w:t>
+      </w:r>
+    </w:p>
+    <w:p>
+      <w:pPr>
+        <w:spacing w:after="120"/>
+        <w:jc w:val="left"/>
+      </w:pPr>
+    </w:p>
+    <w:p>
+      <w:pPr>
+        <w:spacing w:after="120"/>
+        <w:rPr>
+          <w:b/>
+          <w:bCs/>
+          <w:i/>
+          <w:iCs/>
+          <w:sz w:val="28"/>
+          <w:szCs w:val="28"/>
+        </w:rPr>
+      </w:pPr>
+      <w:r>
+        <w:rPr>
+          <w:b/>
+          <w:bCs/>
+          <w:i/>
+          <w:iCs/>
+          <w:sz w:val="28"/>
+          <w:szCs w:val="28"/>
+        </w:rPr>
+        <w:t>2.4</w:t>
+      </w:r>
+      <w:r>
+        <w:rPr>
+          <w:b/>
+          <w:bCs/>
+          <w:i/>
+          <w:iCs/>
+          <w:sz w:val="28"/>
+          <w:szCs w:val="28"/>
+        </w:rPr>
+        <w:t>) DIAGRAMMI DI ATTIVITA’</w:t>
+      </w:r>
+    </w:p>
+    <w:p>
+      <w:pPr>
+        <w:spacing w:after="120"/>
+        <w:jc w:val="left"/>
+      </w:pPr>
+      <w:r>
+        <w:t>In questo paragrafo verranno mostrato i diagrammi di attività che modellano gli aspetti dinamici e sono molto utili a capire</w:t>
+      </w:r>
+      <w:r>
+        <w:t xml:space="preserve"> </w:t>
+      </w:r>
+      <w:r>
+        <w:t>il flusso delle azioni</w:t>
+      </w:r>
+      <w:r>
+        <w:t xml:space="preserve"> che eseguono</w:t>
+      </w:r>
+      <w:r>
+        <w:t xml:space="preserve"> i vari attori che interagiscono con il sistema</w:t>
+      </w:r>
+      <w:r>
+        <w:t>.</w:t>
+      </w:r>
+    </w:p>
+    <w:p>
+      <w:pPr>
+        <w:spacing w:after="120"/>
+        <w:jc w:val="left"/>
+      </w:pPr>
+      <w:r>
+        <w:t>Di seguito vengono mostrati tre diagrammi, uno per ruolo, in cui vengono mostrate le attività che ciascuno può eseguire. Convenzionalmente la “fork” è una barra di sincronizzazione che divide il flusso in due parti che avvengono in parallelo, qui si è deciso che invece rappresenta le possibili azioni differenti che l’attore coinvolto può decidere di  eseguire.</w:t>
+      </w:r>
+    </w:p>
+    <w:p>
+      <w:pPr>
+        <w:pStyle w:val="Paragrafoelenco"/>
+        <w:spacing w:after="120"/>
+        <w:jc w:val="left"/>
+      </w:pPr>
+    </w:p>
+    <w:p>
+      <w:pPr>
+        <w:spacing w:after="120"/>
+        <w:jc w:val="left"/>
+      </w:pPr>
+    </w:p>
+    <w:p>
+      <w:pPr>
+        <w:spacing w:after="120"/>
+        <w:jc w:val="left"/>
+      </w:pPr>
+    </w:p>
+    <w:p>
+      <w:pPr>
+        <w:spacing w:after="120"/>
+        <w:jc w:val="left"/>
+      </w:pPr>
+    </w:p>
+    <w:p>
+      <w:pPr>
+        <w:spacing w:after="120"/>
+        <w:jc w:val="left"/>
+      </w:pPr>
+    </w:p>
+    <w:p>
+      <w:pPr>
+        <w:spacing w:after="120"/>
+        <w:jc w:val="left"/>
+      </w:pPr>
+    </w:p>
+    <w:p>
+      <w:pPr>
+        <w:spacing w:after="120"/>
+        <w:jc w:val="left"/>
+      </w:pPr>
     </w:p>
     <w:p>
       <w:pPr>
@@ -3323,6 +3774,7 @@
           <w:sz w:val="32"/>
           <w:szCs w:val="32"/>
         </w:rPr>
+        <w:lastRenderedPageBreak/>
         <w:t>7) CONCLUSIONI E POSSIBILITA’ DI SVILUPPI FUTURI</w:t>
       </w:r>
     </w:p>
@@ -3370,6 +3822,205 @@
 <file path=word/numbering.xml><?xml version="1.0" encoding="utf-8"?>
 <w:numbering xmlns:wpc="http://schemas.microsoft.com/office/word/2010/wordprocessingCanvas" xmlns:cx="http://schemas.microsoft.com/office/drawing/2014/chartex" xmlns:cx1="http://schemas.microsoft.com/office/drawing/2015/9/8/chartex" xmlns:cx2="http://schemas.microsoft.com/office/drawing/2015/10/21/chartex" xmlns:cx3="http://schemas.microsoft.com/office/drawing/2016/5/9/chartex" xmlns:cx4="http://schemas.microsoft.com/office/drawing/2016/5/10/chartex" xmlns:cx5="http://schemas.microsoft.com/office/drawing/2016/5/11/chartex" xmlns:cx6="http://schemas.microsoft.com/office/drawing/2016/5/12/chartex" xmlns:cx7="http://schemas.microsoft.com/office/drawing/2016/5/13/chartex" xmlns:cx8="http://schemas.microsoft.com/office/drawing/2016/5/14/chartex" xmlns:mc="http://schemas.openxmlformats.org/markup-compatibility/2006" xmlns:aink="http://schemas.microsoft.com/office/drawing/2016/ink" xmlns:am3d="http://schemas.microsoft.com/office/drawing/2017/model3d" xmlns:o="urn:schemas-microsoft-com:office:office" xmlns:r="http://schemas.openxmlformats.org/officeDocument/2006/relationships" xmlns:m="http://schemas.openxmlformats.org/officeDocument/2006/math" xmlns:v="urn:schemas-microsoft-com:vml" xmlns:wp14="http://schemas.microsoft.com/office/word/2010/wordprocessingDrawing" xmlns:wp="http://schemas.openxmlformats.org/drawingml/2006/wordprocessingDrawing" xmlns:w10="urn:schemas-microsoft-com:office:word" xmlns:w="http://schemas.openxmlformats.org/wordprocessingml/2006/main" xmlns:w14="http://schemas.microsoft.com/office/word/2010/wordml" xmlns:w15="http://schemas.microsoft.com/office/word/2012/wordml" xmlns:w16cex="http://schemas.microsoft.com/office/word/2018/wordml/cex" xmlns:w16cid="http://schemas.microsoft.com/office/word/2016/wordml/cid" xmlns:w16="http://schemas.microsoft.com/office/word/2018/wordml" xmlns:w16sdtdh="http://schemas.microsoft.com/office/word/2020/wordml/sdtdatahash" xmlns:w16se="http://schemas.microsoft.com/office/word/2015/wordml/symex" xmlns:wpg="http://schemas.microsoft.com/office/word/2010/wordprocessingGroup" xmlns:wpi="http://schemas.microsoft.com/office/word/2010/wordprocessingInk" xmlns:wne="http://schemas.microsoft.com/office/word/2006/wordml" xmlns:wps="http://schemas.microsoft.com/office/word/2010/wordprocessingShape" mc:Ignorable="w14 w15 w16se w16cid w16 w16cex w16sdtdh wp14">
   <w:abstractNum w:abstractNumId="0" w15:restartNumberingAfterBreak="0">
+    <w:nsid w:val="034765DC"/>
+    <w:multiLevelType w:val="multilevel"/>
+    <w:tmpl w:val="035084F4"/>
+    <w:lvl w:ilvl="0">
+      <w:start w:val="2"/>
+      <w:numFmt w:val="decimal"/>
+      <w:lvlText w:val="%1."/>
+      <w:lvlJc w:val="left"/>
+      <w:pPr>
+        <w:ind w:left="720" w:hanging="360"/>
+      </w:pPr>
+      <w:rPr>
+        <w:rFonts w:hint="default"/>
+      </w:rPr>
+    </w:lvl>
+    <w:lvl w:ilvl="1">
+      <w:start w:val="1"/>
+      <w:numFmt w:val="decimal"/>
+      <w:lvlText w:val="%1.%2."/>
+      <w:lvlJc w:val="left"/>
+      <w:pPr>
+        <w:ind w:left="1152" w:hanging="432"/>
+      </w:pPr>
+      <w:rPr>
+        <w:rFonts w:hint="default"/>
+      </w:rPr>
+    </w:lvl>
+    <w:lvl w:ilvl="2">
+      <w:start w:val="1"/>
+      <w:numFmt w:val="decimal"/>
+      <w:lvlText w:val="%1.%2.%3."/>
+      <w:lvlJc w:val="left"/>
+      <w:pPr>
+        <w:ind w:left="1584" w:hanging="504"/>
+      </w:pPr>
+      <w:rPr>
+        <w:rFonts w:hint="default"/>
+      </w:rPr>
+    </w:lvl>
+    <w:lvl w:ilvl="3">
+      <w:start w:val="1"/>
+      <w:numFmt w:val="decimal"/>
+      <w:lvlText w:val="%1.%2.%3.%4."/>
+      <w:lvlJc w:val="left"/>
+      <w:pPr>
+        <w:ind w:left="2088" w:hanging="648"/>
+      </w:pPr>
+      <w:rPr>
+        <w:rFonts w:hint="default"/>
+      </w:rPr>
+    </w:lvl>
+    <w:lvl w:ilvl="4">
+      <w:start w:val="1"/>
+      <w:numFmt w:val="decimal"/>
+      <w:lvlText w:val="%1.%2.%3.%4.%5."/>
+      <w:lvlJc w:val="left"/>
+      <w:pPr>
+        <w:ind w:left="2592" w:hanging="792"/>
+      </w:pPr>
+      <w:rPr>
+        <w:rFonts w:hint="default"/>
+      </w:rPr>
+    </w:lvl>
+    <w:lvl w:ilvl="5">
+      <w:start w:val="1"/>
+      <w:numFmt w:val="decimal"/>
+      <w:lvlText w:val="%1.%2.%3.%4.%5.%6."/>
+      <w:lvlJc w:val="left"/>
+      <w:pPr>
+        <w:ind w:left="3096" w:hanging="936"/>
+      </w:pPr>
+      <w:rPr>
+        <w:rFonts w:hint="default"/>
+      </w:rPr>
+    </w:lvl>
+    <w:lvl w:ilvl="6">
+      <w:start w:val="1"/>
+      <w:numFmt w:val="decimal"/>
+      <w:lvlText w:val="%1.%2.%3.%4.%5.%6.%7."/>
+      <w:lvlJc w:val="left"/>
+      <w:pPr>
+        <w:ind w:left="3600" w:hanging="1080"/>
+      </w:pPr>
+      <w:rPr>
+        <w:rFonts w:hint="default"/>
+      </w:rPr>
+    </w:lvl>
+    <w:lvl w:ilvl="7">
+      <w:start w:val="1"/>
+      <w:numFmt w:val="decimal"/>
+      <w:lvlText w:val="%1.%2.%3.%4.%5.%6.%7.%8."/>
+      <w:lvlJc w:val="left"/>
+      <w:pPr>
+        <w:ind w:left="4104" w:hanging="1224"/>
+      </w:pPr>
+      <w:rPr>
+        <w:rFonts w:hint="default"/>
+      </w:rPr>
+    </w:lvl>
+    <w:lvl w:ilvl="8">
+      <w:start w:val="1"/>
+      <w:numFmt w:val="decimal"/>
+      <w:lvlText w:val="%1.%2.%3.%4.%5.%6.%7.%8.%9."/>
+      <w:lvlJc w:val="left"/>
+      <w:pPr>
+        <w:ind w:left="4680" w:hanging="1440"/>
+      </w:pPr>
+      <w:rPr>
+        <w:rFonts w:hint="default"/>
+      </w:rPr>
+    </w:lvl>
+  </w:abstractNum>
+  <w:abstractNum w:abstractNumId="1" w15:restartNumberingAfterBreak="0">
+    <w:nsid w:val="0B3E6828"/>
+    <w:multiLevelType w:val="multilevel"/>
+    <w:tmpl w:val="0410001F"/>
+    <w:lvl w:ilvl="0">
+      <w:start w:val="1"/>
+      <w:numFmt w:val="decimal"/>
+      <w:lvlText w:val="%1."/>
+      <w:lvlJc w:val="left"/>
+      <w:pPr>
+        <w:ind w:left="720" w:hanging="360"/>
+      </w:pPr>
+    </w:lvl>
+    <w:lvl w:ilvl="1">
+      <w:start w:val="1"/>
+      <w:numFmt w:val="decimal"/>
+      <w:lvlText w:val="%1.%2."/>
+      <w:lvlJc w:val="left"/>
+      <w:pPr>
+        <w:ind w:left="1152" w:hanging="432"/>
+      </w:pPr>
+    </w:lvl>
+    <w:lvl w:ilvl="2">
+      <w:start w:val="1"/>
+      <w:numFmt w:val="decimal"/>
+      <w:lvlText w:val="%1.%2.%3."/>
+      <w:lvlJc w:val="left"/>
+      <w:pPr>
+        <w:ind w:left="1584" w:hanging="504"/>
+      </w:pPr>
+    </w:lvl>
+    <w:lvl w:ilvl="3">
+      <w:start w:val="1"/>
+      <w:numFmt w:val="decimal"/>
+      <w:lvlText w:val="%1.%2.%3.%4."/>
+      <w:lvlJc w:val="left"/>
+      <w:pPr>
+        <w:ind w:left="2088" w:hanging="648"/>
+      </w:pPr>
+    </w:lvl>
+    <w:lvl w:ilvl="4">
+      <w:start w:val="1"/>
+      <w:numFmt w:val="decimal"/>
+      <w:lvlText w:val="%1.%2.%3.%4.%5."/>
+      <w:lvlJc w:val="left"/>
+      <w:pPr>
+        <w:ind w:left="2592" w:hanging="792"/>
+      </w:pPr>
+    </w:lvl>
+    <w:lvl w:ilvl="5">
+      <w:start w:val="1"/>
+      <w:numFmt w:val="decimal"/>
+      <w:lvlText w:val="%1.%2.%3.%4.%5.%6."/>
+      <w:lvlJc w:val="left"/>
+      <w:pPr>
+        <w:ind w:left="3096" w:hanging="936"/>
+      </w:pPr>
+    </w:lvl>
+    <w:lvl w:ilvl="6">
+      <w:start w:val="1"/>
+      <w:numFmt w:val="decimal"/>
+      <w:lvlText w:val="%1.%2.%3.%4.%5.%6.%7."/>
+      <w:lvlJc w:val="left"/>
+      <w:pPr>
+        <w:ind w:left="3600" w:hanging="1080"/>
+      </w:pPr>
+    </w:lvl>
+    <w:lvl w:ilvl="7">
+      <w:start w:val="1"/>
+      <w:numFmt w:val="decimal"/>
+      <w:lvlText w:val="%1.%2.%3.%4.%5.%6.%7.%8."/>
+      <w:lvlJc w:val="left"/>
+      <w:pPr>
+        <w:ind w:left="4104" w:hanging="1224"/>
+      </w:pPr>
+    </w:lvl>
+    <w:lvl w:ilvl="8">
+      <w:start w:val="1"/>
+      <w:numFmt w:val="decimal"/>
+      <w:lvlText w:val="%1.%2.%3.%4.%5.%6.%7.%8.%9."/>
+      <w:lvlJc w:val="left"/>
+      <w:pPr>
+        <w:ind w:left="4680" w:hanging="1440"/>
+      </w:pPr>
+    </w:lvl>
+  </w:abstractNum>
+  <w:abstractNum w:abstractNumId="2" w15:restartNumberingAfterBreak="0">
     <w:nsid w:val="0CCC2D0D"/>
     <w:multiLevelType w:val="multilevel"/>
     <w:tmpl w:val="0410001F"/>
@@ -3455,7 +4106,7 @@
       </w:pPr>
     </w:lvl>
   </w:abstractNum>
-  <w:abstractNum w:abstractNumId="1" w15:restartNumberingAfterBreak="0">
+  <w:abstractNum w:abstractNumId="3" w15:restartNumberingAfterBreak="0">
     <w:nsid w:val="0FF30737"/>
     <w:multiLevelType w:val="hybridMultilevel"/>
     <w:tmpl w:val="6FCED358"/>
@@ -3544,7 +4195,96 @@
       </w:pPr>
     </w:lvl>
   </w:abstractNum>
-  <w:abstractNum w:abstractNumId="2" w15:restartNumberingAfterBreak="0">
+  <w:abstractNum w:abstractNumId="4" w15:restartNumberingAfterBreak="0">
+    <w:nsid w:val="1445456E"/>
+    <w:multiLevelType w:val="multilevel"/>
+    <w:tmpl w:val="0410001F"/>
+    <w:lvl w:ilvl="0">
+      <w:start w:val="1"/>
+      <w:numFmt w:val="decimal"/>
+      <w:lvlText w:val="%1."/>
+      <w:lvlJc w:val="left"/>
+      <w:pPr>
+        <w:ind w:left="360" w:hanging="360"/>
+      </w:pPr>
+      <w:rPr>
+        <w:rFonts w:hint="default"/>
+      </w:rPr>
+    </w:lvl>
+    <w:lvl w:ilvl="1">
+      <w:start w:val="1"/>
+      <w:numFmt w:val="decimal"/>
+      <w:lvlText w:val="%1.%2."/>
+      <w:lvlJc w:val="left"/>
+      <w:pPr>
+        <w:ind w:left="792" w:hanging="432"/>
+      </w:pPr>
+    </w:lvl>
+    <w:lvl w:ilvl="2">
+      <w:start w:val="1"/>
+      <w:numFmt w:val="decimal"/>
+      <w:lvlText w:val="%1.%2.%3."/>
+      <w:lvlJc w:val="left"/>
+      <w:pPr>
+        <w:ind w:left="1224" w:hanging="504"/>
+      </w:pPr>
+    </w:lvl>
+    <w:lvl w:ilvl="3">
+      <w:start w:val="1"/>
+      <w:numFmt w:val="decimal"/>
+      <w:lvlText w:val="%1.%2.%3.%4."/>
+      <w:lvlJc w:val="left"/>
+      <w:pPr>
+        <w:ind w:left="1728" w:hanging="648"/>
+      </w:pPr>
+    </w:lvl>
+    <w:lvl w:ilvl="4">
+      <w:start w:val="1"/>
+      <w:numFmt w:val="decimal"/>
+      <w:lvlText w:val="%1.%2.%3.%4.%5."/>
+      <w:lvlJc w:val="left"/>
+      <w:pPr>
+        <w:ind w:left="2232" w:hanging="792"/>
+      </w:pPr>
+    </w:lvl>
+    <w:lvl w:ilvl="5">
+      <w:start w:val="1"/>
+      <w:numFmt w:val="decimal"/>
+      <w:lvlText w:val="%1.%2.%3.%4.%5.%6."/>
+      <w:lvlJc w:val="left"/>
+      <w:pPr>
+        <w:ind w:left="2736" w:hanging="936"/>
+      </w:pPr>
+    </w:lvl>
+    <w:lvl w:ilvl="6">
+      <w:start w:val="1"/>
+      <w:numFmt w:val="decimal"/>
+      <w:lvlText w:val="%1.%2.%3.%4.%5.%6.%7."/>
+      <w:lvlJc w:val="left"/>
+      <w:pPr>
+        <w:ind w:left="3240" w:hanging="1080"/>
+      </w:pPr>
+    </w:lvl>
+    <w:lvl w:ilvl="7">
+      <w:start w:val="1"/>
+      <w:numFmt w:val="decimal"/>
+      <w:lvlText w:val="%1.%2.%3.%4.%5.%6.%7.%8."/>
+      <w:lvlJc w:val="left"/>
+      <w:pPr>
+        <w:ind w:left="3744" w:hanging="1224"/>
+      </w:pPr>
+    </w:lvl>
+    <w:lvl w:ilvl="8">
+      <w:start w:val="1"/>
+      <w:numFmt w:val="decimal"/>
+      <w:lvlText w:val="%1.%2.%3.%4.%5.%6.%7.%8.%9."/>
+      <w:lvlJc w:val="left"/>
+      <w:pPr>
+        <w:ind w:left="4320" w:hanging="1440"/>
+      </w:pPr>
+    </w:lvl>
+  </w:abstractNum>
+  <w:abstractNum w:abstractNumId="5" w15:restartNumberingAfterBreak="0">
     <w:nsid w:val="16C70611"/>
     <w:multiLevelType w:val="multilevel"/>
     <w:tmpl w:val="1A9E7D90"/>
@@ -3657,7 +4397,7 @@
       </w:rPr>
     </w:lvl>
   </w:abstractNum>
-  <w:abstractNum w:abstractNumId="3" w15:restartNumberingAfterBreak="0">
+  <w:abstractNum w:abstractNumId="6" w15:restartNumberingAfterBreak="0">
     <w:nsid w:val="1EC46FF6"/>
     <w:multiLevelType w:val="hybridMultilevel"/>
     <w:tmpl w:val="6FCED358"/>
@@ -3746,7 +4486,7 @@
       </w:pPr>
     </w:lvl>
   </w:abstractNum>
-  <w:abstractNum w:abstractNumId="4" w15:restartNumberingAfterBreak="0">
+  <w:abstractNum w:abstractNumId="7" w15:restartNumberingAfterBreak="0">
     <w:nsid w:val="258D4140"/>
     <w:multiLevelType w:val="hybridMultilevel"/>
     <w:tmpl w:val="F7AAE712"/>
@@ -3859,7 +4599,120 @@
       </w:rPr>
     </w:lvl>
   </w:abstractNum>
-  <w:abstractNum w:abstractNumId="5" w15:restartNumberingAfterBreak="0">
+  <w:abstractNum w:abstractNumId="8" w15:restartNumberingAfterBreak="0">
+    <w:nsid w:val="26B22538"/>
+    <w:multiLevelType w:val="multilevel"/>
+    <w:tmpl w:val="C822457E"/>
+    <w:lvl w:ilvl="0">
+      <w:start w:val="2"/>
+      <w:numFmt w:val="decimal"/>
+      <w:lvlText w:val="%1."/>
+      <w:lvlJc w:val="left"/>
+      <w:pPr>
+        <w:ind w:left="360" w:hanging="360"/>
+      </w:pPr>
+      <w:rPr>
+        <w:rFonts w:hint="default"/>
+      </w:rPr>
+    </w:lvl>
+    <w:lvl w:ilvl="1">
+      <w:start w:val="1"/>
+      <w:numFmt w:val="decimal"/>
+      <w:lvlText w:val="%1.%2."/>
+      <w:lvlJc w:val="left"/>
+      <w:pPr>
+        <w:ind w:left="792" w:hanging="432"/>
+      </w:pPr>
+      <w:rPr>
+        <w:rFonts w:hint="default"/>
+      </w:rPr>
+    </w:lvl>
+    <w:lvl w:ilvl="2">
+      <w:start w:val="1"/>
+      <w:numFmt w:val="decimal"/>
+      <w:lvlText w:val="%1.%2.%3."/>
+      <w:lvlJc w:val="left"/>
+      <w:pPr>
+        <w:ind w:left="1224" w:hanging="504"/>
+      </w:pPr>
+      <w:rPr>
+        <w:rFonts w:hint="default"/>
+      </w:rPr>
+    </w:lvl>
+    <w:lvl w:ilvl="3">
+      <w:start w:val="1"/>
+      <w:numFmt w:val="decimal"/>
+      <w:lvlText w:val="%1.%2.%3.%4."/>
+      <w:lvlJc w:val="left"/>
+      <w:pPr>
+        <w:ind w:left="1728" w:hanging="648"/>
+      </w:pPr>
+      <w:rPr>
+        <w:rFonts w:hint="default"/>
+      </w:rPr>
+    </w:lvl>
+    <w:lvl w:ilvl="4">
+      <w:start w:val="1"/>
+      <w:numFmt w:val="decimal"/>
+      <w:lvlText w:val="%1.%2.%3.%4.%5."/>
+      <w:lvlJc w:val="left"/>
+      <w:pPr>
+        <w:ind w:left="2232" w:hanging="792"/>
+      </w:pPr>
+      <w:rPr>
+        <w:rFonts w:hint="default"/>
+      </w:rPr>
+    </w:lvl>
+    <w:lvl w:ilvl="5">
+      <w:start w:val="1"/>
+      <w:numFmt w:val="decimal"/>
+      <w:lvlText w:val="%1.%2.%3.%4.%5.%6."/>
+      <w:lvlJc w:val="left"/>
+      <w:pPr>
+        <w:ind w:left="2736" w:hanging="936"/>
+      </w:pPr>
+      <w:rPr>
+        <w:rFonts w:hint="default"/>
+      </w:rPr>
+    </w:lvl>
+    <w:lvl w:ilvl="6">
+      <w:start w:val="1"/>
+      <w:numFmt w:val="decimal"/>
+      <w:lvlText w:val="%1.%2.%3.%4.%5.%6.%7."/>
+      <w:lvlJc w:val="left"/>
+      <w:pPr>
+        <w:ind w:left="3240" w:hanging="1080"/>
+      </w:pPr>
+      <w:rPr>
+        <w:rFonts w:hint="default"/>
+      </w:rPr>
+    </w:lvl>
+    <w:lvl w:ilvl="7">
+      <w:start w:val="1"/>
+      <w:numFmt w:val="decimal"/>
+      <w:lvlText w:val="%1.%2.%3.%4.%5.%6.%7.%8."/>
+      <w:lvlJc w:val="left"/>
+      <w:pPr>
+        <w:ind w:left="3744" w:hanging="1224"/>
+      </w:pPr>
+      <w:rPr>
+        <w:rFonts w:hint="default"/>
+      </w:rPr>
+    </w:lvl>
+    <w:lvl w:ilvl="8">
+      <w:start w:val="1"/>
+      <w:numFmt w:val="decimal"/>
+      <w:lvlText w:val="%1.%2.%3.%4.%5.%6.%7.%8.%9."/>
+      <w:lvlJc w:val="left"/>
+      <w:pPr>
+        <w:ind w:left="4320" w:hanging="1440"/>
+      </w:pPr>
+      <w:rPr>
+        <w:rFonts w:hint="default"/>
+      </w:rPr>
+    </w:lvl>
+  </w:abstractNum>
+  <w:abstractNum w:abstractNumId="9" w15:restartNumberingAfterBreak="0">
     <w:nsid w:val="286446B8"/>
     <w:multiLevelType w:val="hybridMultilevel"/>
     <w:tmpl w:val="6FCED358"/>
@@ -3948,7 +4801,7 @@
       </w:pPr>
     </w:lvl>
   </w:abstractNum>
-  <w:abstractNum w:abstractNumId="6" w15:restartNumberingAfterBreak="0">
+  <w:abstractNum w:abstractNumId="10" w15:restartNumberingAfterBreak="0">
     <w:nsid w:val="2A704206"/>
     <w:multiLevelType w:val="hybridMultilevel"/>
     <w:tmpl w:val="504CD2BC"/>
@@ -4034,7 +4887,120 @@
       </w:pPr>
     </w:lvl>
   </w:abstractNum>
-  <w:abstractNum w:abstractNumId="7" w15:restartNumberingAfterBreak="0">
+  <w:abstractNum w:abstractNumId="11" w15:restartNumberingAfterBreak="0">
+    <w:nsid w:val="2C3113FC"/>
+    <w:multiLevelType w:val="multilevel"/>
+    <w:tmpl w:val="3314CBBA"/>
+    <w:lvl w:ilvl="0">
+      <w:start w:val="2"/>
+      <w:numFmt w:val="decimal"/>
+      <w:lvlText w:val="%1."/>
+      <w:lvlJc w:val="left"/>
+      <w:pPr>
+        <w:ind w:left="720" w:hanging="360"/>
+      </w:pPr>
+      <w:rPr>
+        <w:rFonts w:hint="default"/>
+      </w:rPr>
+    </w:lvl>
+    <w:lvl w:ilvl="1">
+      <w:start w:val="1"/>
+      <w:numFmt w:val="decimal"/>
+      <w:lvlText w:val="%1.%2."/>
+      <w:lvlJc w:val="left"/>
+      <w:pPr>
+        <w:ind w:left="1152" w:hanging="432"/>
+      </w:pPr>
+      <w:rPr>
+        <w:rFonts w:hint="default"/>
+      </w:rPr>
+    </w:lvl>
+    <w:lvl w:ilvl="2">
+      <w:start w:val="1"/>
+      <w:numFmt w:val="decimal"/>
+      <w:lvlText w:val="%1.%2.%3."/>
+      <w:lvlJc w:val="left"/>
+      <w:pPr>
+        <w:ind w:left="1584" w:hanging="504"/>
+      </w:pPr>
+      <w:rPr>
+        <w:rFonts w:hint="default"/>
+      </w:rPr>
+    </w:lvl>
+    <w:lvl w:ilvl="3">
+      <w:start w:val="1"/>
+      <w:numFmt w:val="decimal"/>
+      <w:lvlText w:val="%1.%2.%3.%4."/>
+      <w:lvlJc w:val="left"/>
+      <w:pPr>
+        <w:ind w:left="2088" w:hanging="648"/>
+      </w:pPr>
+      <w:rPr>
+        <w:rFonts w:hint="default"/>
+      </w:rPr>
+    </w:lvl>
+    <w:lvl w:ilvl="4">
+      <w:start w:val="1"/>
+      <w:numFmt w:val="decimal"/>
+      <w:lvlText w:val="%1.%2.%3.%4.%5."/>
+      <w:lvlJc w:val="left"/>
+      <w:pPr>
+        <w:ind w:left="2592" w:hanging="792"/>
+      </w:pPr>
+      <w:rPr>
+        <w:rFonts w:hint="default"/>
+      </w:rPr>
+    </w:lvl>
+    <w:lvl w:ilvl="5">
+      <w:start w:val="1"/>
+      <w:numFmt w:val="decimal"/>
+      <w:lvlText w:val="%1.%2.%3.%4.%5.%6."/>
+      <w:lvlJc w:val="left"/>
+      <w:pPr>
+        <w:ind w:left="3096" w:hanging="936"/>
+      </w:pPr>
+      <w:rPr>
+        <w:rFonts w:hint="default"/>
+      </w:rPr>
+    </w:lvl>
+    <w:lvl w:ilvl="6">
+      <w:start w:val="1"/>
+      <w:numFmt w:val="decimal"/>
+      <w:lvlText w:val="%1.%2.%3.%4.%5.%6.%7."/>
+      <w:lvlJc w:val="left"/>
+      <w:pPr>
+        <w:ind w:left="3600" w:hanging="1080"/>
+      </w:pPr>
+      <w:rPr>
+        <w:rFonts w:hint="default"/>
+      </w:rPr>
+    </w:lvl>
+    <w:lvl w:ilvl="7">
+      <w:start w:val="1"/>
+      <w:numFmt w:val="decimal"/>
+      <w:lvlText w:val="%1.%2.%3.%4.%5.%6.%7.%8."/>
+      <w:lvlJc w:val="left"/>
+      <w:pPr>
+        <w:ind w:left="4104" w:hanging="1224"/>
+      </w:pPr>
+      <w:rPr>
+        <w:rFonts w:hint="default"/>
+      </w:rPr>
+    </w:lvl>
+    <w:lvl w:ilvl="8">
+      <w:start w:val="1"/>
+      <w:numFmt w:val="decimal"/>
+      <w:lvlText w:val="%1.%2.%3.%4.%5.%6.%7.%8.%9."/>
+      <w:lvlJc w:val="left"/>
+      <w:pPr>
+        <w:ind w:left="4680" w:hanging="1440"/>
+      </w:pPr>
+      <w:rPr>
+        <w:rFonts w:hint="default"/>
+      </w:rPr>
+    </w:lvl>
+  </w:abstractNum>
+  <w:abstractNum w:abstractNumId="12" w15:restartNumberingAfterBreak="0">
     <w:nsid w:val="39066128"/>
     <w:multiLevelType w:val="hybridMultilevel"/>
     <w:tmpl w:val="327E9A2C"/>
@@ -4147,7 +5113,491 @@
       </w:rPr>
     </w:lvl>
   </w:abstractNum>
-  <w:abstractNum w:abstractNumId="8" w15:restartNumberingAfterBreak="0">
+  <w:abstractNum w:abstractNumId="13" w15:restartNumberingAfterBreak="0">
+    <w:nsid w:val="40D26F02"/>
+    <w:multiLevelType w:val="multilevel"/>
+    <w:tmpl w:val="C822457E"/>
+    <w:lvl w:ilvl="0">
+      <w:start w:val="2"/>
+      <w:numFmt w:val="decimal"/>
+      <w:lvlText w:val="%1."/>
+      <w:lvlJc w:val="left"/>
+      <w:pPr>
+        <w:ind w:left="360" w:hanging="360"/>
+      </w:pPr>
+      <w:rPr>
+        <w:rFonts w:hint="default"/>
+      </w:rPr>
+    </w:lvl>
+    <w:lvl w:ilvl="1">
+      <w:start w:val="1"/>
+      <w:numFmt w:val="decimal"/>
+      <w:lvlText w:val="%1.%2."/>
+      <w:lvlJc w:val="left"/>
+      <w:pPr>
+        <w:ind w:left="792" w:hanging="432"/>
+      </w:pPr>
+      <w:rPr>
+        <w:rFonts w:hint="default"/>
+      </w:rPr>
+    </w:lvl>
+    <w:lvl w:ilvl="2">
+      <w:start w:val="1"/>
+      <w:numFmt w:val="decimal"/>
+      <w:lvlText w:val="%1.%2.%3."/>
+      <w:lvlJc w:val="left"/>
+      <w:pPr>
+        <w:ind w:left="1224" w:hanging="504"/>
+      </w:pPr>
+      <w:rPr>
+        <w:rFonts w:hint="default"/>
+      </w:rPr>
+    </w:lvl>
+    <w:lvl w:ilvl="3">
+      <w:start w:val="1"/>
+      <w:numFmt w:val="decimal"/>
+      <w:lvlText w:val="%1.%2.%3.%4."/>
+      <w:lvlJc w:val="left"/>
+      <w:pPr>
+        <w:ind w:left="1728" w:hanging="648"/>
+      </w:pPr>
+      <w:rPr>
+        <w:rFonts w:hint="default"/>
+      </w:rPr>
+    </w:lvl>
+    <w:lvl w:ilvl="4">
+      <w:start w:val="1"/>
+      <w:numFmt w:val="decimal"/>
+      <w:lvlText w:val="%1.%2.%3.%4.%5."/>
+      <w:lvlJc w:val="left"/>
+      <w:pPr>
+        <w:ind w:left="2232" w:hanging="792"/>
+      </w:pPr>
+      <w:rPr>
+        <w:rFonts w:hint="default"/>
+      </w:rPr>
+    </w:lvl>
+    <w:lvl w:ilvl="5">
+      <w:start w:val="1"/>
+      <w:numFmt w:val="decimal"/>
+      <w:lvlText w:val="%1.%2.%3.%4.%5.%6."/>
+      <w:lvlJc w:val="left"/>
+      <w:pPr>
+        <w:ind w:left="2736" w:hanging="936"/>
+      </w:pPr>
+      <w:rPr>
+        <w:rFonts w:hint="default"/>
+      </w:rPr>
+    </w:lvl>
+    <w:lvl w:ilvl="6">
+      <w:start w:val="1"/>
+      <w:numFmt w:val="decimal"/>
+      <w:lvlText w:val="%1.%2.%3.%4.%5.%6.%7."/>
+      <w:lvlJc w:val="left"/>
+      <w:pPr>
+        <w:ind w:left="3240" w:hanging="1080"/>
+      </w:pPr>
+      <w:rPr>
+        <w:rFonts w:hint="default"/>
+      </w:rPr>
+    </w:lvl>
+    <w:lvl w:ilvl="7">
+      <w:start w:val="1"/>
+      <w:numFmt w:val="decimal"/>
+      <w:lvlText w:val="%1.%2.%3.%4.%5.%6.%7.%8."/>
+      <w:lvlJc w:val="left"/>
+      <w:pPr>
+        <w:ind w:left="3744" w:hanging="1224"/>
+      </w:pPr>
+      <w:rPr>
+        <w:rFonts w:hint="default"/>
+      </w:rPr>
+    </w:lvl>
+    <w:lvl w:ilvl="8">
+      <w:start w:val="1"/>
+      <w:numFmt w:val="decimal"/>
+      <w:lvlText w:val="%1.%2.%3.%4.%5.%6.%7.%8.%9."/>
+      <w:lvlJc w:val="left"/>
+      <w:pPr>
+        <w:ind w:left="4320" w:hanging="1440"/>
+      </w:pPr>
+      <w:rPr>
+        <w:rFonts w:hint="default"/>
+      </w:rPr>
+    </w:lvl>
+  </w:abstractNum>
+  <w:abstractNum w:abstractNumId="14" w15:restartNumberingAfterBreak="0">
+    <w:nsid w:val="4D7A13B5"/>
+    <w:multiLevelType w:val="multilevel"/>
+    <w:tmpl w:val="035084F4"/>
+    <w:lvl w:ilvl="0">
+      <w:start w:val="2"/>
+      <w:numFmt w:val="decimal"/>
+      <w:lvlText w:val="%1."/>
+      <w:lvlJc w:val="left"/>
+      <w:pPr>
+        <w:ind w:left="720" w:hanging="360"/>
+      </w:pPr>
+      <w:rPr>
+        <w:rFonts w:hint="default"/>
+      </w:rPr>
+    </w:lvl>
+    <w:lvl w:ilvl="1">
+      <w:start w:val="1"/>
+      <w:numFmt w:val="decimal"/>
+      <w:lvlText w:val="%1.%2."/>
+      <w:lvlJc w:val="left"/>
+      <w:pPr>
+        <w:ind w:left="1152" w:hanging="432"/>
+      </w:pPr>
+      <w:rPr>
+        <w:rFonts w:hint="default"/>
+      </w:rPr>
+    </w:lvl>
+    <w:lvl w:ilvl="2">
+      <w:start w:val="1"/>
+      <w:numFmt w:val="decimal"/>
+      <w:lvlText w:val="%1.%2.%3."/>
+      <w:lvlJc w:val="left"/>
+      <w:pPr>
+        <w:ind w:left="1584" w:hanging="504"/>
+      </w:pPr>
+      <w:rPr>
+        <w:rFonts w:hint="default"/>
+      </w:rPr>
+    </w:lvl>
+    <w:lvl w:ilvl="3">
+      <w:start w:val="1"/>
+      <w:numFmt w:val="decimal"/>
+      <w:lvlText w:val="%1.%2.%3.%4."/>
+      <w:lvlJc w:val="left"/>
+      <w:pPr>
+        <w:ind w:left="2088" w:hanging="648"/>
+      </w:pPr>
+      <w:rPr>
+        <w:rFonts w:hint="default"/>
+      </w:rPr>
+    </w:lvl>
+    <w:lvl w:ilvl="4">
+      <w:start w:val="1"/>
+      <w:numFmt w:val="decimal"/>
+      <w:lvlText w:val="%1.%2.%3.%4.%5."/>
+      <w:lvlJc w:val="left"/>
+      <w:pPr>
+        <w:ind w:left="2592" w:hanging="792"/>
+      </w:pPr>
+      <w:rPr>
+        <w:rFonts w:hint="default"/>
+      </w:rPr>
+    </w:lvl>
+    <w:lvl w:ilvl="5">
+      <w:start w:val="1"/>
+      <w:numFmt w:val="decimal"/>
+      <w:lvlText w:val="%1.%2.%3.%4.%5.%6."/>
+      <w:lvlJc w:val="left"/>
+      <w:pPr>
+        <w:ind w:left="3096" w:hanging="936"/>
+      </w:pPr>
+      <w:rPr>
+        <w:rFonts w:hint="default"/>
+      </w:rPr>
+    </w:lvl>
+    <w:lvl w:ilvl="6">
+      <w:start w:val="1"/>
+      <w:numFmt w:val="decimal"/>
+      <w:lvlText w:val="%1.%2.%3.%4.%5.%6.%7."/>
+      <w:lvlJc w:val="left"/>
+      <w:pPr>
+        <w:ind w:left="3600" w:hanging="1080"/>
+      </w:pPr>
+      <w:rPr>
+        <w:rFonts w:hint="default"/>
+      </w:rPr>
+    </w:lvl>
+    <w:lvl w:ilvl="7">
+      <w:start w:val="1"/>
+      <w:numFmt w:val="decimal"/>
+      <w:lvlText w:val="%1.%2.%3.%4.%5.%6.%7.%8."/>
+      <w:lvlJc w:val="left"/>
+      <w:pPr>
+        <w:ind w:left="4104" w:hanging="1224"/>
+      </w:pPr>
+      <w:rPr>
+        <w:rFonts w:hint="default"/>
+      </w:rPr>
+    </w:lvl>
+    <w:lvl w:ilvl="8">
+      <w:start w:val="1"/>
+      <w:numFmt w:val="decimal"/>
+      <w:lvlText w:val="%1.%2.%3.%4.%5.%6.%7.%8.%9."/>
+      <w:lvlJc w:val="left"/>
+      <w:pPr>
+        <w:ind w:left="4680" w:hanging="1440"/>
+      </w:pPr>
+      <w:rPr>
+        <w:rFonts w:hint="default"/>
+      </w:rPr>
+    </w:lvl>
+  </w:abstractNum>
+  <w:abstractNum w:abstractNumId="15" w15:restartNumberingAfterBreak="0">
+    <w:nsid w:val="5204285B"/>
+    <w:multiLevelType w:val="multilevel"/>
+    <w:tmpl w:val="0410001F"/>
+    <w:lvl w:ilvl="0">
+      <w:start w:val="1"/>
+      <w:numFmt w:val="decimal"/>
+      <w:lvlText w:val="%1."/>
+      <w:lvlJc w:val="left"/>
+      <w:pPr>
+        <w:ind w:left="360" w:hanging="360"/>
+      </w:pPr>
+    </w:lvl>
+    <w:lvl w:ilvl="1">
+      <w:start w:val="1"/>
+      <w:numFmt w:val="decimal"/>
+      <w:lvlText w:val="%1.%2."/>
+      <w:lvlJc w:val="left"/>
+      <w:pPr>
+        <w:ind w:left="792" w:hanging="432"/>
+      </w:pPr>
+    </w:lvl>
+    <w:lvl w:ilvl="2">
+      <w:start w:val="1"/>
+      <w:numFmt w:val="decimal"/>
+      <w:lvlText w:val="%1.%2.%3."/>
+      <w:lvlJc w:val="left"/>
+      <w:pPr>
+        <w:ind w:left="1224" w:hanging="504"/>
+      </w:pPr>
+    </w:lvl>
+    <w:lvl w:ilvl="3">
+      <w:start w:val="1"/>
+      <w:numFmt w:val="decimal"/>
+      <w:lvlText w:val="%1.%2.%3.%4."/>
+      <w:lvlJc w:val="left"/>
+      <w:pPr>
+        <w:ind w:left="1728" w:hanging="648"/>
+      </w:pPr>
+    </w:lvl>
+    <w:lvl w:ilvl="4">
+      <w:start w:val="1"/>
+      <w:numFmt w:val="decimal"/>
+      <w:lvlText w:val="%1.%2.%3.%4.%5."/>
+      <w:lvlJc w:val="left"/>
+      <w:pPr>
+        <w:ind w:left="2232" w:hanging="792"/>
+      </w:pPr>
+    </w:lvl>
+    <w:lvl w:ilvl="5">
+      <w:start w:val="1"/>
+      <w:numFmt w:val="decimal"/>
+      <w:lvlText w:val="%1.%2.%3.%4.%5.%6."/>
+      <w:lvlJc w:val="left"/>
+      <w:pPr>
+        <w:ind w:left="2736" w:hanging="936"/>
+      </w:pPr>
+    </w:lvl>
+    <w:lvl w:ilvl="6">
+      <w:start w:val="1"/>
+      <w:numFmt w:val="decimal"/>
+      <w:lvlText w:val="%1.%2.%3.%4.%5.%6.%7."/>
+      <w:lvlJc w:val="left"/>
+      <w:pPr>
+        <w:ind w:left="3240" w:hanging="1080"/>
+      </w:pPr>
+    </w:lvl>
+    <w:lvl w:ilvl="7">
+      <w:start w:val="1"/>
+      <w:numFmt w:val="decimal"/>
+      <w:lvlText w:val="%1.%2.%3.%4.%5.%6.%7.%8."/>
+      <w:lvlJc w:val="left"/>
+      <w:pPr>
+        <w:ind w:left="3744" w:hanging="1224"/>
+      </w:pPr>
+    </w:lvl>
+    <w:lvl w:ilvl="8">
+      <w:start w:val="1"/>
+      <w:numFmt w:val="decimal"/>
+      <w:lvlText w:val="%1.%2.%3.%4.%5.%6.%7.%8.%9."/>
+      <w:lvlJc w:val="left"/>
+      <w:pPr>
+        <w:ind w:left="4320" w:hanging="1440"/>
+      </w:pPr>
+    </w:lvl>
+  </w:abstractNum>
+  <w:abstractNum w:abstractNumId="16" w15:restartNumberingAfterBreak="0">
+    <w:nsid w:val="5AA666D4"/>
+    <w:multiLevelType w:val="multilevel"/>
+    <w:tmpl w:val="0410001F"/>
+    <w:lvl w:ilvl="0">
+      <w:start w:val="1"/>
+      <w:numFmt w:val="decimal"/>
+      <w:lvlText w:val="%1."/>
+      <w:lvlJc w:val="left"/>
+      <w:pPr>
+        <w:ind w:left="360" w:hanging="360"/>
+      </w:pPr>
+    </w:lvl>
+    <w:lvl w:ilvl="1">
+      <w:start w:val="1"/>
+      <w:numFmt w:val="decimal"/>
+      <w:lvlText w:val="%1.%2."/>
+      <w:lvlJc w:val="left"/>
+      <w:pPr>
+        <w:ind w:left="792" w:hanging="432"/>
+      </w:pPr>
+    </w:lvl>
+    <w:lvl w:ilvl="2">
+      <w:start w:val="1"/>
+      <w:numFmt w:val="decimal"/>
+      <w:lvlText w:val="%1.%2.%3."/>
+      <w:lvlJc w:val="left"/>
+      <w:pPr>
+        <w:ind w:left="1224" w:hanging="504"/>
+      </w:pPr>
+    </w:lvl>
+    <w:lvl w:ilvl="3">
+      <w:start w:val="1"/>
+      <w:numFmt w:val="decimal"/>
+      <w:lvlText w:val="%1.%2.%3.%4."/>
+      <w:lvlJc w:val="left"/>
+      <w:pPr>
+        <w:ind w:left="1728" w:hanging="648"/>
+      </w:pPr>
+    </w:lvl>
+    <w:lvl w:ilvl="4">
+      <w:start w:val="1"/>
+      <w:numFmt w:val="decimal"/>
+      <w:lvlText w:val="%1.%2.%3.%4.%5."/>
+      <w:lvlJc w:val="left"/>
+      <w:pPr>
+        <w:ind w:left="2232" w:hanging="792"/>
+      </w:pPr>
+    </w:lvl>
+    <w:lvl w:ilvl="5">
+      <w:start w:val="1"/>
+      <w:numFmt w:val="decimal"/>
+      <w:lvlText w:val="%1.%2.%3.%4.%5.%6."/>
+      <w:lvlJc w:val="left"/>
+      <w:pPr>
+        <w:ind w:left="2736" w:hanging="936"/>
+      </w:pPr>
+    </w:lvl>
+    <w:lvl w:ilvl="6">
+      <w:start w:val="1"/>
+      <w:numFmt w:val="decimal"/>
+      <w:lvlText w:val="%1.%2.%3.%4.%5.%6.%7."/>
+      <w:lvlJc w:val="left"/>
+      <w:pPr>
+        <w:ind w:left="3240" w:hanging="1080"/>
+      </w:pPr>
+    </w:lvl>
+    <w:lvl w:ilvl="7">
+      <w:start w:val="1"/>
+      <w:numFmt w:val="decimal"/>
+      <w:lvlText w:val="%1.%2.%3.%4.%5.%6.%7.%8."/>
+      <w:lvlJc w:val="left"/>
+      <w:pPr>
+        <w:ind w:left="3744" w:hanging="1224"/>
+      </w:pPr>
+    </w:lvl>
+    <w:lvl w:ilvl="8">
+      <w:start w:val="1"/>
+      <w:numFmt w:val="decimal"/>
+      <w:lvlText w:val="%1.%2.%3.%4.%5.%6.%7.%8.%9."/>
+      <w:lvlJc w:val="left"/>
+      <w:pPr>
+        <w:ind w:left="4320" w:hanging="1440"/>
+      </w:pPr>
+    </w:lvl>
+  </w:abstractNum>
+  <w:abstractNum w:abstractNumId="17" w15:restartNumberingAfterBreak="0">
+    <w:nsid w:val="62633983"/>
+    <w:multiLevelType w:val="multilevel"/>
+    <w:tmpl w:val="0410001F"/>
+    <w:lvl w:ilvl="0">
+      <w:start w:val="1"/>
+      <w:numFmt w:val="decimal"/>
+      <w:lvlText w:val="%1."/>
+      <w:lvlJc w:val="left"/>
+      <w:pPr>
+        <w:ind w:left="360" w:hanging="360"/>
+      </w:pPr>
+    </w:lvl>
+    <w:lvl w:ilvl="1">
+      <w:start w:val="1"/>
+      <w:numFmt w:val="decimal"/>
+      <w:lvlText w:val="%1.%2."/>
+      <w:lvlJc w:val="left"/>
+      <w:pPr>
+        <w:ind w:left="792" w:hanging="432"/>
+      </w:pPr>
+    </w:lvl>
+    <w:lvl w:ilvl="2">
+      <w:start w:val="1"/>
+      <w:numFmt w:val="decimal"/>
+      <w:lvlText w:val="%1.%2.%3."/>
+      <w:lvlJc w:val="left"/>
+      <w:pPr>
+        <w:ind w:left="1224" w:hanging="504"/>
+      </w:pPr>
+    </w:lvl>
+    <w:lvl w:ilvl="3">
+      <w:start w:val="1"/>
+      <w:numFmt w:val="decimal"/>
+      <w:lvlText w:val="%1.%2.%3.%4."/>
+      <w:lvlJc w:val="left"/>
+      <w:pPr>
+        <w:ind w:left="1728" w:hanging="648"/>
+      </w:pPr>
+    </w:lvl>
+    <w:lvl w:ilvl="4">
+      <w:start w:val="1"/>
+      <w:numFmt w:val="decimal"/>
+      <w:lvlText w:val="%1.%2.%3.%4.%5."/>
+      <w:lvlJc w:val="left"/>
+      <w:pPr>
+        <w:ind w:left="2232" w:hanging="792"/>
+      </w:pPr>
+    </w:lvl>
+    <w:lvl w:ilvl="5">
+      <w:start w:val="1"/>
+      <w:numFmt w:val="decimal"/>
+      <w:lvlText w:val="%1.%2.%3.%4.%5.%6."/>
+      <w:lvlJc w:val="left"/>
+      <w:pPr>
+        <w:ind w:left="2736" w:hanging="936"/>
+      </w:pPr>
+    </w:lvl>
+    <w:lvl w:ilvl="6">
+      <w:start w:val="1"/>
+      <w:numFmt w:val="decimal"/>
+      <w:lvlText w:val="%1.%2.%3.%4.%5.%6.%7."/>
+      <w:lvlJc w:val="left"/>
+      <w:pPr>
+        <w:ind w:left="3240" w:hanging="1080"/>
+      </w:pPr>
+    </w:lvl>
+    <w:lvl w:ilvl="7">
+      <w:start w:val="1"/>
+      <w:numFmt w:val="decimal"/>
+      <w:lvlText w:val="%1.%2.%3.%4.%5.%6.%7.%8."/>
+      <w:lvlJc w:val="left"/>
+      <w:pPr>
+        <w:ind w:left="3744" w:hanging="1224"/>
+      </w:pPr>
+    </w:lvl>
+    <w:lvl w:ilvl="8">
+      <w:start w:val="1"/>
+      <w:numFmt w:val="decimal"/>
+      <w:lvlText w:val="%1.%2.%3.%4.%5.%6.%7.%8.%9."/>
+      <w:lvlJc w:val="left"/>
+      <w:pPr>
+        <w:ind w:left="4320" w:hanging="1440"/>
+      </w:pPr>
+    </w:lvl>
+  </w:abstractNum>
+  <w:abstractNum w:abstractNumId="18" w15:restartNumberingAfterBreak="0">
     <w:nsid w:val="6D7605B9"/>
     <w:multiLevelType w:val="hybridMultilevel"/>
     <w:tmpl w:val="945C0D18"/>
@@ -4260,7 +5710,7 @@
       </w:rPr>
     </w:lvl>
   </w:abstractNum>
-  <w:abstractNum w:abstractNumId="9" w15:restartNumberingAfterBreak="0">
+  <w:abstractNum w:abstractNumId="19" w15:restartNumberingAfterBreak="0">
     <w:nsid w:val="6FE73DAF"/>
     <w:multiLevelType w:val="hybridMultilevel"/>
     <w:tmpl w:val="395CFF34"/>
@@ -4373,7 +5823,7 @@
       </w:rPr>
     </w:lvl>
   </w:abstractNum>
-  <w:abstractNum w:abstractNumId="10" w15:restartNumberingAfterBreak="0">
+  <w:abstractNum w:abstractNumId="20" w15:restartNumberingAfterBreak="0">
     <w:nsid w:val="71FD405E"/>
     <w:multiLevelType w:val="hybridMultilevel"/>
     <w:tmpl w:val="6FCED358"/>
@@ -4462,7 +5912,7 @@
       </w:pPr>
     </w:lvl>
   </w:abstractNum>
-  <w:abstractNum w:abstractNumId="11" w15:restartNumberingAfterBreak="0">
+  <w:abstractNum w:abstractNumId="21" w15:restartNumberingAfterBreak="0">
     <w:nsid w:val="754473F6"/>
     <w:multiLevelType w:val="hybridMultilevel"/>
     <w:tmpl w:val="6FCED358"/>
@@ -4551,7 +6001,7 @@
       </w:pPr>
     </w:lvl>
   </w:abstractNum>
-  <w:abstractNum w:abstractNumId="12" w15:restartNumberingAfterBreak="0">
+  <w:abstractNum w:abstractNumId="22" w15:restartNumberingAfterBreak="0">
     <w:nsid w:val="7ECB09EE"/>
     <w:multiLevelType w:val="hybridMultilevel"/>
     <w:tmpl w:val="B4329A6A"/>
@@ -4638,43 +6088,73 @@
     </w:lvl>
   </w:abstractNum>
   <w:num w:numId="1">
+    <w:abstractNumId w:val="22"/>
+  </w:num>
+  <w:num w:numId="2">
+    <w:abstractNumId w:val="5"/>
+  </w:num>
+  <w:num w:numId="3">
+    <w:abstractNumId w:val="7"/>
+  </w:num>
+  <w:num w:numId="4">
     <w:abstractNumId w:val="12"/>
   </w:num>
-  <w:num w:numId="2">
+  <w:num w:numId="5">
+    <w:abstractNumId w:val="18"/>
+  </w:num>
+  <w:num w:numId="6">
+    <w:abstractNumId w:val="19"/>
+  </w:num>
+  <w:num w:numId="7">
+    <w:abstractNumId w:val="10"/>
+  </w:num>
+  <w:num w:numId="8">
+    <w:abstractNumId w:val="20"/>
+  </w:num>
+  <w:num w:numId="9">
+    <w:abstractNumId w:val="21"/>
+  </w:num>
+  <w:num w:numId="10">
+    <w:abstractNumId w:val="3"/>
+  </w:num>
+  <w:num w:numId="11">
+    <w:abstractNumId w:val="9"/>
+  </w:num>
+  <w:num w:numId="12">
+    <w:abstractNumId w:val="6"/>
+  </w:num>
+  <w:num w:numId="13">
     <w:abstractNumId w:val="2"/>
   </w:num>
-  <w:num w:numId="3">
+  <w:num w:numId="14">
+    <w:abstractNumId w:val="17"/>
+  </w:num>
+  <w:num w:numId="15">
+    <w:abstractNumId w:val="1"/>
+  </w:num>
+  <w:num w:numId="16">
+    <w:abstractNumId w:val="11"/>
+  </w:num>
+  <w:num w:numId="17">
+    <w:abstractNumId w:val="16"/>
+  </w:num>
+  <w:num w:numId="18">
+    <w:abstractNumId w:val="15"/>
+  </w:num>
+  <w:num w:numId="19">
+    <w:abstractNumId w:val="0"/>
+  </w:num>
+  <w:num w:numId="20">
+    <w:abstractNumId w:val="14"/>
+  </w:num>
+  <w:num w:numId="21">
     <w:abstractNumId w:val="4"/>
   </w:num>
-  <w:num w:numId="4">
-    <w:abstractNumId w:val="7"/>
+  <w:num w:numId="22">
+    <w:abstractNumId w:val="13"/>
   </w:num>
-  <w:num w:numId="5">
+  <w:num w:numId="23">
     <w:abstractNumId w:val="8"/>
-  </w:num>
-  <w:num w:numId="6">
-    <w:abstractNumId w:val="9"/>
-  </w:num>
-  <w:num w:numId="7">
-    <w:abstractNumId w:val="6"/>
-  </w:num>
-  <w:num w:numId="8">
-    <w:abstractNumId w:val="10"/>
-  </w:num>
-  <w:num w:numId="9">
-    <w:abstractNumId w:val="11"/>
-  </w:num>
-  <w:num w:numId="10">
-    <w:abstractNumId w:val="1"/>
-  </w:num>
-  <w:num w:numId="11">
-    <w:abstractNumId w:val="5"/>
-  </w:num>
-  <w:num w:numId="12">
-    <w:abstractNumId w:val="3"/>
-  </w:num>
-  <w:num w:numId="13">
-    <w:abstractNumId w:val="0"/>
   </w:num>
 </w:numbering>
 </file>

</xml_diff>

<commit_message>
Tesi finita con aggiunta errori casi d'uso, appena inviata alla Micucci
</commit_message>
<xml_diff>
--- a/Cinema multisala/Tesi.docx
+++ b/Cinema multisala/Tesi.docx
@@ -320,27 +320,7 @@
           <w:sz w:val="32"/>
           <w:szCs w:val="32"/>
         </w:rPr>
-        <w:t>Dott.ssa Annalisa Marra (</w:t>
-      </w:r>
-      <w:proofErr w:type="spellStart"/>
-      <w:r>
-        <w:rPr>
-          <w:rFonts w:asciiTheme="minorHAnsi" w:hAnsiTheme="minorHAnsi"/>
-          <w:i/>
-          <w:sz w:val="32"/>
-          <w:szCs w:val="32"/>
-        </w:rPr>
-        <w:t>Sync</w:t>
-      </w:r>
-      <w:proofErr w:type="spellEnd"/>
-      <w:r>
-        <w:rPr>
-          <w:rFonts w:asciiTheme="minorHAnsi" w:hAnsiTheme="minorHAnsi"/>
-          <w:i/>
-          <w:sz w:val="32"/>
-          <w:szCs w:val="32"/>
-        </w:rPr>
-        <w:t xml:space="preserve"> Lab S.r.l)</w:t>
+        <w:t>Dott.ssa Annalisa Marra (Sync Lab S.r.l)</w:t>
       </w:r>
     </w:p>
     <w:p>
@@ -526,11 +506,9 @@
         <w:spacing w:after="120" w:line="480" w:lineRule="auto"/>
         <w:jc w:val="left"/>
       </w:pPr>
-      <w:proofErr w:type="spellStart"/>
       <w:r>
         <w:t>Sync</w:t>
       </w:r>
-      <w:proofErr w:type="spellEnd"/>
       <w:r>
         <w:t xml:space="preserve"> L</w:t>
       </w:r>
@@ -771,13 +749,8 @@
         <w:jc w:val="left"/>
       </w:pPr>
       <w:r>
-        <w:t xml:space="preserve">Modello </w:t>
-      </w:r>
-      <w:proofErr w:type="spellStart"/>
-      <w:r>
-        <w:t>Entity-Relationship</w:t>
-      </w:r>
-      <w:proofErr w:type="spellEnd"/>
+        <w:t>Modello Entity-Relationship</w:t>
+      </w:r>
     </w:p>
     <w:p>
       <w:pPr>
@@ -902,15 +875,7 @@
         <w:jc w:val="left"/>
       </w:pPr>
       <w:r>
-        <w:t xml:space="preserve">Lo scopo di questa relazione è trattare il contenuto pratico del tirocinio che ho svolto per tre mesi presso l’azienda </w:t>
-      </w:r>
-      <w:proofErr w:type="spellStart"/>
-      <w:r>
-        <w:t>Sync</w:t>
-      </w:r>
-      <w:proofErr w:type="spellEnd"/>
-      <w:r>
-        <w:t xml:space="preserve"> Lab. In questa durata ho effettuato studi e in parallelo ho sviluppato un software, seguendo le specifiche che mi sono state fornite, per la realizzazione di un’applicazione web per la gestione di un ipotetico cinema. </w:t>
+        <w:t xml:space="preserve">Lo scopo di questa relazione è trattare il contenuto pratico del tirocinio che ho svolto per tre mesi presso l’azienda Sync Lab. In questa durata ho effettuato studi e in parallelo ho sviluppato un software, seguendo le specifiche che mi sono state fornite, per la realizzazione di un’applicazione web per la gestione di un ipotetico cinema. </w:t>
       </w:r>
       <w:r>
         <w:t>Per la realizzazione sono stati utilizzati Eclipse e MySql</w:t>
@@ -925,40 +890,16 @@
         <w:t>e MySql</w:t>
       </w:r>
       <w:r>
-        <w:t xml:space="preserve">, mentre il front-end in html, </w:t>
-      </w:r>
-      <w:proofErr w:type="spellStart"/>
-      <w:r>
-        <w:t>css</w:t>
-      </w:r>
-      <w:proofErr w:type="spellEnd"/>
-      <w:r>
-        <w:t xml:space="preserve">, javascript e </w:t>
-      </w:r>
-      <w:proofErr w:type="spellStart"/>
-      <w:r>
-        <w:t>thymeleaf</w:t>
-      </w:r>
-      <w:proofErr w:type="spellEnd"/>
-      <w:r>
-        <w:t>. Di seguito si ha la descrizione dei contenuti dei vari capitoli della relazione.</w:t>
-      </w:r>
-    </w:p>
-    <w:p>
-      <w:pPr>
-        <w:spacing w:after="120"/>
-        <w:jc w:val="left"/>
-      </w:pPr>
-      <w:r>
-        <w:t xml:space="preserve">Si parte nel primo capitolo con una breve introduzione descrivendo brevemente l’azienda in cui ho effettuato lo stage. Nel secondo capitolo viene invece descritto il progetto e analizzando nel dettaglio tutte le funzionalità che l’applicazione in questione offre. Nel terzo capitolo vengono descritte, una per una, tutte le tecnologie che sono state usate nella realizzazione della </w:t>
-      </w:r>
-      <w:proofErr w:type="spellStart"/>
-      <w:r>
-        <w:t>webapp</w:t>
-      </w:r>
-      <w:proofErr w:type="spellEnd"/>
-      <w:r>
-        <w:t xml:space="preserve">. Nel quarto capitolo viene affrontata la persistenza dei dati mostrando il processo che ha portato alla realizzazione del database. Nel quinto capitolo </w:t>
+        <w:t>, mentre il front-end in html, css, javascript e thymeleaf. Di seguito si ha la descrizione dei contenuti dei vari capitoli della relazione.</w:t>
+      </w:r>
+    </w:p>
+    <w:p>
+      <w:pPr>
+        <w:spacing w:after="120"/>
+        <w:jc w:val="left"/>
+      </w:pPr>
+      <w:r>
+        <w:t xml:space="preserve">Si parte nel primo capitolo con una breve introduzione descrivendo brevemente l’azienda in cui ho effettuato lo stage. Nel secondo capitolo viene invece descritto il progetto e analizzando nel dettaglio tutte le funzionalità che l’applicazione in questione offre. Nel terzo capitolo vengono descritte, una per una, tutte le tecnologie che sono state usate nella realizzazione della webapp. Nel quarto capitolo viene affrontata la persistenza dei dati mostrando il processo che ha portato alla realizzazione del database. Nel quinto capitolo </w:t>
       </w:r>
       <w:r>
         <w:t xml:space="preserve">viene analizzata </w:t>
@@ -1093,13 +1034,8 @@
       <w:pPr>
         <w:spacing w:after="120"/>
       </w:pPr>
-      <w:proofErr w:type="spellStart"/>
-      <w:r>
-        <w:t>Sync</w:t>
-      </w:r>
-      <w:proofErr w:type="spellEnd"/>
-      <w:r>
-        <w:t xml:space="preserve"> Lab è un’azienda nata come Software house e, nel corso degli anni dopo aver acquisito più competenze tecnologiche, si è tramutata in System Integrator e attualmente possiede cinque sedi in tutta Italia.</w:t>
+      <w:r>
+        <w:t>Sync Lab è un’azienda nata come Software house e, nel corso degli anni dopo aver acquisito più competenze tecnologiche, si è tramutata in System Integrator e attualmente possiede cinque sedi in tutta Italia.</w:t>
       </w:r>
     </w:p>
     <w:p>
@@ -1110,15 +1046,7 @@
         <w:t xml:space="preserve">Grazie agli ottimi prodotti realizzati nel loro </w:t>
       </w:r>
       <w:r>
-        <w:t xml:space="preserve">laboratorio di ricerca e sviluppo sono riusciti a conquistare fette di mercato nei settori mobile, videosorveglianza e sicurezza informatica delle infrastrutture informatiche aziendali e fra i loro clienti possono vantare alcuni colossi come Unicredit, H&amp;M, </w:t>
-      </w:r>
-      <w:proofErr w:type="spellStart"/>
-      <w:r>
-        <w:t>Sky</w:t>
-      </w:r>
-      <w:proofErr w:type="spellEnd"/>
-      <w:r>
-        <w:t>, Fastweb e Eni.</w:t>
+        <w:t>laboratorio di ricerca e sviluppo sono riusciti a conquistare fette di mercato nei settori mobile, videosorveglianza e sicurezza informatica delle infrastrutture informatiche aziendali e fra i loro clienti possono vantare alcuni colossi come Unicredit, H&amp;M, Sky, Fastweb e Eni.</w:t>
       </w:r>
     </w:p>
     <w:p>
@@ -2054,17 +1982,10 @@
         <w:spacing w:after="120"/>
       </w:pPr>
       <w:r>
-        <w:t xml:space="preserve">In questa sezione vengono riportate le descrizioni dettagliate dei casi d’uso previsti, in cui vengono mostrati gli </w:t>
-      </w:r>
-      <w:r>
-        <w:rPr>
-          <w:i/>
-          <w:iCs/>
-        </w:rPr>
-        <w:t>happy flow</w:t>
-      </w:r>
-      <w:r>
-        <w:t xml:space="preserve"> ovvero gli scenari di successo.</w:t>
+        <w:t>In questa sezione vengono riportate le descrizioni dettagliate dei casi d’uso previsti, in cui vengono mostrati gli scenari di successo</w:t>
+      </w:r>
+      <w:r>
+        <w:t xml:space="preserve"> e anche i possibili errori che l’utilizzatore in questione potrebbe effettuare.</w:t>
       </w:r>
     </w:p>
     <w:p>
@@ -2104,13 +2025,8 @@
         <w:t>Livello:</w:t>
       </w:r>
       <w:r>
-        <w:t xml:space="preserve"> </w:t>
-      </w:r>
-      <w:proofErr w:type="spellStart"/>
-      <w:r>
-        <w:t>sottofunzione</w:t>
-      </w:r>
-      <w:proofErr w:type="spellEnd"/>
+        <w:t xml:space="preserve"> sottofunzione</w:t>
+      </w:r>
     </w:p>
     <w:p>
       <w:pPr>
@@ -2166,6 +2082,7 @@
           <w:b/>
           <w:bCs/>
         </w:rPr>
+        <w:lastRenderedPageBreak/>
         <w:t>Garanzia di successo:</w:t>
       </w:r>
       <w:r>
@@ -2185,7 +2102,6 @@
           <w:b/>
           <w:bCs/>
         </w:rPr>
-        <w:lastRenderedPageBreak/>
         <w:t>Scenario principale di successo:</w:t>
       </w:r>
     </w:p>
@@ -2277,7 +2193,16 @@
         <w:spacing w:after="120"/>
       </w:pPr>
       <w:r>
-        <w:t>Il sistema registra l’utente e ritorna nella Homepage mostrando un messaggio di conferma avvenuta registrazione</w:t>
+        <w:t xml:space="preserve">Se i campi sono vuoti o non rispettano le condizioni di validità il sistema mostra i relativi errori e </w:t>
+      </w:r>
+      <w:r>
+        <w:t xml:space="preserve">si </w:t>
+      </w:r>
+      <w:r>
+        <w:t>torna al punto 2, altrimenti i</w:t>
+      </w:r>
+      <w:r>
+        <w:t>l sistema registra l’utente e ritorna nella Homepage mostrando un messaggio di conferma avvenuta registrazione</w:t>
       </w:r>
     </w:p>
     <w:p>
@@ -2317,13 +2242,8 @@
         <w:t>Livello:</w:t>
       </w:r>
       <w:r>
-        <w:t xml:space="preserve"> </w:t>
-      </w:r>
-      <w:proofErr w:type="spellStart"/>
-      <w:r>
-        <w:t>sottofunzione</w:t>
-      </w:r>
-      <w:proofErr w:type="spellEnd"/>
+        <w:t xml:space="preserve"> sottofunzione</w:t>
+      </w:r>
     </w:p>
     <w:p>
       <w:pPr>
@@ -2452,7 +2372,31 @@
         <w:spacing w:after="120"/>
       </w:pPr>
       <w:r>
-        <w:t>L’utente compila tutti i campi (E-mail e password) e seleziona il bottone “Login”</w:t>
+        <w:t>L’utente compila tutti i campi (</w:t>
+      </w:r>
+      <w:r>
+        <w:t>“e</w:t>
+      </w:r>
+      <w:r>
+        <w:t>-mail</w:t>
+      </w:r>
+      <w:r>
+        <w:t>”</w:t>
+      </w:r>
+      <w:r>
+        <w:t xml:space="preserve"> e </w:t>
+      </w:r>
+      <w:r>
+        <w:t>“</w:t>
+      </w:r>
+      <w:r>
+        <w:t>password</w:t>
+      </w:r>
+      <w:r>
+        <w:t>”</w:t>
+      </w:r>
+      <w:r>
+        <w:t>) e seleziona il bottone “Login”</w:t>
       </w:r>
     </w:p>
     <w:p>
@@ -2465,7 +2409,22 @@
         <w:spacing w:after="120"/>
       </w:pPr>
       <w:r>
-        <w:t>L</w:t>
+        <w:t>Se i campi sono vuoti o non rispettano le condizioni di validità</w:t>
+      </w:r>
+      <w:r>
+        <w:t xml:space="preserve"> oppure se l’e-mail risulta già associata ad un account registrato</w:t>
+      </w:r>
+      <w:r>
+        <w:t xml:space="preserve"> il sistema mostra i relativi errori e</w:t>
+      </w:r>
+      <w:r>
+        <w:t xml:space="preserve"> si</w:t>
+      </w:r>
+      <w:r>
+        <w:t xml:space="preserve"> torna al punto </w:t>
+      </w:r>
+      <w:r>
+        <w:t>2, altrimenti l</w:t>
       </w:r>
       <w:r>
         <w:t>’utente</w:t>
@@ -2559,6 +2518,7 @@
           <w:b/>
           <w:bCs/>
         </w:rPr>
+        <w:lastRenderedPageBreak/>
         <w:t>Pre-condizioni:</w:t>
       </w:r>
       <w:r>
@@ -2619,7 +2579,6 @@
         <w:spacing w:after="120"/>
       </w:pPr>
       <w:r>
-        <w:lastRenderedPageBreak/>
         <w:t>Il sistema mostra la pagina contenente tutti i film in programmazione nei prossimi sette giorni partendo dalla data attuale</w:t>
       </w:r>
     </w:p>
@@ -2690,7 +2649,13 @@
         <w:t>Parti interessate e interessi:</w:t>
       </w:r>
       <w:r>
-        <w:t xml:space="preserve"> l’utente vuole prenotare dei posti per il film, la data e l’orari da lui scelti</w:t>
+        <w:t xml:space="preserve"> l’utente vuole prenotare dei posti per il film, la data e l’orari</w:t>
+      </w:r>
+      <w:r>
+        <w:t>o</w:t>
+      </w:r>
+      <w:r>
+        <w:t xml:space="preserve"> da lui scelti</w:t>
       </w:r>
     </w:p>
     <w:p>
@@ -2807,7 +2772,10 @@
         <w:spacing w:after="120"/>
       </w:pPr>
       <w:r>
-        <w:t>L’utente seleziona i posti che desidera fra quelli segnalati come liberi e clicca sul bottone “Prenota”</w:t>
+        <w:t>Se l’utente prova a selezionare un posto occupato compare un alert con un messaggio d’errore altrimenti l</w:t>
+      </w:r>
+      <w:r>
+        <w:t>’utente seleziona i posti che desidera fra quelli segnalati come liberi e clicca sul bottone “Prenota”</w:t>
       </w:r>
     </w:p>
     <w:p>
@@ -2887,6 +2855,7 @@
           <w:b/>
           <w:bCs/>
         </w:rPr>
+        <w:lastRenderedPageBreak/>
         <w:t>Parti interessate e interessi:</w:t>
       </w:r>
       <w:r>
@@ -2944,7 +2913,6 @@
         <w:spacing w:after="120"/>
       </w:pPr>
       <w:r>
-        <w:lastRenderedPageBreak/>
         <w:t>Se si vuole aggiungere un film:</w:t>
       </w:r>
     </w:p>
@@ -2997,7 +2965,31 @@
         <w:spacing w:after="120"/>
       </w:pPr>
       <w:r>
-        <w:t>Il sistema torna alla pagina di aggiunta film</w:t>
+        <w:t xml:space="preserve">Se i campi sono vuoti </w:t>
+      </w:r>
+      <w:r>
+        <w:t>oppure se si prova ad inserire un film in una sala in un</w:t>
+      </w:r>
+      <w:r>
+        <w:t xml:space="preserve"> </w:t>
+      </w:r>
+      <w:r>
+        <w:t xml:space="preserve">orario destinato ad un altro film già presente </w:t>
+      </w:r>
+      <w:r>
+        <w:t>il sistema mostra i relativi errori e</w:t>
+      </w:r>
+      <w:r>
+        <w:t xml:space="preserve"> si</w:t>
+      </w:r>
+      <w:r>
+        <w:t xml:space="preserve"> torna al punto </w:t>
+      </w:r>
+      <w:r>
+        <w:t>2, altrimenti i</w:t>
+      </w:r>
+      <w:r>
+        <w:t>l sistema torna alla pagina di aggiunta film</w:t>
       </w:r>
       <w:r>
         <w:t xml:space="preserve"> mostrando un messaggio di avvenuta aggiunta</w:t>
@@ -3161,7 +3153,13 @@
         <w:spacing w:after="120"/>
       </w:pPr>
       <w:r>
-        <w:t xml:space="preserve"> Il dipendente compila tutti i campi correttamente e seleziona “Aggiungi orario”</w:t>
+        <w:t xml:space="preserve"> Il dipendente compila tutti i campi</w:t>
+      </w:r>
+      <w:r>
+        <w:t xml:space="preserve"> </w:t>
+      </w:r>
+      <w:r>
+        <w:t>e seleziona “Aggiungi orario”</w:t>
       </w:r>
     </w:p>
     <w:p>
@@ -3174,7 +3172,14 @@
         <w:spacing w:after="120"/>
       </w:pPr>
       <w:r>
-        <w:t xml:space="preserve"> Il sistema registra il nuovo orario e, rimanendo sulla schermata di aggiunta orario per permettere eventualmente di inserirne un altro, mostra un messaggio di conferma</w:t>
+        <w:lastRenderedPageBreak/>
+        <w:t xml:space="preserve"> </w:t>
+      </w:r>
+      <w:r>
+        <w:t>Se l’orario selezionato si sovrappone con quello di un altro film nella stessa sala compare un messaggio d’errore e si torna al punto 2.2, altrimenti i</w:t>
+      </w:r>
+      <w:r>
+        <w:t>l sistema registra il nuovo orario e, rimanendo sulla schermata di aggiunta orario per permettere eventualmente di inserirne un altro, mostra un messaggio di conferma</w:t>
       </w:r>
     </w:p>
     <w:p>
@@ -3235,8 +3240,10 @@
         <w:spacing w:after="120"/>
       </w:pPr>
       <w:r>
-        <w:lastRenderedPageBreak/>
-        <w:t>Il sistema ritorna alla schermata di programmazione mostrando un messaggio di conferma avvenuta modifiche</w:t>
+        <w:t>Se i campi sono vuoti viene mostrato un messaggio d’errore e si torna al punto 2.2, altrimenti i</w:t>
+      </w:r>
+      <w:r>
+        <w:t>l sistema ritorna alla schermata di programmazione mostrando un messaggio di conferma avvenuta modifiche</w:t>
       </w:r>
     </w:p>
     <w:p>
@@ -3455,7 +3462,14 @@
         <w:spacing w:after="120"/>
       </w:pPr>
       <w:r>
-        <w:t>Il sistema ritorna alla schermata con la lista degli utenti aggiornata e mostra un messaggio di avvenuta registrazione</w:t>
+        <w:lastRenderedPageBreak/>
+        <w:t>Se i campi sono vuoti o non rispettano le condizioni di validità oppure se l’e-mail risulta già associata ad un account registrato il sistema mostra i relativi errori e si torna al punto</w:t>
+      </w:r>
+      <w:r>
+        <w:t xml:space="preserve"> 2.2, altrimenti i</w:t>
+      </w:r>
+      <w:r>
+        <w:t>l sistema ritorna alla schermata con la lista degli utenti aggiornata e mostra un messaggio di avvenuta registrazione</w:t>
       </w:r>
     </w:p>
     <w:p>
@@ -3565,7 +3579,6 @@
         <w:spacing w:after="120"/>
       </w:pPr>
       <w:r>
-        <w:lastRenderedPageBreak/>
         <w:t>Il sistema mostra una nuova pagina in cui si vede la mail dell’account selezionato e si possono scegliere i ruoli</w:t>
       </w:r>
     </w:p>
@@ -3592,7 +3605,10 @@
         <w:spacing w:after="120"/>
       </w:pPr>
       <w:r>
-        <w:t>Il sistema ritorna alla schermata con la lista degli utenti aggiornata e mostra un messaggio di conferma delle modifiche</w:t>
+        <w:t>Se non è stato selezionato alcun ruolo viene mostrato un messaggio d’errore, altrimenti i</w:t>
+      </w:r>
+      <w:r>
+        <w:t>l sistema ritorna alla schermata con la lista degli utenti aggiornata e mostra un messaggio di conferma delle modifiche</w:t>
       </w:r>
     </w:p>
     <w:p>
@@ -4142,13 +4158,8 @@
         <w:t xml:space="preserve">Spring è un framework opensource </w:t>
       </w:r>
       <w:r>
-        <w:t xml:space="preserve">utile per lo sviluppo di applicazioni </w:t>
-      </w:r>
-      <w:proofErr w:type="spellStart"/>
-      <w:r>
-        <w:t>enterprise</w:t>
-      </w:r>
-      <w:proofErr w:type="spellEnd"/>
+        <w:t>utile per lo sviluppo di applicazioni enterprise</w:t>
+      </w:r>
       <w:r>
         <w:t xml:space="preserve"> scritte in java</w:t>
       </w:r>
@@ -4203,51 +4214,25 @@
       <w:r>
         <w:t xml:space="preserve"> di </w:t>
       </w:r>
-      <w:proofErr w:type="spellStart"/>
-      <w:r>
-        <w:rPr>
-          <w:i/>
-          <w:iCs/>
-        </w:rPr>
-        <w:t>Inversion</w:t>
-      </w:r>
-      <w:proofErr w:type="spellEnd"/>
-      <w:r>
-        <w:rPr>
-          <w:i/>
-          <w:iCs/>
-        </w:rPr>
-        <w:t xml:space="preserve"> of Control</w:t>
-      </w:r>
-      <w:r>
-        <w:t xml:space="preserve"> (</w:t>
-      </w:r>
-      <w:proofErr w:type="spellStart"/>
-      <w:r>
-        <w:t>IoC</w:t>
-      </w:r>
-      <w:proofErr w:type="spellEnd"/>
-      <w:r>
-        <w:t>)</w:t>
+      <w:r>
+        <w:rPr>
+          <w:i/>
+          <w:iCs/>
+        </w:rPr>
+        <w:t>Inversion of Control</w:t>
+      </w:r>
+      <w:r>
+        <w:t xml:space="preserve"> (IoC)</w:t>
       </w:r>
       <w:r>
         <w:t xml:space="preserve"> e </w:t>
       </w:r>
-      <w:proofErr w:type="spellStart"/>
-      <w:r>
-        <w:rPr>
-          <w:i/>
-          <w:iCs/>
-        </w:rPr>
-        <w:t>Dependecy</w:t>
-      </w:r>
-      <w:proofErr w:type="spellEnd"/>
-      <w:r>
-        <w:rPr>
-          <w:i/>
-          <w:iCs/>
-        </w:rPr>
-        <w:t xml:space="preserve"> Injection</w:t>
+      <w:r>
+        <w:rPr>
+          <w:i/>
+          <w:iCs/>
+        </w:rPr>
+        <w:t>Dependecy Injection</w:t>
       </w:r>
       <w:r>
         <w:t xml:space="preserve"> (DI):</w:t>
@@ -4257,13 +4242,8 @@
       <w:pPr>
         <w:spacing w:after="120"/>
       </w:pPr>
-      <w:proofErr w:type="spellStart"/>
-      <w:r>
-        <w:t>IoC</w:t>
-      </w:r>
-      <w:proofErr w:type="spellEnd"/>
-      <w:r>
-        <w:t>:</w:t>
+      <w:r>
+        <w:t>IoC:</w:t>
       </w:r>
     </w:p>
     <w:p>
@@ -4304,23 +4284,7 @@
         <w:spacing w:after="120"/>
       </w:pPr>
       <w:r>
-        <w:t>è un pattern per implementare l’</w:t>
-      </w:r>
-      <w:proofErr w:type="spellStart"/>
-      <w:r>
-        <w:t>IoC</w:t>
-      </w:r>
-      <w:proofErr w:type="spellEnd"/>
-      <w:r>
-        <w:t xml:space="preserve"> che permette di collegare gli oggetti tra loro attraverso un </w:t>
-      </w:r>
-      <w:proofErr w:type="spellStart"/>
-      <w:r>
-        <w:t>assembler</w:t>
-      </w:r>
-      <w:proofErr w:type="spellEnd"/>
-      <w:r>
-        <w:t xml:space="preserve"> che si occupa di iniettare le dipendenze. Le dipendenze possono essere iniettate in tre modi:</w:t>
+        <w:t>è un pattern per implementare l’IoC che permette di collegare gli oggetti tra loro attraverso un assembler che si occupa di iniettare le dipendenze. Le dipendenze possono essere iniettate in tre modi:</w:t>
       </w:r>
     </w:p>
     <w:p>
@@ -4332,13 +4296,8 @@
         </w:numPr>
         <w:spacing w:after="120"/>
       </w:pPr>
-      <w:proofErr w:type="spellStart"/>
-      <w:r>
-        <w:t>Constructor</w:t>
-      </w:r>
-      <w:proofErr w:type="spellEnd"/>
-      <w:r>
-        <w:t>-based DI</w:t>
+      <w:r>
+        <w:t>Constructor-based DI</w:t>
       </w:r>
     </w:p>
     <w:p>
@@ -4478,7 +4437,6 @@
       <w:r>
         <w:t xml:space="preserve">Spring MVC è dotata di una classe </w:t>
       </w:r>
-      <w:proofErr w:type="spellStart"/>
       <w:r>
         <w:rPr>
           <w:i/>
@@ -4486,7 +4444,6 @@
         </w:rPr>
         <w:t>DispatcherServlet</w:t>
       </w:r>
-      <w:proofErr w:type="spellEnd"/>
       <w:r>
         <w:t xml:space="preserve"> (Front Controller) che riceve gli URI in arrivo e li inoltra alle classi Controller corrispondenti.</w:t>
       </w:r>
@@ -4625,15 +4582,7 @@
         <w:t>, riducendo le configurazioni manuali che deve effettuare lo sviluppatore</w:t>
       </w:r>
       <w:r>
-        <w:t xml:space="preserve"> e il codice </w:t>
-      </w:r>
-      <w:proofErr w:type="spellStart"/>
-      <w:r>
-        <w:t>boilerplate</w:t>
-      </w:r>
-      <w:proofErr w:type="spellEnd"/>
-      <w:r>
-        <w:t xml:space="preserve">. </w:t>
+        <w:t xml:space="preserve"> e il codice boilerplate. </w:t>
       </w:r>
       <w:r>
         <w:t>Spring Boot</w:t>
@@ -4660,15 +4609,7 @@
         <w:spacing w:after="120"/>
       </w:pPr>
       <w:r>
-        <w:t xml:space="preserve">La creazione di un progetto può essere facilmente eseguita utilizzando Spring </w:t>
-      </w:r>
-      <w:proofErr w:type="spellStart"/>
-      <w:r>
-        <w:t>Initializr</w:t>
-      </w:r>
-      <w:proofErr w:type="spellEnd"/>
-      <w:r>
-        <w:t xml:space="preserve"> </w:t>
+        <w:t xml:space="preserve">La creazione di un progetto può essere facilmente eseguita utilizzando Spring Initializr </w:t>
       </w:r>
       <w:r>
         <w:t>in cui bisogna solamente selezionare il tipo di progetto (Maven o Gradle), il linguaggio utilizzato e le dipendenze che servono.</w:t>
@@ -4759,7 +4700,6 @@
       <w:r>
         <w:t xml:space="preserve"> Per il salvataggio delle password nel progetto si è fatto uso della classe </w:t>
       </w:r>
-      <w:proofErr w:type="spellStart"/>
       <w:r>
         <w:rPr>
           <w:i/>
@@ -4767,7 +4707,6 @@
         </w:rPr>
         <w:t>BCryptPasswordEncoder</w:t>
       </w:r>
-      <w:proofErr w:type="spellEnd"/>
       <w:r>
         <w:t xml:space="preserve"> che fanno uso di bcrypt, una funzione di hashing di password, in modo da salvare sul database i dati in modo sicuro. Una funzione di hashing è una funzione </w:t>
       </w:r>
@@ -4848,23 +4787,7 @@
           <w:i/>
           <w:iCs/>
         </w:rPr>
-        <w:t>Object-</w:t>
-      </w:r>
-      <w:proofErr w:type="spellStart"/>
-      <w:r>
-        <w:rPr>
-          <w:i/>
-          <w:iCs/>
-        </w:rPr>
-        <w:t>Relational</w:t>
-      </w:r>
-      <w:proofErr w:type="spellEnd"/>
-      <w:r>
-        <w:rPr>
-          <w:i/>
-          <w:iCs/>
-        </w:rPr>
-        <w:t xml:space="preserve"> Mapping</w:t>
+        <w:t>Object-Relational Mapping</w:t>
       </w:r>
       <w:r>
         <w:t xml:space="preserve"> (ORM) che permette di mappare degli oggetti java su un database relazione in modo da gestire correttamente la persistenza e riducendo il codice </w:t>
@@ -4884,37 +4807,13 @@
           <w:i/>
           <w:iCs/>
         </w:rPr>
-        <w:t xml:space="preserve">Java </w:t>
-      </w:r>
-      <w:proofErr w:type="spellStart"/>
-      <w:r>
-        <w:rPr>
-          <w:i/>
-          <w:iCs/>
-        </w:rPr>
-        <w:t>Persistence</w:t>
-      </w:r>
-      <w:proofErr w:type="spellEnd"/>
-      <w:r>
-        <w:rPr>
-          <w:i/>
-          <w:iCs/>
-        </w:rPr>
-        <w:t xml:space="preserve"> Api </w:t>
+        <w:t xml:space="preserve">Java Persistence Api </w:t>
       </w:r>
       <w:r>
         <w:t xml:space="preserve">(JPA) per la persistenza dei dati. Un altro servizio che fornisce che è stato utilizzato </w:t>
       </w:r>
       <w:r>
-        <w:t xml:space="preserve">nel progetto è Hibernate </w:t>
-      </w:r>
-      <w:proofErr w:type="spellStart"/>
-      <w:r>
-        <w:t>Validator</w:t>
-      </w:r>
-      <w:proofErr w:type="spellEnd"/>
-      <w:r>
-        <w:t>, utilizzato per la validazione dei dati degli account degli utenti che si vogliono registrare.</w:t>
+        <w:t>nel progetto è Hibernate Validator, utilizzato per la validazione dei dati degli account degli utenti che si vogliono registrare.</w:t>
       </w:r>
     </w:p>
     <w:p>
@@ -5095,15 +4994,7 @@
         <w:t xml:space="preserve"> nato con lo scopo di uniformare e accelerare lo sviluppo delle interfacce web</w:t>
       </w:r>
       <w:r>
-        <w:t xml:space="preserve"> e dalla versione 2.0 permette di rendere i siti web responsivi, permettendo così di adattarsi </w:t>
-      </w:r>
-      <w:proofErr w:type="gramStart"/>
-      <w:r>
-        <w:t>alle miriade</w:t>
-      </w:r>
-      <w:proofErr w:type="gramEnd"/>
-      <w:r>
-        <w:t xml:space="preserve"> di schermi di misure differenti presenti oggigiorno. </w:t>
+        <w:t xml:space="preserve"> e dalla versione 2.0 permette di rendere i siti web responsivi, permettendo così di adattarsi alle miriade di schermi di misure differenti presenti oggigiorno. </w:t>
       </w:r>
       <w:r>
         <w:t>È</w:t>
@@ -5200,41 +5091,28 @@
           <w:i/>
           <w:iCs/>
         </w:rPr>
-        <w:t xml:space="preserve">4.1) Modello </w:t>
-      </w:r>
-      <w:proofErr w:type="spellStart"/>
-      <w:r>
-        <w:rPr>
-          <w:b/>
-          <w:bCs/>
+        <w:t>4.1) Modello Entity-Relationship</w:t>
+      </w:r>
+    </w:p>
+    <w:p>
+      <w:pPr>
+        <w:spacing w:after="120"/>
+      </w:pPr>
+    </w:p>
+    <w:p>
+      <w:pPr>
+        <w:spacing w:after="120"/>
+      </w:pPr>
+      <w:r>
+        <w:t xml:space="preserve">La prima fase nella progettazione di una base dati è la fase di progettazione logica in cui, dopo un attento studio del modello di dominio dell’applicativo, si analizza “che cosa” dev’essere rappresentato. L’output di questa fase è il modello </w:t>
+      </w:r>
+      <w:r>
+        <w:rPr>
           <w:i/>
           <w:iCs/>
         </w:rPr>
         <w:t>Entity-Relationship</w:t>
       </w:r>
-      <w:proofErr w:type="spellEnd"/>
-    </w:p>
-    <w:p>
-      <w:pPr>
-        <w:spacing w:after="120"/>
-      </w:pPr>
-    </w:p>
-    <w:p>
-      <w:pPr>
-        <w:spacing w:after="120"/>
-      </w:pPr>
-      <w:r>
-        <w:t xml:space="preserve">La prima fase nella progettazione di una base dati è la fase di progettazione logica in cui, dopo un attento studio del modello di dominio dell’applicativo, si analizza “che cosa” dev’essere rappresentato. L’output di questa fase è il modello </w:t>
-      </w:r>
-      <w:proofErr w:type="spellStart"/>
-      <w:r>
-        <w:rPr>
-          <w:i/>
-          <w:iCs/>
-        </w:rPr>
-        <w:t>Entity-Relationship</w:t>
-      </w:r>
-      <w:proofErr w:type="spellEnd"/>
       <w:r>
         <w:t xml:space="preserve"> (ER), uno schema concettuale, composto principalmente da entità, relazioni e attributi.</w:t>
       </w:r>
@@ -5406,15 +5284,7 @@
         <w:spacing w:after="120"/>
       </w:pPr>
       <w:r>
-        <w:t>In seguito alla creazione del modello ER si è passati alla creazione del database vero e proprio utilizzando MySql, un sistema open source di gestione di database relazionali SQL (</w:t>
-      </w:r>
-      <w:proofErr w:type="spellStart"/>
-      <w:r>
-        <w:t>Structured</w:t>
-      </w:r>
-      <w:proofErr w:type="spellEnd"/>
-      <w:r>
-        <w:t xml:space="preserve"> Query Language)</w:t>
+        <w:t>In seguito alla creazione del modello ER si è passati alla creazione del database vero e proprio utilizzando MySql, un sistema open source di gestione di database relazionali SQL (Structured Query Language)</w:t>
       </w:r>
       <w:r>
         <w:t xml:space="preserve">. </w:t>
@@ -5557,28 +5427,16 @@
       <w:r>
         <w:t xml:space="preserve">Tutti i packages sono contenuti nel package principale </w:t>
       </w:r>
-      <w:proofErr w:type="spellStart"/>
-      <w:proofErr w:type="gramStart"/>
-      <w:r>
-        <w:rPr>
-          <w:i/>
-          <w:iCs/>
-        </w:rPr>
-        <w:t>com.synclab</w:t>
-      </w:r>
-      <w:proofErr w:type="gramEnd"/>
-      <w:r>
-        <w:rPr>
-          <w:i/>
-          <w:iCs/>
-        </w:rPr>
-        <w:t>.cinemamultisala</w:t>
-      </w:r>
-      <w:proofErr w:type="spellEnd"/>
+      <w:r>
+        <w:rPr>
+          <w:i/>
+          <w:iCs/>
+        </w:rPr>
+        <w:t>com.synclab.cinemamultisala</w:t>
+      </w:r>
       <w:r>
         <w:t xml:space="preserve"> che contiene anche la classe </w:t>
       </w:r>
-      <w:proofErr w:type="spellStart"/>
       <w:r>
         <w:rPr>
           <w:i/>
@@ -5586,7 +5444,6 @@
         </w:rPr>
         <w:t>CinemaMultisalaApplication</w:t>
       </w:r>
-      <w:proofErr w:type="spellEnd"/>
       <w:r>
         <w:t xml:space="preserve"> che contiene il metodo main per far partire l’applicazione.</w:t>
       </w:r>
@@ -5670,7 +5527,6 @@
         </w:numPr>
         <w:spacing w:after="120"/>
       </w:pPr>
-      <w:proofErr w:type="spellStart"/>
       <w:r>
         <w:rPr>
           <w:i/>
@@ -5678,30 +5534,19 @@
         </w:rPr>
         <w:t>configuration</w:t>
       </w:r>
-      <w:proofErr w:type="spellEnd"/>
       <w:r>
         <w:t xml:space="preserve">: contiene solamente due classi, </w:t>
       </w:r>
-      <w:proofErr w:type="spellStart"/>
-      <w:r>
-        <w:rPr>
-          <w:i/>
-          <w:iCs/>
-        </w:rPr>
-        <w:t>SecurityConfig</w:t>
-      </w:r>
-      <w:proofErr w:type="spellEnd"/>
-      <w:r>
-        <w:rPr>
-          <w:i/>
-          <w:iCs/>
-        </w:rPr>
-        <w:t xml:space="preserve"> </w:t>
+      <w:r>
+        <w:rPr>
+          <w:i/>
+          <w:iCs/>
+        </w:rPr>
+        <w:t xml:space="preserve">SecurityConfig </w:t>
       </w:r>
       <w:r>
         <w:t xml:space="preserve">e </w:t>
       </w:r>
-      <w:proofErr w:type="spellStart"/>
       <w:r>
         <w:rPr>
           <w:i/>
@@ -5709,7 +5554,6 @@
         </w:rPr>
         <w:t>SecurityWebApplicationInitializr</w:t>
       </w:r>
-      <w:proofErr w:type="spellEnd"/>
       <w:r>
         <w:t>, e si occupa di tutta la gestione della sicurezza impostando l’</w:t>
       </w:r>
@@ -5721,13 +5565,8 @@
         <w:t>authentication provider</w:t>
       </w:r>
       <w:r>
-        <w:t xml:space="preserve"> e il password encoder di </w:t>
-      </w:r>
-      <w:proofErr w:type="spellStart"/>
-      <w:r>
-        <w:t>bcrytp</w:t>
-      </w:r>
-      <w:proofErr w:type="spellEnd"/>
+        <w:t xml:space="preserve"> e il password encoder di bcrytp</w:t>
+      </w:r>
       <w:r>
         <w:t xml:space="preserve"> e configurando i permessi </w:t>
       </w:r>
@@ -5761,7 +5600,6 @@
       <w:r>
         <w:t xml:space="preserve">: questo package contiene tutti i controller del modello MVC. Sono presenti due classi </w:t>
       </w:r>
-      <w:proofErr w:type="spellStart"/>
       <w:r>
         <w:rPr>
           <w:i/>
@@ -5769,11 +5607,9 @@
         </w:rPr>
         <w:t>AmministratoreController</w:t>
       </w:r>
-      <w:proofErr w:type="spellEnd"/>
       <w:r>
         <w:t xml:space="preserve"> e </w:t>
       </w:r>
-      <w:proofErr w:type="spellStart"/>
       <w:r>
         <w:rPr>
           <w:i/>
@@ -5781,7 +5617,6 @@
         </w:rPr>
         <w:t>DipendenteController</w:t>
       </w:r>
-      <w:proofErr w:type="spellEnd"/>
       <w:r>
         <w:t xml:space="preserve"> che si occupano della gestione delle azioni che possono eseguire i rispettivi ruoli e gli altri controller si occupano ciascuno di una sezione dell’applicazione</w:t>
       </w:r>
@@ -5859,7 +5694,6 @@
           </wp:anchor>
         </w:drawing>
       </w:r>
-      <w:proofErr w:type="spellStart"/>
       <w:r>
         <w:rPr>
           <w:i/>
@@ -5867,17 +5701,8 @@
         </w:rPr>
         <w:t>dao</w:t>
       </w:r>
-      <w:proofErr w:type="spellEnd"/>
-      <w:r>
-        <w:t xml:space="preserve">: </w:t>
-      </w:r>
-      <w:proofErr w:type="spellStart"/>
-      <w:r>
-        <w:t>dao</w:t>
-      </w:r>
-      <w:proofErr w:type="spellEnd"/>
-      <w:r>
-        <w:t xml:space="preserve"> significa Data Access Object, quindi questo package contiene tutte le </w:t>
+      <w:r>
+        <w:t xml:space="preserve">: dao significa Data Access Object, quindi questo package contiene tutte le </w:t>
       </w:r>
       <w:r>
         <w:t>interfacce</w:t>
@@ -5888,53 +5713,12 @@
       <w:r>
         <w:t xml:space="preserve">. Ognuna di esse estende l’interfaccia </w:t>
       </w:r>
-      <w:proofErr w:type="spellStart"/>
-      <w:r>
-        <w:rPr>
-          <w:i/>
-          <w:iCs/>
-        </w:rPr>
-        <w:t>JPARepository</w:t>
-      </w:r>
-      <w:proofErr w:type="spellEnd"/>
-      <w:r>
-        <w:rPr>
-          <w:i/>
-          <w:iCs/>
-        </w:rPr>
-        <w:t>&lt;</w:t>
-      </w:r>
-      <w:proofErr w:type="spellStart"/>
-      <w:r>
-        <w:rPr>
-          <w:i/>
-          <w:iCs/>
-        </w:rPr>
-        <w:t>entity</w:t>
-      </w:r>
-      <w:proofErr w:type="spellEnd"/>
-      <w:r>
-        <w:rPr>
-          <w:i/>
-          <w:iCs/>
-        </w:rPr>
-        <w:t xml:space="preserve">, </w:t>
-      </w:r>
-      <w:proofErr w:type="spellStart"/>
-      <w:r>
-        <w:rPr>
-          <w:i/>
-          <w:iCs/>
-        </w:rPr>
-        <w:t>primaryKey</w:t>
-      </w:r>
-      <w:proofErr w:type="spellEnd"/>
-      <w:r>
-        <w:rPr>
-          <w:i/>
-          <w:iCs/>
-        </w:rPr>
-        <w:t>&gt;</w:t>
+      <w:r>
+        <w:rPr>
+          <w:i/>
+          <w:iCs/>
+        </w:rPr>
+        <w:t>JPARepository&lt;entity, primaryKey&gt;</w:t>
       </w:r>
       <w:r>
         <w:t xml:space="preserve"> che supporta le operazioni CRUD (Create, Read, Update e Delete) e contiene eventuali query aggiuntive. Di seguito un esempio</w:t>
@@ -5958,7 +5742,6 @@
           <w:iCs/>
         </w:rPr>
       </w:pPr>
-      <w:proofErr w:type="spellStart"/>
       <w:r>
         <w:rPr>
           <w:i/>
@@ -5967,7 +5750,6 @@
         <w:lastRenderedPageBreak/>
         <w:t>entity</w:t>
       </w:r>
-      <w:proofErr w:type="spellEnd"/>
       <w:r>
         <w:t xml:space="preserve">: in questo package si trovano </w:t>
       </w:r>
@@ -6007,7 +5789,6 @@
       <w:r>
         <w:t xml:space="preserve">: questo package contiene un’unica classe, </w:t>
       </w:r>
-      <w:proofErr w:type="spellStart"/>
       <w:r>
         <w:rPr>
           <w:i/>
@@ -6015,11 +5796,9 @@
         </w:rPr>
         <w:t>CrmPersona</w:t>
       </w:r>
-      <w:proofErr w:type="spellEnd"/>
       <w:r>
         <w:t xml:space="preserve">, che è una classe di supporto per la validazione della registrazione degli account. Infatti, una volta validati tutti i campi della registrazione (e-mail, password e matching password) un oggetto di tipo </w:t>
       </w:r>
-      <w:proofErr w:type="spellStart"/>
       <w:r>
         <w:rPr>
           <w:i/>
@@ -6027,7 +5806,6 @@
         </w:rPr>
         <w:t>CrmPersona</w:t>
       </w:r>
-      <w:proofErr w:type="spellEnd"/>
       <w:r>
         <w:t xml:space="preserve"> viene convertito in un oggetto della classe </w:t>
       </w:r>
@@ -7416,11 +7194,9 @@
       <w:r>
         <w:t xml:space="preserve">, ma è comunque possibile effettuare molti aggiornamenti e miglioramenti. Tra le varie modifiche ipotizzabili è possibile aggiungere la possibilità di recuperare la password, la conferma di registrazione del proprio account tramite mail, inserire la logica per effettuare i pagamenti quando si prenota. </w:t>
       </w:r>
-      <w:proofErr w:type="gramStart"/>
-      <w:r>
-        <w:t>E’</w:t>
-      </w:r>
-      <w:proofErr w:type="gramEnd"/>
+      <w:r>
+        <w:t>È</w:t>
+      </w:r>
       <w:r>
         <w:t xml:space="preserve"> sicuramente possibile migliorare la grafica dell’applicazione e sarebbe carino introdurre una pagina in cui è possibile visualizzare le informazioni riguardanti il cinema, quali orari di apertura, indirizzo, informazioni di contatto e delle immagini del posto. Se il cinema dovesse diventare una catena si potrebbe anche inserire una pagina in cui sono visualizzate tutte le sedi e si potrebbe accedere ad ognuna di esse.</w:t>
       </w:r>

</xml_diff>

<commit_message>
Modifica immagine use case
</commit_message>
<xml_diff>
--- a/Cinema multisala/Tesi.docx
+++ b/Cinema multisala/Tesi.docx
@@ -1771,10 +1771,10 @@
           <w:noProof/>
         </w:rPr>
         <w:drawing>
-          <wp:inline distT="0" distB="0" distL="0" distR="0" wp14:anchorId="1AA96BFC" wp14:editId="202BFE5C">
-            <wp:extent cx="4497760" cy="3619500"/>
+          <wp:inline distT="0" distB="0" distL="0" distR="0" wp14:anchorId="519B12EA" wp14:editId="4B610420">
+            <wp:extent cx="4552950" cy="3686126"/>
             <wp:effectExtent l="0" t="0" r="0" b="0"/>
-            <wp:docPr id="6" name="Immagine 6"/>
+            <wp:docPr id="2" name="Immagine 2"/>
             <wp:cNvGraphicFramePr>
               <a:graphicFrameLocks xmlns:a="http://schemas.openxmlformats.org/drawingml/2006/main" noChangeAspect="1"/>
             </wp:cNvGraphicFramePr>
@@ -1782,10 +1782,10 @@
               <a:graphicData uri="http://schemas.openxmlformats.org/drawingml/2006/picture">
                 <pic:pic xmlns:pic="http://schemas.openxmlformats.org/drawingml/2006/picture">
                   <pic:nvPicPr>
-                    <pic:cNvPr id="6" name="Immagine 6"/>
+                    <pic:cNvPr id="2" name="Immagine 2"/>
                     <pic:cNvPicPr/>
                   </pic:nvPicPr>
-                  <pic:blipFill rotWithShape="1">
+                  <pic:blipFill>
                     <a:blip r:embed="rId7" cstate="print">
                       <a:extLst>
                         <a:ext uri="{28A0092B-C50C-407E-A947-70E740481C1C}">
@@ -1793,25 +1793,18 @@
                         </a:ext>
                       </a:extLst>
                     </a:blip>
-                    <a:srcRect l="2087" t="2110" r="1693" b="2250"/>
-                    <a:stretch/>
+                    <a:stretch>
+                      <a:fillRect/>
+                    </a:stretch>
                   </pic:blipFill>
-                  <pic:spPr bwMode="auto">
+                  <pic:spPr>
                     <a:xfrm>
                       <a:off x="0" y="0"/>
-                      <a:ext cx="4546859" cy="3659011"/>
+                      <a:ext cx="4609007" cy="3731510"/>
                     </a:xfrm>
                     <a:prstGeom prst="rect">
                       <a:avLst/>
                     </a:prstGeom>
-                    <a:ln>
-                      <a:noFill/>
-                    </a:ln>
-                    <a:extLst>
-                      <a:ext uri="{53640926-AAD7-44D8-BBD7-CCE9431645EC}">
-                        <a14:shadowObscured xmlns:a14="http://schemas.microsoft.com/office/drawing/2010/main"/>
-                      </a:ext>
-                    </a:extLst>
                   </pic:spPr>
                 </pic:pic>
               </a:graphicData>
@@ -5529,13 +5522,7 @@
         <w:t>La prima fase nella progettazione di una base dati è la fase di progettazione logica in cui, dopo un attento studio del modello di dominio dell’applicativo, si analizza “che cosa” dev’essere rappresentato. L’output di questa fase</w:t>
       </w:r>
       <w:r>
-        <w:t xml:space="preserve">, </w:t>
-      </w:r>
-      <w:r>
-        <w:t>visibile nella figura 4.1</w:t>
-      </w:r>
-      <w:r>
-        <w:t>,</w:t>
+        <w:t>, visibile nella figura 4.1,</w:t>
       </w:r>
       <w:r>
         <w:t xml:space="preserve"> è il modello </w:t>
@@ -5947,12 +5934,21 @@
         <w:t xml:space="preserve">Tutti i packages sono contenuti nel package principale </w:t>
       </w:r>
       <w:proofErr w:type="spellStart"/>
-      <w:r>
-        <w:rPr>
-          <w:i/>
-          <w:iCs/>
-        </w:rPr>
-        <w:t>com.synclab.cinemamultisala</w:t>
+      <w:proofErr w:type="gramStart"/>
+      <w:r>
+        <w:rPr>
+          <w:i/>
+          <w:iCs/>
+        </w:rPr>
+        <w:t>com.synclab</w:t>
+      </w:r>
+      <w:proofErr w:type="gramEnd"/>
+      <w:r>
+        <w:rPr>
+          <w:i/>
+          <w:iCs/>
+        </w:rPr>
+        <w:t>.cinemamultisala</w:t>
       </w:r>
       <w:proofErr w:type="spellEnd"/>
       <w:r>

</xml_diff>